<commit_message>
Modifico nuevamente la función graficar.
</commit_message>
<xml_diff>
--- a/TP-Informe.docx
+++ b/TP-Informe.docx
@@ -8,45 +8,15 @@
         <w:rPr>
           <w:sz w:val="32"/>
           <w:szCs w:val="32"/>
-          <w:lang w:val="en-US"/>
         </w:rPr>
       </w:pPr>
       <w:r>
         <w:rPr>
           <w:sz w:val="32"/>
           <w:szCs w:val="32"/>
-          <w:lang w:val="en-US"/>
-        </w:rPr>
-        <w:t xml:space="preserve">TP – </w:t>
-      </w:r>
-      <w:proofErr w:type="spellStart"/>
-      <w:r>
-        <w:rPr>
-          <w:sz w:val="32"/>
-          <w:szCs w:val="32"/>
-          <w:lang w:val="en-US"/>
-        </w:rPr>
-        <w:t>Probabilidad</w:t>
-      </w:r>
-      <w:proofErr w:type="spellEnd"/>
-      <w:r>
-        <w:rPr>
-          <w:sz w:val="32"/>
-          <w:szCs w:val="32"/>
-          <w:lang w:val="en-US"/>
-        </w:rPr>
-        <w:t xml:space="preserve"> y </w:t>
-      </w:r>
-      <w:proofErr w:type="spellStart"/>
-      <w:r>
-        <w:rPr>
-          <w:sz w:val="32"/>
-          <w:szCs w:val="32"/>
-          <w:lang w:val="en-US"/>
-        </w:rPr>
-        <w:t>Estadística</w:t>
-      </w:r>
-      <w:proofErr w:type="spellEnd"/>
+        </w:rPr>
+        <w:t>TP – Probabilidad y Estadística</w:t>
+      </w:r>
     </w:p>
     <w:p>
       <w:pPr>
@@ -121,7 +91,6 @@
         </w:rPr>
         <w:t xml:space="preserve">1. Utilizando únicamente la función </w:t>
       </w:r>
-      <w:proofErr w:type="spellStart"/>
       <w:r>
         <w:rPr>
           <w:rFonts w:ascii="Utopia-Italic" w:hAnsi="Utopia-Italic" w:cs="Utopia-Italic"/>
@@ -130,9 +99,37 @@
           <w:sz w:val="24"/>
           <w:szCs w:val="24"/>
         </w:rPr>
-        <w:t>random</w:t>
-      </w:r>
-      <w:proofErr w:type="spellEnd"/>
+        <w:t xml:space="preserve">random </w:t>
+      </w:r>
+      <w:r>
+        <w:rPr>
+          <w:rFonts w:ascii="Utopia-Regular" w:hAnsi="Utopia-Regular" w:cs="Utopia-Regular"/>
+          <w:sz w:val="24"/>
+          <w:szCs w:val="24"/>
+        </w:rPr>
+        <w:t>de su lenguaje (la función que genera un número aleatorio uniforme entre 0 y 1),</w:t>
+      </w:r>
+    </w:p>
+    <w:p>
+      <w:pPr>
+        <w:autoSpaceDE w:val="0"/>
+        <w:autoSpaceDN w:val="0"/>
+        <w:adjustRightInd w:val="0"/>
+        <w:spacing w:after="0" w:line="240" w:lineRule="auto"/>
+        <w:rPr>
+          <w:rFonts w:ascii="Utopia-Regular" w:hAnsi="Utopia-Regular" w:cs="Utopia-Regular"/>
+          <w:sz w:val="24"/>
+          <w:szCs w:val="24"/>
+        </w:rPr>
+      </w:pPr>
+      <w:r>
+        <w:rPr>
+          <w:rFonts w:ascii="Utopia-Regular" w:hAnsi="Utopia-Regular" w:cs="Utopia-Regular"/>
+          <w:sz w:val="24"/>
+          <w:szCs w:val="24"/>
+        </w:rPr>
+        <w:t xml:space="preserve">implemente una función que genere un número distribuido Bernoulli con probabilidad </w:t>
+      </w:r>
       <w:r>
         <w:rPr>
           <w:rFonts w:ascii="Utopia-Italic" w:hAnsi="Utopia-Italic" w:cs="Utopia-Italic"/>
@@ -141,36 +138,75 @@
           <w:sz w:val="24"/>
           <w:szCs w:val="24"/>
         </w:rPr>
-        <w:t xml:space="preserve"> </w:t>
-      </w:r>
-      <w:r>
-        <w:rPr>
-          <w:rFonts w:ascii="Utopia-Regular" w:hAnsi="Utopia-Regular" w:cs="Utopia-Regular"/>
-          <w:sz w:val="24"/>
-          <w:szCs w:val="24"/>
-        </w:rPr>
-        <w:t>de su lenguaje (la función que genera un número aleatorio uniforme entre 0 y 1),</w:t>
-      </w:r>
-    </w:p>
-    <w:p>
-      <w:pPr>
-        <w:autoSpaceDE w:val="0"/>
-        <w:autoSpaceDN w:val="0"/>
-        <w:adjustRightInd w:val="0"/>
-        <w:spacing w:after="0" w:line="240" w:lineRule="auto"/>
-        <w:rPr>
-          <w:rFonts w:ascii="Utopia-Regular" w:hAnsi="Utopia-Regular" w:cs="Utopia-Regular"/>
-          <w:sz w:val="24"/>
-          <w:szCs w:val="24"/>
-        </w:rPr>
-      </w:pPr>
-      <w:r>
-        <w:rPr>
-          <w:rFonts w:ascii="Utopia-Regular" w:hAnsi="Utopia-Regular" w:cs="Utopia-Regular"/>
-          <w:sz w:val="24"/>
-          <w:szCs w:val="24"/>
-        </w:rPr>
-        <w:t xml:space="preserve">implemente una función que genere un número distribuido Bernoulli con probabilidad </w:t>
+        <w:t>p</w:t>
+      </w:r>
+      <w:r>
+        <w:rPr>
+          <w:rFonts w:ascii="Utopia-Regular" w:hAnsi="Utopia-Regular" w:cs="Utopia-Regular"/>
+          <w:sz w:val="24"/>
+          <w:szCs w:val="24"/>
+        </w:rPr>
+        <w:t>.</w:t>
+      </w:r>
+    </w:p>
+    <w:p>
+      <w:pPr>
+        <w:autoSpaceDE w:val="0"/>
+        <w:autoSpaceDN w:val="0"/>
+        <w:adjustRightInd w:val="0"/>
+        <w:spacing w:after="0" w:line="240" w:lineRule="auto"/>
+        <w:rPr>
+          <w:rFonts w:ascii="Utopia-Regular" w:hAnsi="Utopia-Regular" w:cs="Utopia-Regular"/>
+          <w:sz w:val="24"/>
+          <w:szCs w:val="24"/>
+        </w:rPr>
+      </w:pPr>
+    </w:p>
+    <w:p>
+      <w:pPr>
+        <w:autoSpaceDE w:val="0"/>
+        <w:autoSpaceDN w:val="0"/>
+        <w:adjustRightInd w:val="0"/>
+        <w:spacing w:after="0" w:line="240" w:lineRule="auto"/>
+        <w:rPr>
+          <w:rFonts w:ascii="Utopia-Regular" w:hAnsi="Utopia-Regular" w:cs="Utopia-Regular"/>
+          <w:sz w:val="24"/>
+          <w:szCs w:val="24"/>
+        </w:rPr>
+      </w:pPr>
+    </w:p>
+    <w:p>
+      <w:pPr>
+        <w:autoSpaceDE w:val="0"/>
+        <w:autoSpaceDN w:val="0"/>
+        <w:adjustRightInd w:val="0"/>
+        <w:spacing w:after="0" w:line="240" w:lineRule="auto"/>
+        <w:rPr>
+          <w:rFonts w:ascii="Utopia-Regular" w:hAnsi="Utopia-Regular" w:cs="Utopia-Regular"/>
+          <w:sz w:val="24"/>
+          <w:szCs w:val="24"/>
+        </w:rPr>
+      </w:pPr>
+    </w:p>
+    <w:p>
+      <w:pPr>
+        <w:autoSpaceDE w:val="0"/>
+        <w:autoSpaceDN w:val="0"/>
+        <w:adjustRightInd w:val="0"/>
+        <w:spacing w:after="0" w:line="240" w:lineRule="auto"/>
+        <w:rPr>
+          <w:rFonts w:ascii="Utopia-Regular" w:hAnsi="Utopia-Regular" w:cs="Utopia-Regular"/>
+          <w:sz w:val="24"/>
+          <w:szCs w:val="24"/>
+        </w:rPr>
+      </w:pPr>
+      <w:r>
+        <w:rPr>
+          <w:rFonts w:ascii="Utopia-Regular" w:hAnsi="Utopia-Regular" w:cs="Utopia-Regular"/>
+          <w:sz w:val="24"/>
+          <w:szCs w:val="24"/>
+        </w:rPr>
+        <w:t xml:space="preserve">2. Utilizando la función del punto anterior, implemente otra que genere un número binomial con los parámetros </w:t>
       </w:r>
       <w:r>
         <w:rPr>
@@ -180,77 +216,16 @@
           <w:sz w:val="24"/>
           <w:szCs w:val="24"/>
         </w:rPr>
-        <w:t>p</w:t>
-      </w:r>
-      <w:r>
-        <w:rPr>
-          <w:rFonts w:ascii="Utopia-Regular" w:hAnsi="Utopia-Regular" w:cs="Utopia-Regular"/>
-          <w:sz w:val="24"/>
-          <w:szCs w:val="24"/>
-        </w:rPr>
-        <w:t>.</w:t>
-      </w:r>
-    </w:p>
-    <w:p>
-      <w:pPr>
-        <w:autoSpaceDE w:val="0"/>
-        <w:autoSpaceDN w:val="0"/>
-        <w:adjustRightInd w:val="0"/>
-        <w:spacing w:after="0" w:line="240" w:lineRule="auto"/>
-        <w:rPr>
-          <w:rFonts w:ascii="Utopia-Regular" w:hAnsi="Utopia-Regular" w:cs="Utopia-Regular"/>
-          <w:sz w:val="24"/>
-          <w:szCs w:val="24"/>
-        </w:rPr>
-      </w:pPr>
-    </w:p>
-    <w:p>
-      <w:pPr>
-        <w:autoSpaceDE w:val="0"/>
-        <w:autoSpaceDN w:val="0"/>
-        <w:adjustRightInd w:val="0"/>
-        <w:spacing w:after="0" w:line="240" w:lineRule="auto"/>
-        <w:rPr>
-          <w:rFonts w:ascii="Utopia-Regular" w:hAnsi="Utopia-Regular" w:cs="Utopia-Regular"/>
-          <w:sz w:val="24"/>
-          <w:szCs w:val="24"/>
-        </w:rPr>
-      </w:pPr>
-    </w:p>
-    <w:p>
-      <w:pPr>
-        <w:autoSpaceDE w:val="0"/>
-        <w:autoSpaceDN w:val="0"/>
-        <w:adjustRightInd w:val="0"/>
-        <w:spacing w:after="0" w:line="240" w:lineRule="auto"/>
-        <w:rPr>
-          <w:rFonts w:ascii="Utopia-Regular" w:hAnsi="Utopia-Regular" w:cs="Utopia-Regular"/>
-          <w:sz w:val="24"/>
-          <w:szCs w:val="24"/>
-        </w:rPr>
-      </w:pPr>
-    </w:p>
-    <w:p>
-      <w:pPr>
-        <w:autoSpaceDE w:val="0"/>
-        <w:autoSpaceDN w:val="0"/>
-        <w:adjustRightInd w:val="0"/>
-        <w:spacing w:after="0" w:line="240" w:lineRule="auto"/>
-        <w:rPr>
-          <w:rFonts w:ascii="Utopia-Regular" w:hAnsi="Utopia-Regular" w:cs="Utopia-Regular"/>
-          <w:sz w:val="24"/>
-          <w:szCs w:val="24"/>
-        </w:rPr>
-      </w:pPr>
-      <w:r>
-        <w:rPr>
-          <w:rFonts w:ascii="Utopia-Regular" w:hAnsi="Utopia-Regular" w:cs="Utopia-Regular"/>
-          <w:sz w:val="24"/>
-          <w:szCs w:val="24"/>
-        </w:rPr>
-        <w:t xml:space="preserve">2. Utilizando la función del punto anterior, implemente otra que genere un número binomial con los parámetros </w:t>
-      </w:r>
-      <w:proofErr w:type="spellStart"/>
+        <w:t>n</w:t>
+      </w:r>
+      <w:r>
+        <w:rPr>
+          <w:rFonts w:ascii="Utopia-Regular" w:hAnsi="Utopia-Regular" w:cs="Utopia-Regular"/>
+          <w:sz w:val="24"/>
+          <w:szCs w:val="24"/>
+        </w:rPr>
+        <w:t>,</w:t>
+      </w:r>
       <w:r>
         <w:rPr>
           <w:rFonts w:ascii="Utopia-Italic" w:hAnsi="Utopia-Italic" w:cs="Utopia-Italic"/>
@@ -259,15 +234,96 @@
           <w:sz w:val="24"/>
           <w:szCs w:val="24"/>
         </w:rPr>
-        <w:t>n</w:t>
-      </w:r>
-      <w:r>
-        <w:rPr>
-          <w:rFonts w:ascii="Utopia-Regular" w:hAnsi="Utopia-Regular" w:cs="Utopia-Regular"/>
-          <w:sz w:val="24"/>
-          <w:szCs w:val="24"/>
-        </w:rPr>
-        <w:t>,</w:t>
+        <w:t>p</w:t>
+      </w:r>
+      <w:r>
+        <w:rPr>
+          <w:rFonts w:ascii="Utopia-Regular" w:hAnsi="Utopia-Regular" w:cs="Utopia-Regular"/>
+          <w:sz w:val="24"/>
+          <w:szCs w:val="24"/>
+        </w:rPr>
+        <w:t>.</w:t>
+      </w:r>
+    </w:p>
+    <w:p>
+      <w:pPr>
+        <w:autoSpaceDE w:val="0"/>
+        <w:autoSpaceDN w:val="0"/>
+        <w:adjustRightInd w:val="0"/>
+        <w:spacing w:after="0" w:line="240" w:lineRule="auto"/>
+        <w:rPr>
+          <w:rFonts w:ascii="Utopia-Regular" w:hAnsi="Utopia-Regular" w:cs="Utopia-Regular"/>
+          <w:sz w:val="24"/>
+          <w:szCs w:val="24"/>
+        </w:rPr>
+      </w:pPr>
+    </w:p>
+    <w:p>
+      <w:pPr>
+        <w:autoSpaceDE w:val="0"/>
+        <w:autoSpaceDN w:val="0"/>
+        <w:adjustRightInd w:val="0"/>
+        <w:spacing w:after="0" w:line="240" w:lineRule="auto"/>
+        <w:rPr>
+          <w:rFonts w:ascii="Utopia-Regular" w:hAnsi="Utopia-Regular" w:cs="Utopia-Regular"/>
+          <w:sz w:val="24"/>
+          <w:szCs w:val="24"/>
+        </w:rPr>
+      </w:pPr>
+    </w:p>
+    <w:p>
+      <w:pPr>
+        <w:autoSpaceDE w:val="0"/>
+        <w:autoSpaceDN w:val="0"/>
+        <w:adjustRightInd w:val="0"/>
+        <w:spacing w:after="0" w:line="240" w:lineRule="auto"/>
+        <w:rPr>
+          <w:rFonts w:ascii="Utopia-Regular" w:hAnsi="Utopia-Regular" w:cs="Utopia-Regular"/>
+          <w:sz w:val="24"/>
+          <w:szCs w:val="24"/>
+        </w:rPr>
+      </w:pPr>
+    </w:p>
+    <w:p>
+      <w:pPr>
+        <w:autoSpaceDE w:val="0"/>
+        <w:autoSpaceDN w:val="0"/>
+        <w:adjustRightInd w:val="0"/>
+        <w:spacing w:after="0" w:line="240" w:lineRule="auto"/>
+        <w:rPr>
+          <w:rFonts w:ascii="Utopia-Regular" w:hAnsi="Utopia-Regular" w:cs="Utopia-Regular"/>
+          <w:sz w:val="24"/>
+          <w:szCs w:val="24"/>
+        </w:rPr>
+      </w:pPr>
+      <w:r>
+        <w:rPr>
+          <w:rFonts w:ascii="Utopia-Regular" w:hAnsi="Utopia-Regular" w:cs="Utopia-Regular"/>
+          <w:sz w:val="24"/>
+          <w:szCs w:val="24"/>
+        </w:rPr>
+        <w:t>3. Utilizando el procedimiento descrito en el capítulo 6 del Dekking (método de la función inversa o de Monte Carlo), implementar</w:t>
+      </w:r>
+    </w:p>
+    <w:p>
+      <w:pPr>
+        <w:autoSpaceDE w:val="0"/>
+        <w:autoSpaceDN w:val="0"/>
+        <w:adjustRightInd w:val="0"/>
+        <w:spacing w:after="0" w:line="240" w:lineRule="auto"/>
+        <w:rPr>
+          <w:rFonts w:ascii="Utopia-Regular" w:hAnsi="Utopia-Regular" w:cs="Utopia-Regular"/>
+          <w:sz w:val="24"/>
+          <w:szCs w:val="24"/>
+        </w:rPr>
+      </w:pPr>
+      <w:r>
+        <w:rPr>
+          <w:rFonts w:ascii="Utopia-Regular" w:hAnsi="Utopia-Regular" w:cs="Utopia-Regular"/>
+          <w:sz w:val="24"/>
+          <w:szCs w:val="24"/>
+        </w:rPr>
+        <w:t xml:space="preserve">una función que permita generar un número aleatorio con distribución </w:t>
       </w:r>
       <w:r>
         <w:rPr>
@@ -277,128 +333,8 @@
           <w:sz w:val="24"/>
           <w:szCs w:val="24"/>
         </w:rPr>
-        <w:t>p</w:t>
-      </w:r>
-      <w:proofErr w:type="spellEnd"/>
-      <w:r>
-        <w:rPr>
-          <w:rFonts w:ascii="Utopia-Regular" w:hAnsi="Utopia-Regular" w:cs="Utopia-Regular"/>
-          <w:sz w:val="24"/>
-          <w:szCs w:val="24"/>
-        </w:rPr>
-        <w:t>.</w:t>
-      </w:r>
-    </w:p>
-    <w:p>
-      <w:pPr>
-        <w:autoSpaceDE w:val="0"/>
-        <w:autoSpaceDN w:val="0"/>
-        <w:adjustRightInd w:val="0"/>
-        <w:spacing w:after="0" w:line="240" w:lineRule="auto"/>
-        <w:rPr>
-          <w:rFonts w:ascii="Utopia-Regular" w:hAnsi="Utopia-Regular" w:cs="Utopia-Regular"/>
-          <w:sz w:val="24"/>
-          <w:szCs w:val="24"/>
-        </w:rPr>
-      </w:pPr>
-    </w:p>
-    <w:p>
-      <w:pPr>
-        <w:autoSpaceDE w:val="0"/>
-        <w:autoSpaceDN w:val="0"/>
-        <w:adjustRightInd w:val="0"/>
-        <w:spacing w:after="0" w:line="240" w:lineRule="auto"/>
-        <w:rPr>
-          <w:rFonts w:ascii="Utopia-Regular" w:hAnsi="Utopia-Regular" w:cs="Utopia-Regular"/>
-          <w:sz w:val="24"/>
-          <w:szCs w:val="24"/>
-        </w:rPr>
-      </w:pPr>
-    </w:p>
-    <w:p>
-      <w:pPr>
-        <w:autoSpaceDE w:val="0"/>
-        <w:autoSpaceDN w:val="0"/>
-        <w:adjustRightInd w:val="0"/>
-        <w:spacing w:after="0" w:line="240" w:lineRule="auto"/>
-        <w:rPr>
-          <w:rFonts w:ascii="Utopia-Regular" w:hAnsi="Utopia-Regular" w:cs="Utopia-Regular"/>
-          <w:sz w:val="24"/>
-          <w:szCs w:val="24"/>
-        </w:rPr>
-      </w:pPr>
-    </w:p>
-    <w:p>
-      <w:pPr>
-        <w:autoSpaceDE w:val="0"/>
-        <w:autoSpaceDN w:val="0"/>
-        <w:adjustRightInd w:val="0"/>
-        <w:spacing w:after="0" w:line="240" w:lineRule="auto"/>
-        <w:rPr>
-          <w:rFonts w:ascii="Utopia-Regular" w:hAnsi="Utopia-Regular" w:cs="Utopia-Regular"/>
-          <w:sz w:val="24"/>
-          <w:szCs w:val="24"/>
-        </w:rPr>
-      </w:pPr>
-      <w:r>
-        <w:rPr>
-          <w:rFonts w:ascii="Utopia-Regular" w:hAnsi="Utopia-Regular" w:cs="Utopia-Regular"/>
-          <w:sz w:val="24"/>
-          <w:szCs w:val="24"/>
-        </w:rPr>
-        <w:t xml:space="preserve">3. Utilizando el procedimiento descrito en el capítulo 6 del </w:t>
-      </w:r>
-      <w:proofErr w:type="spellStart"/>
-      <w:r>
-        <w:rPr>
-          <w:rFonts w:ascii="Utopia-Regular" w:hAnsi="Utopia-Regular" w:cs="Utopia-Regular"/>
-          <w:sz w:val="24"/>
-          <w:szCs w:val="24"/>
-        </w:rPr>
-        <w:t>Dekking</w:t>
-      </w:r>
-      <w:proofErr w:type="spellEnd"/>
-      <w:r>
-        <w:rPr>
-          <w:rFonts w:ascii="Utopia-Regular" w:hAnsi="Utopia-Regular" w:cs="Utopia-Regular"/>
-          <w:sz w:val="24"/>
-          <w:szCs w:val="24"/>
-        </w:rPr>
-        <w:t xml:space="preserve"> (método de la función inversa o de Monte Carlo), implementar</w:t>
-      </w:r>
-    </w:p>
-    <w:p>
-      <w:pPr>
-        <w:autoSpaceDE w:val="0"/>
-        <w:autoSpaceDN w:val="0"/>
-        <w:adjustRightInd w:val="0"/>
-        <w:spacing w:after="0" w:line="240" w:lineRule="auto"/>
-        <w:rPr>
-          <w:rFonts w:ascii="Utopia-Regular" w:hAnsi="Utopia-Regular" w:cs="Utopia-Regular"/>
-          <w:sz w:val="24"/>
-          <w:szCs w:val="24"/>
-        </w:rPr>
-      </w:pPr>
-      <w:r>
-        <w:rPr>
-          <w:rFonts w:ascii="Utopia-Regular" w:hAnsi="Utopia-Regular" w:cs="Utopia-Regular"/>
-          <w:sz w:val="24"/>
-          <w:szCs w:val="24"/>
-        </w:rPr>
-        <w:t xml:space="preserve">una función que permita generar un número aleatorio con distribución </w:t>
-      </w:r>
-      <w:proofErr w:type="spellStart"/>
-      <w:r>
-        <w:rPr>
-          <w:rFonts w:ascii="Utopia-Italic" w:hAnsi="Utopia-Italic" w:cs="Utopia-Italic"/>
-          <w:i/>
-          <w:iCs/>
-          <w:sz w:val="24"/>
-          <w:szCs w:val="24"/>
-        </w:rPr>
         <w:t>Exp</w:t>
       </w:r>
-      <w:proofErr w:type="spellEnd"/>
       <w:r>
         <w:rPr>
           <w:rFonts w:ascii="Utopia-Regular" w:hAnsi="Utopia-Regular" w:cs="Utopia-Regular"/>
@@ -510,21 +446,286 @@
           <w:szCs w:val="24"/>
         </w:rPr>
       </w:pPr>
-    </w:p>
-    <w:p>
-      <w:pPr>
-        <w:rPr>
-          <w:rFonts w:ascii="Utopia-Regular" w:hAnsi="Utopia-Regular" w:cs="Utopia-Regular"/>
-          <w:sz w:val="24"/>
-          <w:szCs w:val="24"/>
-        </w:rPr>
-      </w:pPr>
-      <w:r>
-        <w:rPr>
-          <w:rFonts w:ascii="Utopia-Regular" w:hAnsi="Utopia-Regular" w:cs="Utopia-Regular"/>
-          <w:sz w:val="24"/>
-          <w:szCs w:val="24"/>
-        </w:rPr>
+      <w:r>
+        <w:rPr>
+          <w:rFonts w:ascii="Utopia-Regular" w:hAnsi="Utopia-Regular" w:cs="Utopia-Regular"/>
+          <w:sz w:val="24"/>
+          <w:szCs w:val="24"/>
+        </w:rPr>
+        <w:t xml:space="preserve">Ejemplo: </w:t>
+      </w:r>
+    </w:p>
+    <w:p>
+      <w:pPr>
+        <w:ind w:firstLine="708"/>
+        <w:rPr>
+          <w:rFonts w:ascii="Utopia-Regular" w:hAnsi="Utopia-Regular" w:cs="Utopia-Regular"/>
+          <w:sz w:val="24"/>
+          <w:szCs w:val="24"/>
+        </w:rPr>
+      </w:pPr>
+      <w:r>
+        <w:rPr>
+          <w:rFonts w:ascii="Utopia-Regular" w:hAnsi="Utopia-Regular" w:cs="Utopia-Regular"/>
+          <w:sz w:val="24"/>
+          <w:szCs w:val="24"/>
+        </w:rPr>
+        <w:t>El aleatorio obtenido es: 0.7396</w:t>
+      </w:r>
+    </w:p>
+    <w:p>
+      <w:pPr>
+        <w:ind w:firstLine="708"/>
+        <w:rPr>
+          <w:rFonts w:ascii="Utopia-Regular" w:hAnsi="Utopia-Regular" w:cs="Utopia-Regular"/>
+          <w:sz w:val="24"/>
+          <w:szCs w:val="24"/>
+        </w:rPr>
+      </w:pPr>
+      <w:r>
+        <w:rPr>
+          <w:rFonts w:ascii="Utopia-Regular" w:hAnsi="Utopia-Regular" w:cs="Utopia-Regular"/>
+          <w:sz w:val="24"/>
+          <w:szCs w:val="24"/>
+        </w:rPr>
+        <w:t xml:space="preserve">El </w:t>
+      </w:r>
+      <w:r>
+        <w:rPr>
+          <w:rFonts w:ascii="Utopia-Regular" w:hAnsi="Utopia-Regular" w:cs="Utopia-Regular"/>
+          <w:sz w:val="24"/>
+          <w:szCs w:val="24"/>
+        </w:rPr>
+        <w:t>c</w:t>
+      </w:r>
+      <w:r>
+        <w:rPr>
+          <w:rFonts w:ascii="Utopia-Regular" w:hAnsi="Utopia-Regular" w:cs="Utopia-Regular"/>
+          <w:sz w:val="24"/>
+          <w:szCs w:val="24"/>
+        </w:rPr>
+        <w:t>á</w:t>
+      </w:r>
+      <w:r>
+        <w:rPr>
+          <w:rFonts w:ascii="Utopia-Regular" w:hAnsi="Utopia-Regular" w:cs="Utopia-Regular"/>
+          <w:sz w:val="24"/>
+          <w:szCs w:val="24"/>
+        </w:rPr>
+        <w:t>lculo</w:t>
+      </w:r>
+      <w:r>
+        <w:rPr>
+          <w:rFonts w:ascii="Utopia-Regular" w:hAnsi="Utopia-Regular" w:cs="Utopia-Regular"/>
+          <w:sz w:val="24"/>
+          <w:szCs w:val="24"/>
+        </w:rPr>
+        <w:t xml:space="preserve"> de la inversa</w:t>
+      </w:r>
+      <w:r>
+        <w:rPr>
+          <w:rFonts w:ascii="Utopia-Regular" w:hAnsi="Utopia-Regular" w:cs="Utopia-Regular"/>
+          <w:sz w:val="24"/>
+          <w:szCs w:val="24"/>
+        </w:rPr>
+        <w:t xml:space="preserve"> </w:t>
+      </w:r>
+      <w:r>
+        <w:rPr>
+          <w:rFonts w:ascii="Utopia-Regular" w:hAnsi="Utopia-Regular" w:cs="Utopia-Regular"/>
+          <w:sz w:val="24"/>
+          <w:szCs w:val="24"/>
+        </w:rPr>
+        <w:t>es</w:t>
+      </w:r>
+      <w:r>
+        <w:rPr>
+          <w:rFonts w:ascii="Utopia-Regular" w:hAnsi="Utopia-Regular" w:cs="Utopia-Regular"/>
+          <w:sz w:val="24"/>
+          <w:szCs w:val="24"/>
+        </w:rPr>
+        <w:t>: 2.6911</w:t>
+      </w:r>
+    </w:p>
+    <w:p>
+      <w:pPr>
+        <w:rPr>
+          <w:rFonts w:ascii="Utopia-Regular" w:hAnsi="Utopia-Regular" w:cs="Utopia-Regular"/>
+          <w:sz w:val="24"/>
+          <w:szCs w:val="24"/>
+        </w:rPr>
+      </w:pPr>
+    </w:p>
+    <w:p>
+      <w:pPr>
+        <w:rPr>
+          <w:rFonts w:ascii="Utopia-Regular" w:hAnsi="Utopia-Regular" w:cs="Utopia-Regular"/>
+          <w:sz w:val="24"/>
+          <w:szCs w:val="24"/>
+        </w:rPr>
+      </w:pPr>
+      <w:r>
+        <w:rPr>
+          <w:rFonts w:ascii="Utopia-Regular" w:hAnsi="Utopia-Regular" w:cs="Utopia-Regular"/>
+          <w:sz w:val="24"/>
+          <w:szCs w:val="24"/>
+        </w:rPr>
+        <w:t xml:space="preserve">La media es 1/lambda?? </w:t>
+      </w:r>
+    </w:p>
+    <w:p>
+      <w:pPr>
+        <w:rPr>
+          <w:rFonts w:ascii="Utopia-Regular" w:hAnsi="Utopia-Regular" w:cs="Utopia-Regular"/>
+          <w:sz w:val="24"/>
+          <w:szCs w:val="24"/>
+        </w:rPr>
+      </w:pPr>
+      <w:r>
+        <w:rPr>
+          <w:rFonts w:ascii="Utopia-Regular" w:hAnsi="Utopia-Regular" w:cs="Utopia-Regular"/>
+          <w:sz w:val="24"/>
+          <w:szCs w:val="24"/>
+        </w:rPr>
+        <w:t>En el ejercicio se aplico la suma de todos los valores y se dividió por el total</w:t>
+      </w:r>
+    </w:p>
+    <w:p>
+      <w:pPr>
+        <w:rPr>
+          <w:rFonts w:ascii="Utopia-Regular" w:hAnsi="Utopia-Regular" w:cs="Utopia-Regular"/>
+          <w:sz w:val="24"/>
+          <w:szCs w:val="24"/>
+        </w:rPr>
+      </w:pPr>
+      <w:r>
+        <w:rPr>
+          <w:rFonts w:ascii="Utopia-Regular" w:hAnsi="Utopia-Regular" w:cs="Utopia-Regular"/>
+          <w:sz w:val="24"/>
+          <w:szCs w:val="24"/>
+        </w:rPr>
+        <w:tab/>
+      </w:r>
+      <w:r>
+        <w:rPr>
+          <w:rFonts w:ascii="Utopia-Regular" w:hAnsi="Utopia-Regular" w:cs="Utopia-Regular"/>
+          <w:sz w:val="24"/>
+          <w:szCs w:val="24"/>
+        </w:rPr>
+        <w:t>media = media + muestra1[i]</w:t>
+      </w:r>
+    </w:p>
+    <w:p>
+      <w:pPr>
+        <w:rPr>
+          <w:rFonts w:ascii="Utopia-Regular" w:hAnsi="Utopia-Regular" w:cs="Utopia-Regular"/>
+          <w:sz w:val="24"/>
+          <w:szCs w:val="24"/>
+        </w:rPr>
+      </w:pPr>
+      <w:r>
+        <w:rPr>
+          <w:rFonts w:ascii="Utopia-Regular" w:hAnsi="Utopia-Regular" w:cs="Utopia-Regular"/>
+          <w:sz w:val="24"/>
+          <w:szCs w:val="24"/>
+        </w:rPr>
+        <w:tab/>
+      </w:r>
+      <w:r>
+        <w:rPr>
+          <w:rFonts w:ascii="Utopia-Regular" w:hAnsi="Utopia-Regular" w:cs="Utopia-Regular"/>
+          <w:sz w:val="24"/>
+          <w:szCs w:val="24"/>
+        </w:rPr>
+        <w:t>media = media/n</w:t>
+      </w:r>
+    </w:p>
+    <w:p>
+      <w:pPr>
+        <w:rPr>
+          <w:rFonts w:ascii="Utopia-Regular" w:hAnsi="Utopia-Regular" w:cs="Utopia-Regular"/>
+          <w:sz w:val="24"/>
+          <w:szCs w:val="24"/>
+        </w:rPr>
+      </w:pPr>
+      <w:r>
+        <w:rPr>
+          <w:rFonts w:ascii="Utopia-Regular" w:hAnsi="Utopia-Regular" w:cs="Utopia-Regular"/>
+          <w:sz w:val="24"/>
+          <w:szCs w:val="24"/>
+        </w:rPr>
+        <w:t>La varianza es 1/Lambda^2 ¿?</w:t>
+      </w:r>
+    </w:p>
+    <w:p>
+      <w:pPr>
+        <w:rPr>
+          <w:rFonts w:ascii="Utopia-Regular" w:hAnsi="Utopia-Regular" w:cs="Utopia-Regular"/>
+          <w:sz w:val="24"/>
+          <w:szCs w:val="24"/>
+        </w:rPr>
+      </w:pPr>
+      <w:r>
+        <w:rPr>
+          <w:rFonts w:ascii="Utopia-Regular" w:hAnsi="Utopia-Regular" w:cs="Utopia-Regular"/>
+          <w:sz w:val="24"/>
+          <w:szCs w:val="24"/>
+        </w:rPr>
+        <w:t>En el ejercicio se aplicó la formula general:</w:t>
+      </w:r>
+    </w:p>
+    <w:p>
+      <w:pPr>
+        <w:ind w:firstLine="708"/>
+        <w:rPr>
+          <w:rFonts w:ascii="Utopia-Regular" w:hAnsi="Utopia-Regular" w:cs="Utopia-Regular"/>
+          <w:sz w:val="24"/>
+          <w:szCs w:val="24"/>
+        </w:rPr>
+      </w:pPr>
+      <w:r>
+        <w:rPr>
+          <w:rFonts w:ascii="Utopia-Regular" w:hAnsi="Utopia-Regular" w:cs="Utopia-Regular"/>
+          <w:sz w:val="24"/>
+          <w:szCs w:val="24"/>
+        </w:rPr>
+        <w:t>varianza + ((muestra1[i]-media)**2)</w:t>
+      </w:r>
+    </w:p>
+    <w:p>
+      <w:pPr>
+        <w:ind w:firstLine="708"/>
+        <w:rPr>
+          <w:rFonts w:ascii="Utopia-Regular" w:hAnsi="Utopia-Regular" w:cs="Utopia-Regular"/>
+          <w:sz w:val="24"/>
+          <w:szCs w:val="24"/>
+        </w:rPr>
+      </w:pPr>
+    </w:p>
+    <w:p>
+      <w:pPr>
+        <w:rPr>
+          <w:rFonts w:ascii="Utopia-Regular" w:hAnsi="Utopia-Regular" w:cs="Utopia-Regular"/>
+          <w:sz w:val="24"/>
+          <w:szCs w:val="24"/>
+        </w:rPr>
+      </w:pPr>
+    </w:p>
+    <w:p>
+      <w:pPr>
+        <w:rPr>
+          <w:rFonts w:ascii="Utopia-Regular" w:hAnsi="Utopia-Regular" w:cs="Utopia-Regular"/>
+          <w:sz w:val="24"/>
+          <w:szCs w:val="24"/>
+        </w:rPr>
+      </w:pPr>
+      <w:r>
+        <w:rPr>
+          <w:rFonts w:ascii="Utopia-Regular" w:hAnsi="Utopia-Regular" w:cs="Utopia-Regular"/>
+          <w:sz w:val="24"/>
+          <w:szCs w:val="24"/>
+        </w:rPr>
+        <w:lastRenderedPageBreak/>
         <w:t>4. Investigar como generar números aleatorios con distribución normal. Implementarlo.</w:t>
       </w:r>
     </w:p>
@@ -616,7 +817,6 @@
         </w:rPr>
         <w:t xml:space="preserve">1. Generar tres muestras de números aleatorios </w:t>
       </w:r>
-      <w:proofErr w:type="spellStart"/>
       <w:r>
         <w:rPr>
           <w:rFonts w:ascii="Utopia-Italic" w:hAnsi="Utopia-Italic" w:cs="Utopia-Italic"/>
@@ -627,7 +827,6 @@
         </w:rPr>
         <w:t>Exp</w:t>
       </w:r>
-      <w:proofErr w:type="spellEnd"/>
       <w:r>
         <w:rPr>
           <w:rFonts w:ascii="Utopia-Regular" w:hAnsi="Utopia-Regular" w:cs="Utopia-Regular"/>
@@ -827,25 +1026,7 @@
           <w:sz w:val="24"/>
           <w:szCs w:val="24"/>
         </w:rPr>
-        <w:t xml:space="preserve">2. Para las </w:t>
-      </w:r>
-      <w:proofErr w:type="spellStart"/>
-      <w:r>
-        <w:rPr>
-          <w:rFonts w:ascii="Utopia-Regular" w:hAnsi="Utopia-Regular" w:cs="Utopia-Regular"/>
-          <w:sz w:val="24"/>
-          <w:szCs w:val="24"/>
-        </w:rPr>
-        <w:t>tresmuestras</w:t>
-      </w:r>
-      <w:proofErr w:type="spellEnd"/>
-      <w:r>
-        <w:rPr>
-          <w:rFonts w:ascii="Utopia-Regular" w:hAnsi="Utopia-Regular" w:cs="Utopia-Regular"/>
-          <w:sz w:val="24"/>
-          <w:szCs w:val="24"/>
-        </w:rPr>
-        <w:t xml:space="preserve"> anteriores, graficar los histogramas de frecuencias relativas con anchos de banda 0,4, 0,2 y 0,1; es decir,</w:t>
+        <w:t>2. Para las tresmuestras anteriores, graficar los histogramas de frecuencias relativas con anchos de banda 0,4, 0,2 y 0,1; es decir,</w:t>
       </w:r>
     </w:p>
     <w:p>
@@ -926,10 +1107,8 @@
           <w:sz w:val="24"/>
           <w:szCs w:val="24"/>
         </w:rPr>
-        <w:lastRenderedPageBreak/>
         <w:t xml:space="preserve">3. Generar una muestra de números </w:t>
       </w:r>
-      <w:proofErr w:type="spellStart"/>
       <w:r>
         <w:rPr>
           <w:rFonts w:ascii="Utopia-Italic" w:hAnsi="Utopia-Italic" w:cs="Utopia-Italic"/>
@@ -940,7 +1119,6 @@
         </w:rPr>
         <w:t>Bin</w:t>
       </w:r>
-      <w:proofErr w:type="spellEnd"/>
       <w:r>
         <w:rPr>
           <w:rFonts w:ascii="Utopia-Regular" w:hAnsi="Utopia-Regular" w:cs="Utopia-Regular"/>
@@ -1062,25 +1240,7 @@
           <w:sz w:val="24"/>
           <w:szCs w:val="24"/>
         </w:rPr>
-        <w:t xml:space="preserve">el método de simulación de la primera parte. Computar la media y </w:t>
-      </w:r>
-      <w:proofErr w:type="spellStart"/>
-      <w:r>
-        <w:rPr>
-          <w:rFonts w:ascii="Utopia-Regular" w:hAnsi="Utopia-Regular" w:cs="Utopia-Regular"/>
-          <w:sz w:val="24"/>
-          <w:szCs w:val="24"/>
-        </w:rPr>
-        <w:t>varianzamuestral</w:t>
-      </w:r>
-      <w:proofErr w:type="spellEnd"/>
-      <w:r>
-        <w:rPr>
-          <w:rFonts w:ascii="Utopia-Regular" w:hAnsi="Utopia-Regular" w:cs="Utopia-Regular"/>
-          <w:sz w:val="24"/>
-          <w:szCs w:val="24"/>
-        </w:rPr>
-        <w:t xml:space="preserve"> y graficar el histograma.</w:t>
+        <w:t>el método de simulación de la primera parte. Computar la media y varianzamuestral y graficar el histograma.</w:t>
       </w:r>
     </w:p>
     <w:p>
@@ -1613,25 +1773,7 @@
           <w:sz w:val="24"/>
           <w:szCs w:val="24"/>
         </w:rPr>
-        <w:t xml:space="preserve">1. Generar </w:t>
-      </w:r>
-      <w:proofErr w:type="spellStart"/>
-      <w:r>
-        <w:rPr>
-          <w:rFonts w:ascii="Utopia-Regular" w:hAnsi="Utopia-Regular" w:cs="Utopia-Regular"/>
-          <w:sz w:val="24"/>
-          <w:szCs w:val="24"/>
-        </w:rPr>
-        <w:t>dosmuestras</w:t>
-      </w:r>
-      <w:proofErr w:type="spellEnd"/>
-      <w:r>
-        <w:rPr>
-          <w:rFonts w:ascii="Utopia-Regular" w:hAnsi="Utopia-Regular" w:cs="Utopia-Regular"/>
-          <w:sz w:val="24"/>
-          <w:szCs w:val="24"/>
-        </w:rPr>
-        <w:t xml:space="preserve"> </w:t>
+        <w:t xml:space="preserve">1. Generar dosmuestras </w:t>
       </w:r>
       <w:r>
         <w:rPr>
@@ -1701,18 +1843,8 @@
           <w:sz w:val="24"/>
           <w:szCs w:val="24"/>
         </w:rPr>
-        <w:t xml:space="preserve">30. Obtener estimaciones puntuales de </w:t>
-      </w:r>
-      <w:proofErr w:type="spellStart"/>
-      <w:r>
-        <w:rPr>
-          <w:rFonts w:ascii="Utopia-Regular" w:hAnsi="Utopia-Regular" w:cs="Utopia-Regular"/>
-          <w:sz w:val="24"/>
-          <w:szCs w:val="24"/>
-        </w:rPr>
-        <w:t>sumedia</w:t>
-      </w:r>
-      <w:proofErr w:type="spellEnd"/>
+        <w:t>30. Obtener estimaciones puntuales de sumedia</w:t>
+      </w:r>
     </w:p>
     <w:p>
       <w:pPr>
@@ -1805,7 +1937,6 @@
           <w:sz w:val="24"/>
           <w:szCs w:val="24"/>
         </w:rPr>
-        <w:lastRenderedPageBreak/>
         <w:t>2. Suponga que ya conoce el dato de que la distribución tiene varianza 5. Obtener intervalos de confianza del 95% y 98% para</w:t>
       </w:r>
     </w:p>

</xml_diff>

<commit_message>
Se marcan puntos que ya están OK
Tambien se limpia un poco el código
</commit_message>
<xml_diff>
--- a/TP-Informe.docx
+++ b/TP-Informe.docx
@@ -91,6 +91,7 @@
         </w:rPr>
         <w:t xml:space="preserve">1. Utilizando únicamente la función </w:t>
       </w:r>
+      <w:proofErr w:type="spellStart"/>
       <w:r>
         <w:rPr>
           <w:rFonts w:ascii="Utopia-Italic" w:hAnsi="Utopia-Italic" w:cs="Utopia-Italic"/>
@@ -99,37 +100,9 @@
           <w:sz w:val="24"/>
           <w:szCs w:val="24"/>
         </w:rPr>
-        <w:t xml:space="preserve">random </w:t>
-      </w:r>
-      <w:r>
-        <w:rPr>
-          <w:rFonts w:ascii="Utopia-Regular" w:hAnsi="Utopia-Regular" w:cs="Utopia-Regular"/>
-          <w:sz w:val="24"/>
-          <w:szCs w:val="24"/>
-        </w:rPr>
-        <w:t>de su lenguaje (la función que genera un número aleatorio uniforme entre 0 y 1),</w:t>
-      </w:r>
-    </w:p>
-    <w:p>
-      <w:pPr>
-        <w:autoSpaceDE w:val="0"/>
-        <w:autoSpaceDN w:val="0"/>
-        <w:adjustRightInd w:val="0"/>
-        <w:spacing w:after="0" w:line="240" w:lineRule="auto"/>
-        <w:rPr>
-          <w:rFonts w:ascii="Utopia-Regular" w:hAnsi="Utopia-Regular" w:cs="Utopia-Regular"/>
-          <w:sz w:val="24"/>
-          <w:szCs w:val="24"/>
-        </w:rPr>
-      </w:pPr>
-      <w:r>
-        <w:rPr>
-          <w:rFonts w:ascii="Utopia-Regular" w:hAnsi="Utopia-Regular" w:cs="Utopia-Regular"/>
-          <w:sz w:val="24"/>
-          <w:szCs w:val="24"/>
-        </w:rPr>
-        <w:t xml:space="preserve">implemente una función que genere un número distribuido Bernoulli con probabilidad </w:t>
-      </w:r>
+        <w:t>random</w:t>
+      </w:r>
+      <w:proofErr w:type="spellEnd"/>
       <w:r>
         <w:rPr>
           <w:rFonts w:ascii="Utopia-Italic" w:hAnsi="Utopia-Italic" w:cs="Utopia-Italic"/>
@@ -138,6 +111,45 @@
           <w:sz w:val="24"/>
           <w:szCs w:val="24"/>
         </w:rPr>
+        <w:t xml:space="preserve"> </w:t>
+      </w:r>
+      <w:r>
+        <w:rPr>
+          <w:rFonts w:ascii="Utopia-Regular" w:hAnsi="Utopia-Regular" w:cs="Utopia-Regular"/>
+          <w:sz w:val="24"/>
+          <w:szCs w:val="24"/>
+        </w:rPr>
+        <w:t>de su lenguaje (la función que genera un número aleatorio uniforme entre 0 y 1),</w:t>
+      </w:r>
+    </w:p>
+    <w:p>
+      <w:pPr>
+        <w:autoSpaceDE w:val="0"/>
+        <w:autoSpaceDN w:val="0"/>
+        <w:adjustRightInd w:val="0"/>
+        <w:spacing w:after="0" w:line="240" w:lineRule="auto"/>
+        <w:rPr>
+          <w:rFonts w:ascii="Utopia-Regular" w:hAnsi="Utopia-Regular" w:cs="Utopia-Regular"/>
+          <w:sz w:val="24"/>
+          <w:szCs w:val="24"/>
+        </w:rPr>
+      </w:pPr>
+      <w:r>
+        <w:rPr>
+          <w:rFonts w:ascii="Utopia-Regular" w:hAnsi="Utopia-Regular" w:cs="Utopia-Regular"/>
+          <w:sz w:val="24"/>
+          <w:szCs w:val="24"/>
+        </w:rPr>
+        <w:t xml:space="preserve">implemente una función que genere un número distribuido Bernoulli con probabilidad </w:t>
+      </w:r>
+      <w:r>
+        <w:rPr>
+          <w:rFonts w:ascii="Utopia-Italic" w:hAnsi="Utopia-Italic" w:cs="Utopia-Italic"/>
+          <w:i/>
+          <w:iCs/>
+          <w:sz w:val="24"/>
+          <w:szCs w:val="24"/>
+        </w:rPr>
         <w:t>p</w:t>
       </w:r>
       <w:r>
@@ -203,7 +215,25 @@
           <w:sz w:val="24"/>
           <w:szCs w:val="24"/>
         </w:rPr>
-        <w:t xml:space="preserve">Con la función random se genera el </w:t>
+        <w:t xml:space="preserve">Con la función </w:t>
+      </w:r>
+      <w:proofErr w:type="spellStart"/>
+      <w:r>
+        <w:rPr>
+          <w:rFonts w:ascii="Utopia-Regular" w:hAnsi="Utopia-Regular" w:cs="Utopia-Regular"/>
+          <w:sz w:val="24"/>
+          <w:szCs w:val="24"/>
+        </w:rPr>
+        <w:t>random</w:t>
+      </w:r>
+      <w:proofErr w:type="spellEnd"/>
+      <w:r>
+        <w:rPr>
+          <w:rFonts w:ascii="Utopia-Regular" w:hAnsi="Utopia-Regular" w:cs="Utopia-Regular"/>
+          <w:sz w:val="24"/>
+          <w:szCs w:val="24"/>
+        </w:rPr>
+        <w:t xml:space="preserve"> se genera el </w:t>
       </w:r>
       <w:r>
         <w:rPr>
@@ -866,6 +896,7 @@
         <w:lastRenderedPageBreak/>
         <w:t xml:space="preserve">2. Utilizando la función del punto anterior, implemente otra que genere un número binomial con los parámetros </w:t>
       </w:r>
+      <w:proofErr w:type="spellStart"/>
       <w:r>
         <w:rPr>
           <w:rFonts w:ascii="Utopia-Italic" w:hAnsi="Utopia-Italic" w:cs="Utopia-Italic"/>
@@ -894,6 +925,7 @@
         </w:rPr>
         <w:t>p</w:t>
       </w:r>
+      <w:proofErr w:type="spellEnd"/>
       <w:r>
         <w:rPr>
           <w:rFonts w:ascii="Utopia-Regular" w:hAnsi="Utopia-Regular" w:cs="Utopia-Regular"/>
@@ -1302,7 +1334,25 @@
           <w:sz w:val="24"/>
           <w:szCs w:val="24"/>
         </w:rPr>
-        <w:t>3. Utilizando el procedimiento descrito en el capítulo 6 del Dekking (método de la función inversa o de Monte Carlo), implementar</w:t>
+        <w:t xml:space="preserve">3. Utilizando el procedimiento descrito en el capítulo 6 del </w:t>
+      </w:r>
+      <w:proofErr w:type="spellStart"/>
+      <w:r>
+        <w:rPr>
+          <w:rFonts w:ascii="Utopia-Regular" w:hAnsi="Utopia-Regular" w:cs="Utopia-Regular"/>
+          <w:sz w:val="24"/>
+          <w:szCs w:val="24"/>
+        </w:rPr>
+        <w:t>Dekking</w:t>
+      </w:r>
+      <w:proofErr w:type="spellEnd"/>
+      <w:r>
+        <w:rPr>
+          <w:rFonts w:ascii="Utopia-Regular" w:hAnsi="Utopia-Regular" w:cs="Utopia-Regular"/>
+          <w:sz w:val="24"/>
+          <w:szCs w:val="24"/>
+        </w:rPr>
+        <w:t xml:space="preserve"> (método de la función inversa o de Monte Carlo), implementar</w:t>
       </w:r>
     </w:p>
     <w:p>
@@ -1325,6 +1375,7 @@
         </w:rPr>
         <w:t xml:space="preserve">una función que permita generar un número aleatorio con distribución </w:t>
       </w:r>
+      <w:proofErr w:type="spellStart"/>
       <w:r>
         <w:rPr>
           <w:rFonts w:ascii="Utopia-Italic" w:hAnsi="Utopia-Italic" w:cs="Utopia-Italic"/>
@@ -1335,6 +1386,7 @@
         </w:rPr>
         <w:t>Exp</w:t>
       </w:r>
+      <w:proofErr w:type="spellEnd"/>
       <w:r>
         <w:rPr>
           <w:rFonts w:ascii="Utopia-Regular" w:hAnsi="Utopia-Regular" w:cs="Utopia-Regular"/>
@@ -2101,6 +2153,7 @@
         </w:rPr>
         <w:t xml:space="preserve">1. Generar tres muestras de números aleatorios </w:t>
       </w:r>
+      <w:proofErr w:type="spellStart"/>
       <w:r>
         <w:rPr>
           <w:rFonts w:ascii="Utopia-Italic" w:hAnsi="Utopia-Italic" w:cs="Utopia-Italic"/>
@@ -2111,6 +2164,7 @@
         </w:rPr>
         <w:t>Exp</w:t>
       </w:r>
+      <w:proofErr w:type="spellEnd"/>
       <w:r>
         <w:rPr>
           <w:rFonts w:ascii="Utopia-Regular" w:hAnsi="Utopia-Regular" w:cs="Utopia-Regular"/>
@@ -2666,6 +2720,7 @@
         </w:rPr>
         <w:t xml:space="preserve">3. Generar una muestra de números </w:t>
       </w:r>
+      <w:proofErr w:type="spellStart"/>
       <w:r>
         <w:rPr>
           <w:rFonts w:ascii="Utopia-Italic" w:hAnsi="Utopia-Italic" w:cs="Utopia-Italic"/>
@@ -2676,6 +2731,7 @@
         </w:rPr>
         <w:t>Bin</w:t>
       </w:r>
+      <w:proofErr w:type="spellEnd"/>
       <w:r>
         <w:rPr>
           <w:rFonts w:ascii="Utopia-Regular" w:hAnsi="Utopia-Regular" w:cs="Utopia-Regular"/>
@@ -2778,12 +2834,78 @@
           <w:szCs w:val="24"/>
         </w:rPr>
       </w:pPr>
-      <w:r>
-        <w:rPr>
-          <w:rFonts w:ascii="Utopia-Regular" w:hAnsi="Utopia-Regular" w:cs="Utopia-Regular"/>
-          <w:sz w:val="24"/>
-          <w:szCs w:val="24"/>
-        </w:rPr>
+    </w:p>
+    <w:p>
+      <w:pPr>
+        <w:autoSpaceDE w:val="0"/>
+        <w:autoSpaceDN w:val="0"/>
+        <w:adjustRightInd w:val="0"/>
+        <w:spacing w:after="0" w:line="240" w:lineRule="auto"/>
+        <w:rPr>
+          <w:rFonts w:ascii="Utopia-Regular" w:hAnsi="Utopia-Regular" w:cs="Utopia-Regular"/>
+          <w:sz w:val="24"/>
+          <w:szCs w:val="24"/>
+        </w:rPr>
+      </w:pPr>
+    </w:p>
+    <w:p>
+      <w:pPr>
+        <w:autoSpaceDE w:val="0"/>
+        <w:autoSpaceDN w:val="0"/>
+        <w:adjustRightInd w:val="0"/>
+        <w:spacing w:after="0" w:line="240" w:lineRule="auto"/>
+        <w:rPr>
+          <w:rFonts w:ascii="Utopia-Regular" w:hAnsi="Utopia-Regular" w:cs="Utopia-Regular"/>
+          <w:sz w:val="24"/>
+          <w:szCs w:val="24"/>
+        </w:rPr>
+      </w:pPr>
+    </w:p>
+    <w:p>
+      <w:pPr>
+        <w:autoSpaceDE w:val="0"/>
+        <w:autoSpaceDN w:val="0"/>
+        <w:adjustRightInd w:val="0"/>
+        <w:spacing w:after="0" w:line="240" w:lineRule="auto"/>
+        <w:rPr>
+          <w:rFonts w:ascii="Utopia-Regular" w:hAnsi="Utopia-Regular" w:cs="Utopia-Regular"/>
+          <w:sz w:val="24"/>
+          <w:szCs w:val="24"/>
+        </w:rPr>
+      </w:pPr>
+    </w:p>
+    <w:p>
+      <w:pPr>
+        <w:autoSpaceDE w:val="0"/>
+        <w:autoSpaceDN w:val="0"/>
+        <w:adjustRightInd w:val="0"/>
+        <w:spacing w:after="0" w:line="240" w:lineRule="auto"/>
+        <w:rPr>
+          <w:rFonts w:ascii="Utopia-Regular" w:hAnsi="Utopia-Regular" w:cs="Utopia-Regular"/>
+          <w:sz w:val="24"/>
+          <w:szCs w:val="24"/>
+        </w:rPr>
+      </w:pPr>
+    </w:p>
+    <w:p>
+      <w:pPr>
+        <w:autoSpaceDE w:val="0"/>
+        <w:autoSpaceDN w:val="0"/>
+        <w:adjustRightInd w:val="0"/>
+        <w:spacing w:after="0" w:line="240" w:lineRule="auto"/>
+        <w:rPr>
+          <w:rFonts w:ascii="Utopia-Regular" w:hAnsi="Utopia-Regular" w:cs="Utopia-Regular"/>
+          <w:sz w:val="24"/>
+          <w:szCs w:val="24"/>
+        </w:rPr>
+      </w:pPr>
+      <w:r>
+        <w:rPr>
+          <w:rFonts w:ascii="Utopia-Regular" w:hAnsi="Utopia-Regular" w:cs="Utopia-Regular"/>
+          <w:sz w:val="24"/>
+          <w:szCs w:val="24"/>
+        </w:rPr>
+        <w:lastRenderedPageBreak/>
         <w:t>4. A partir de la función de distribución empírica del punto anterior, generar una nueva muestra de números aleatorios utilizando</w:t>
       </w:r>
     </w:p>
@@ -2836,12 +2958,362 @@
           <w:szCs w:val="24"/>
         </w:rPr>
       </w:pPr>
-      <w:r>
-        <w:rPr>
-          <w:rFonts w:ascii="Utopia-Regular" w:hAnsi="Utopia-Regular" w:cs="Utopia-Regular"/>
-          <w:sz w:val="24"/>
-          <w:szCs w:val="24"/>
-        </w:rPr>
+    </w:p>
+    <w:p>
+      <w:pPr>
+        <w:autoSpaceDE w:val="0"/>
+        <w:autoSpaceDN w:val="0"/>
+        <w:adjustRightInd w:val="0"/>
+        <w:spacing w:after="0" w:line="240" w:lineRule="auto"/>
+        <w:rPr>
+          <w:noProof/>
+        </w:rPr>
+      </w:pPr>
+      <w:r>
+        <w:rPr>
+          <w:noProof/>
+        </w:rPr>
+        <w:drawing>
+          <wp:inline distT="0" distB="0" distL="0" distR="0" wp14:anchorId="77998C9F" wp14:editId="054E6BFC">
+            <wp:extent cx="1353312" cy="2521434"/>
+            <wp:effectExtent l="0" t="0" r="0" b="0"/>
+            <wp:docPr id="46" name="Imagen 46"/>
+            <wp:cNvGraphicFramePr>
+              <a:graphicFrameLocks xmlns:a="http://schemas.openxmlformats.org/drawingml/2006/main" noChangeAspect="1"/>
+            </wp:cNvGraphicFramePr>
+            <a:graphic xmlns:a="http://schemas.openxmlformats.org/drawingml/2006/main">
+              <a:graphicData uri="http://schemas.openxmlformats.org/drawingml/2006/picture">
+                <pic:pic xmlns:pic="http://schemas.openxmlformats.org/drawingml/2006/picture">
+                  <pic:nvPicPr>
+                    <pic:cNvPr id="1" name=""/>
+                    <pic:cNvPicPr/>
+                  </pic:nvPicPr>
+                  <pic:blipFill>
+                    <a:blip r:embed="rId28"/>
+                    <a:stretch>
+                      <a:fillRect/>
+                    </a:stretch>
+                  </pic:blipFill>
+                  <pic:spPr>
+                    <a:xfrm>
+                      <a:off x="0" y="0"/>
+                      <a:ext cx="1388047" cy="2586151"/>
+                    </a:xfrm>
+                    <a:prstGeom prst="rect">
+                      <a:avLst/>
+                    </a:prstGeom>
+                  </pic:spPr>
+                </pic:pic>
+              </a:graphicData>
+            </a:graphic>
+          </wp:inline>
+        </w:drawing>
+      </w:r>
+      <w:r>
+        <w:rPr>
+          <w:noProof/>
+        </w:rPr>
+        <w:t xml:space="preserve"> </w:t>
+      </w:r>
+      <w:r>
+        <w:rPr>
+          <w:noProof/>
+        </w:rPr>
+        <w:drawing>
+          <wp:inline distT="0" distB="0" distL="0" distR="0" wp14:anchorId="6AB23725" wp14:editId="7B6D8FC2">
+            <wp:extent cx="1382573" cy="2523671"/>
+            <wp:effectExtent l="0" t="0" r="8255" b="0"/>
+            <wp:docPr id="47" name="Imagen 47"/>
+            <wp:cNvGraphicFramePr>
+              <a:graphicFrameLocks xmlns:a="http://schemas.openxmlformats.org/drawingml/2006/main" noChangeAspect="1"/>
+            </wp:cNvGraphicFramePr>
+            <a:graphic xmlns:a="http://schemas.openxmlformats.org/drawingml/2006/main">
+              <a:graphicData uri="http://schemas.openxmlformats.org/drawingml/2006/picture">
+                <pic:pic xmlns:pic="http://schemas.openxmlformats.org/drawingml/2006/picture">
+                  <pic:nvPicPr>
+                    <pic:cNvPr id="1" name=""/>
+                    <pic:cNvPicPr/>
+                  </pic:nvPicPr>
+                  <pic:blipFill>
+                    <a:blip r:embed="rId29"/>
+                    <a:stretch>
+                      <a:fillRect/>
+                    </a:stretch>
+                  </pic:blipFill>
+                  <pic:spPr>
+                    <a:xfrm>
+                      <a:off x="0" y="0"/>
+                      <a:ext cx="1429335" cy="2609028"/>
+                    </a:xfrm>
+                    <a:prstGeom prst="rect">
+                      <a:avLst/>
+                    </a:prstGeom>
+                  </pic:spPr>
+                </pic:pic>
+              </a:graphicData>
+            </a:graphic>
+          </wp:inline>
+        </w:drawing>
+      </w:r>
+      <w:r>
+        <w:rPr>
+          <w:noProof/>
+        </w:rPr>
+        <w:t xml:space="preserve"> </w:t>
+      </w:r>
+      <w:r>
+        <w:rPr>
+          <w:noProof/>
+        </w:rPr>
+        <w:drawing>
+          <wp:inline distT="0" distB="0" distL="0" distR="0" wp14:anchorId="2A1B9486" wp14:editId="3751FF36">
+            <wp:extent cx="1352346" cy="2523744"/>
+            <wp:effectExtent l="0" t="0" r="635" b="0"/>
+            <wp:docPr id="48" name="Imagen 48"/>
+            <wp:cNvGraphicFramePr>
+              <a:graphicFrameLocks xmlns:a="http://schemas.openxmlformats.org/drawingml/2006/main" noChangeAspect="1"/>
+            </wp:cNvGraphicFramePr>
+            <a:graphic xmlns:a="http://schemas.openxmlformats.org/drawingml/2006/main">
+              <a:graphicData uri="http://schemas.openxmlformats.org/drawingml/2006/picture">
+                <pic:pic xmlns:pic="http://schemas.openxmlformats.org/drawingml/2006/picture">
+                  <pic:nvPicPr>
+                    <pic:cNvPr id="1" name=""/>
+                    <pic:cNvPicPr/>
+                  </pic:nvPicPr>
+                  <pic:blipFill>
+                    <a:blip r:embed="rId30"/>
+                    <a:stretch>
+                      <a:fillRect/>
+                    </a:stretch>
+                  </pic:blipFill>
+                  <pic:spPr>
+                    <a:xfrm>
+                      <a:off x="0" y="0"/>
+                      <a:ext cx="1392779" cy="2599200"/>
+                    </a:xfrm>
+                    <a:prstGeom prst="rect">
+                      <a:avLst/>
+                    </a:prstGeom>
+                  </pic:spPr>
+                </pic:pic>
+              </a:graphicData>
+            </a:graphic>
+          </wp:inline>
+        </w:drawing>
+      </w:r>
+      <w:r>
+        <w:rPr>
+          <w:noProof/>
+        </w:rPr>
+        <w:t xml:space="preserve"> </w:t>
+      </w:r>
+      <w:r>
+        <w:rPr>
+          <w:noProof/>
+        </w:rPr>
+        <w:drawing>
+          <wp:inline distT="0" distB="0" distL="0" distR="0" wp14:anchorId="710B12B3" wp14:editId="55DACEE0">
+            <wp:extent cx="1367942" cy="2522145"/>
+            <wp:effectExtent l="0" t="0" r="3810" b="0"/>
+            <wp:docPr id="49" name="Imagen 49"/>
+            <wp:cNvGraphicFramePr>
+              <a:graphicFrameLocks xmlns:a="http://schemas.openxmlformats.org/drawingml/2006/main" noChangeAspect="1"/>
+            </wp:cNvGraphicFramePr>
+            <a:graphic xmlns:a="http://schemas.openxmlformats.org/drawingml/2006/main">
+              <a:graphicData uri="http://schemas.openxmlformats.org/drawingml/2006/picture">
+                <pic:pic xmlns:pic="http://schemas.openxmlformats.org/drawingml/2006/picture">
+                  <pic:nvPicPr>
+                    <pic:cNvPr id="1" name=""/>
+                    <pic:cNvPicPr/>
+                  </pic:nvPicPr>
+                  <pic:blipFill>
+                    <a:blip r:embed="rId31"/>
+                    <a:stretch>
+                      <a:fillRect/>
+                    </a:stretch>
+                  </pic:blipFill>
+                  <pic:spPr>
+                    <a:xfrm>
+                      <a:off x="0" y="0"/>
+                      <a:ext cx="1403437" cy="2587589"/>
+                    </a:xfrm>
+                    <a:prstGeom prst="rect">
+                      <a:avLst/>
+                    </a:prstGeom>
+                  </pic:spPr>
+                </pic:pic>
+              </a:graphicData>
+            </a:graphic>
+          </wp:inline>
+        </w:drawing>
+      </w:r>
+    </w:p>
+    <w:p>
+      <w:pPr>
+        <w:autoSpaceDE w:val="0"/>
+        <w:autoSpaceDN w:val="0"/>
+        <w:adjustRightInd w:val="0"/>
+        <w:spacing w:after="0" w:line="240" w:lineRule="auto"/>
+        <w:rPr>
+          <w:noProof/>
+        </w:rPr>
+      </w:pPr>
+      <w:r>
+        <w:rPr>
+          <w:noProof/>
+        </w:rPr>
+        <w:t>….</w:t>
+      </w:r>
+    </w:p>
+    <w:p>
+      <w:pPr>
+        <w:autoSpaceDE w:val="0"/>
+        <w:autoSpaceDN w:val="0"/>
+        <w:adjustRightInd w:val="0"/>
+        <w:spacing w:after="0" w:line="240" w:lineRule="auto"/>
+        <w:jc w:val="center"/>
+        <w:rPr>
+          <w:rFonts w:ascii="Utopia-Regular" w:hAnsi="Utopia-Regular" w:cs="Utopia-Regular"/>
+          <w:sz w:val="24"/>
+          <w:szCs w:val="24"/>
+        </w:rPr>
+      </w:pPr>
+      <w:r>
+        <w:rPr>
+          <w:noProof/>
+        </w:rPr>
+        <w:drawing>
+          <wp:inline distT="0" distB="0" distL="0" distR="0" wp14:anchorId="7EE4D7D4" wp14:editId="05D93C00">
+            <wp:extent cx="2114093" cy="2584399"/>
+            <wp:effectExtent l="0" t="0" r="635" b="6985"/>
+            <wp:docPr id="50" name="Imagen 50"/>
+            <wp:cNvGraphicFramePr>
+              <a:graphicFrameLocks xmlns:a="http://schemas.openxmlformats.org/drawingml/2006/main" noChangeAspect="1"/>
+            </wp:cNvGraphicFramePr>
+            <a:graphic xmlns:a="http://schemas.openxmlformats.org/drawingml/2006/main">
+              <a:graphicData uri="http://schemas.openxmlformats.org/drawingml/2006/picture">
+                <pic:pic xmlns:pic="http://schemas.openxmlformats.org/drawingml/2006/picture">
+                  <pic:nvPicPr>
+                    <pic:cNvPr id="1" name=""/>
+                    <pic:cNvPicPr/>
+                  </pic:nvPicPr>
+                  <pic:blipFill>
+                    <a:blip r:embed="rId32"/>
+                    <a:stretch>
+                      <a:fillRect/>
+                    </a:stretch>
+                  </pic:blipFill>
+                  <pic:spPr>
+                    <a:xfrm>
+                      <a:off x="0" y="0"/>
+                      <a:ext cx="2134819" cy="2609736"/>
+                    </a:xfrm>
+                    <a:prstGeom prst="rect">
+                      <a:avLst/>
+                    </a:prstGeom>
+                  </pic:spPr>
+                </pic:pic>
+              </a:graphicData>
+            </a:graphic>
+          </wp:inline>
+        </w:drawing>
+      </w:r>
+    </w:p>
+    <w:p>
+      <w:pPr>
+        <w:autoSpaceDE w:val="0"/>
+        <w:autoSpaceDN w:val="0"/>
+        <w:adjustRightInd w:val="0"/>
+        <w:spacing w:after="0" w:line="240" w:lineRule="auto"/>
+        <w:rPr>
+          <w:rFonts w:ascii="Utopia-Regular" w:hAnsi="Utopia-Regular" w:cs="Utopia-Regular"/>
+          <w:sz w:val="24"/>
+          <w:szCs w:val="24"/>
+        </w:rPr>
+      </w:pPr>
+      <w:r>
+        <w:rPr>
+          <w:rFonts w:ascii="Utopia-Regular" w:hAnsi="Utopia-Regular" w:cs="Utopia-Regular"/>
+          <w:sz w:val="24"/>
+          <w:szCs w:val="24"/>
+        </w:rPr>
+        <w:tab/>
+        <w:t>Grafico:</w:t>
+      </w:r>
+    </w:p>
+    <w:p>
+      <w:pPr>
+        <w:autoSpaceDE w:val="0"/>
+        <w:autoSpaceDN w:val="0"/>
+        <w:adjustRightInd w:val="0"/>
+        <w:spacing w:after="0" w:line="240" w:lineRule="auto"/>
+        <w:jc w:val="center"/>
+        <w:rPr>
+          <w:rFonts w:ascii="Utopia-Regular" w:hAnsi="Utopia-Regular" w:cs="Utopia-Regular"/>
+          <w:sz w:val="24"/>
+          <w:szCs w:val="24"/>
+        </w:rPr>
+      </w:pPr>
+      <w:r>
+        <w:rPr>
+          <w:noProof/>
+        </w:rPr>
+        <w:drawing>
+          <wp:inline distT="0" distB="0" distL="0" distR="0" wp14:anchorId="755316EA" wp14:editId="662DE8B1">
+            <wp:extent cx="2823667" cy="2288231"/>
+            <wp:effectExtent l="0" t="0" r="0" b="0"/>
+            <wp:docPr id="51" name="Imagen 51"/>
+            <wp:cNvGraphicFramePr>
+              <a:graphicFrameLocks xmlns:a="http://schemas.openxmlformats.org/drawingml/2006/main" noChangeAspect="1"/>
+            </wp:cNvGraphicFramePr>
+            <a:graphic xmlns:a="http://schemas.openxmlformats.org/drawingml/2006/main">
+              <a:graphicData uri="http://schemas.openxmlformats.org/drawingml/2006/picture">
+                <pic:pic xmlns:pic="http://schemas.openxmlformats.org/drawingml/2006/picture">
+                  <pic:nvPicPr>
+                    <pic:cNvPr id="1" name=""/>
+                    <pic:cNvPicPr/>
+                  </pic:nvPicPr>
+                  <pic:blipFill>
+                    <a:blip r:embed="rId33"/>
+                    <a:stretch>
+                      <a:fillRect/>
+                    </a:stretch>
+                  </pic:blipFill>
+                  <pic:spPr>
+                    <a:xfrm>
+                      <a:off x="0" y="0"/>
+                      <a:ext cx="2830749" cy="2293970"/>
+                    </a:xfrm>
+                    <a:prstGeom prst="rect">
+                      <a:avLst/>
+                    </a:prstGeom>
+                  </pic:spPr>
+                </pic:pic>
+              </a:graphicData>
+            </a:graphic>
+          </wp:inline>
+        </w:drawing>
+      </w:r>
+    </w:p>
+    <w:p>
+      <w:pPr>
+        <w:autoSpaceDE w:val="0"/>
+        <w:autoSpaceDN w:val="0"/>
+        <w:adjustRightInd w:val="0"/>
+        <w:spacing w:after="0" w:line="240" w:lineRule="auto"/>
+        <w:rPr>
+          <w:rFonts w:ascii="Utopia-Regular" w:hAnsi="Utopia-Regular" w:cs="Utopia-Regular"/>
+          <w:sz w:val="24"/>
+          <w:szCs w:val="24"/>
+        </w:rPr>
+      </w:pPr>
+      <w:r>
+        <w:rPr>
+          <w:rFonts w:ascii="Utopia-Regular" w:hAnsi="Utopia-Regular" w:cs="Utopia-Regular"/>
+          <w:sz w:val="24"/>
+          <w:szCs w:val="24"/>
+        </w:rPr>
+        <w:lastRenderedPageBreak/>
         <w:t>5. Repetir el experimento de los dos puntos anteriores con dos muestras aleatorias más generadas con los mismos parámetros.</w:t>
       </w:r>
     </w:p>
@@ -2863,7 +3335,6 @@
           <w:sz w:val="24"/>
           <w:szCs w:val="24"/>
         </w:rPr>
-        <w:lastRenderedPageBreak/>
         <w:t>¿Qué conclusión saca?</w:t>
       </w:r>
     </w:p>
@@ -2896,6 +3367,92 @@
           <w:szCs w:val="32"/>
         </w:rPr>
       </w:pPr>
+      <w:r>
+        <w:rPr>
+          <w:noProof/>
+        </w:rPr>
+        <w:drawing>
+          <wp:inline distT="0" distB="0" distL="0" distR="0" wp14:anchorId="29901E7C" wp14:editId="0B7C69CC">
+            <wp:extent cx="2721254" cy="2184601"/>
+            <wp:effectExtent l="0" t="0" r="3175" b="6350"/>
+            <wp:docPr id="52" name="Imagen 52"/>
+            <wp:cNvGraphicFramePr>
+              <a:graphicFrameLocks xmlns:a="http://schemas.openxmlformats.org/drawingml/2006/main" noChangeAspect="1"/>
+            </wp:cNvGraphicFramePr>
+            <a:graphic xmlns:a="http://schemas.openxmlformats.org/drawingml/2006/main">
+              <a:graphicData uri="http://schemas.openxmlformats.org/drawingml/2006/picture">
+                <pic:pic xmlns:pic="http://schemas.openxmlformats.org/drawingml/2006/picture">
+                  <pic:nvPicPr>
+                    <pic:cNvPr id="1" name=""/>
+                    <pic:cNvPicPr/>
+                  </pic:nvPicPr>
+                  <pic:blipFill>
+                    <a:blip r:embed="rId34"/>
+                    <a:stretch>
+                      <a:fillRect/>
+                    </a:stretch>
+                  </pic:blipFill>
+                  <pic:spPr>
+                    <a:xfrm>
+                      <a:off x="0" y="0"/>
+                      <a:ext cx="2739992" cy="2199644"/>
+                    </a:xfrm>
+                    <a:prstGeom prst="rect">
+                      <a:avLst/>
+                    </a:prstGeom>
+                  </pic:spPr>
+                </pic:pic>
+              </a:graphicData>
+            </a:graphic>
+          </wp:inline>
+        </w:drawing>
+      </w:r>
+      <w:r>
+        <w:rPr>
+          <w:noProof/>
+        </w:rPr>
+        <w:t xml:space="preserve"> </w:t>
+      </w:r>
+      <w:r>
+        <w:rPr>
+          <w:noProof/>
+        </w:rPr>
+        <w:drawing>
+          <wp:inline distT="0" distB="0" distL="0" distR="0" wp14:anchorId="6A74EB9E" wp14:editId="76F053EA">
+            <wp:extent cx="2713940" cy="2221357"/>
+            <wp:effectExtent l="0" t="0" r="0" b="7620"/>
+            <wp:docPr id="53" name="Imagen 53"/>
+            <wp:cNvGraphicFramePr>
+              <a:graphicFrameLocks xmlns:a="http://schemas.openxmlformats.org/drawingml/2006/main" noChangeAspect="1"/>
+            </wp:cNvGraphicFramePr>
+            <a:graphic xmlns:a="http://schemas.openxmlformats.org/drawingml/2006/main">
+              <a:graphicData uri="http://schemas.openxmlformats.org/drawingml/2006/picture">
+                <pic:pic xmlns:pic="http://schemas.openxmlformats.org/drawingml/2006/picture">
+                  <pic:nvPicPr>
+                    <pic:cNvPr id="1" name=""/>
+                    <pic:cNvPicPr/>
+                  </pic:nvPicPr>
+                  <pic:blipFill>
+                    <a:blip r:embed="rId35"/>
+                    <a:stretch>
+                      <a:fillRect/>
+                    </a:stretch>
+                  </pic:blipFill>
+                  <pic:spPr>
+                    <a:xfrm>
+                      <a:off x="0" y="0"/>
+                      <a:ext cx="2735879" cy="2239314"/>
+                    </a:xfrm>
+                    <a:prstGeom prst="rect">
+                      <a:avLst/>
+                    </a:prstGeom>
+                  </pic:spPr>
+                </pic:pic>
+              </a:graphicData>
+            </a:graphic>
+          </wp:inline>
+        </w:drawing>
+      </w:r>
     </w:p>
     <w:p>
       <w:pPr>
@@ -2911,7 +3468,13 @@
           <w:szCs w:val="32"/>
         </w:rPr>
       </w:pPr>
-      <w:r>
+    </w:p>
+    <w:p>
+      <w:pPr>
+        <w:autoSpaceDE w:val="0"/>
+        <w:autoSpaceDN w:val="0"/>
+        <w:adjustRightInd w:val="0"/>
+        <w:spacing w:after="0" w:line="240" w:lineRule="auto"/>
         <w:rPr>
           <w:rFonts w:ascii="Utopia-Bold" w:hAnsi="Utopia-Bold" w:cs="Utopia-Bold"/>
           <w:b/>
@@ -2919,394 +3482,8 @@
           <w:sz w:val="32"/>
           <w:szCs w:val="32"/>
         </w:rPr>
-        <w:t>Parte 3: Convergencia</w:t>
-      </w:r>
-    </w:p>
-    <w:p>
-      <w:pPr>
-        <w:autoSpaceDE w:val="0"/>
-        <w:autoSpaceDN w:val="0"/>
-        <w:adjustRightInd w:val="0"/>
-        <w:spacing w:after="0" w:line="240" w:lineRule="auto"/>
-        <w:rPr>
-          <w:rFonts w:ascii="Utopia-Regular" w:hAnsi="Utopia-Regular" w:cs="Utopia-Regular"/>
-          <w:sz w:val="24"/>
-          <w:szCs w:val="24"/>
-        </w:rPr>
-      </w:pPr>
-      <w:r>
-        <w:rPr>
-          <w:rFonts w:ascii="Utopia-Regular" w:hAnsi="Utopia-Regular" w:cs="Utopia-Regular"/>
-          <w:sz w:val="24"/>
-          <w:szCs w:val="24"/>
-        </w:rPr>
-        <w:t>El propósito de esta sección es ver en forma práctica los resultados de los teoremas de convergencia.</w:t>
-      </w:r>
-    </w:p>
-    <w:p>
-      <w:pPr>
-        <w:autoSpaceDE w:val="0"/>
-        <w:autoSpaceDN w:val="0"/>
-        <w:adjustRightInd w:val="0"/>
-        <w:spacing w:after="0" w:line="240" w:lineRule="auto"/>
-        <w:rPr>
-          <w:rFonts w:ascii="Utopia-Regular" w:hAnsi="Utopia-Regular" w:cs="Utopia-Regular"/>
-          <w:sz w:val="24"/>
-          <w:szCs w:val="24"/>
-        </w:rPr>
-      </w:pPr>
-      <w:r>
-        <w:rPr>
-          <w:rFonts w:ascii="Utopia-Regular" w:hAnsi="Utopia-Regular" w:cs="Utopia-Regular"/>
-          <w:sz w:val="24"/>
-          <w:szCs w:val="24"/>
-        </w:rPr>
-        <w:t xml:space="preserve">1. Generar cuatro muestras de números aleatorios de tamaño 100, todas con distribución binomial con </w:t>
-      </w:r>
-      <w:r>
-        <w:rPr>
-          <w:rFonts w:ascii="Utopia-Italic" w:hAnsi="Utopia-Italic" w:cs="Utopia-Italic"/>
-          <w:i/>
-          <w:iCs/>
-          <w:sz w:val="24"/>
-          <w:szCs w:val="24"/>
-        </w:rPr>
-        <w:t xml:space="preserve">p </w:t>
-      </w:r>
-      <w:r>
-        <w:rPr>
-          <w:rFonts w:ascii="Fourier-Math-Symbols" w:hAnsi="Fourier-Math-Symbols" w:cs="Fourier-Math-Symbols"/>
-          <w:sz w:val="24"/>
-          <w:szCs w:val="24"/>
-        </w:rPr>
-        <w:t>=</w:t>
-      </w:r>
-      <w:r>
-        <w:rPr>
-          <w:rFonts w:ascii="Fourier-Math-Symbols" w:hAnsi="Fourier-Math-Symbols" w:cs="Fourier-Math-Symbols"/>
-          <w:sz w:val="24"/>
-          <w:szCs w:val="24"/>
-        </w:rPr>
-        <w:t xml:space="preserve"> </w:t>
-      </w:r>
-      <w:r>
-        <w:rPr>
-          <w:rFonts w:ascii="Utopia-Regular" w:hAnsi="Utopia-Regular" w:cs="Utopia-Regular"/>
-          <w:sz w:val="24"/>
-          <w:szCs w:val="24"/>
-        </w:rPr>
-        <w:t xml:space="preserve">0,40 y </w:t>
-      </w:r>
-      <w:r>
-        <w:rPr>
-          <w:rFonts w:ascii="Utopia-Italic" w:hAnsi="Utopia-Italic" w:cs="Utopia-Italic"/>
-          <w:i/>
-          <w:iCs/>
-          <w:sz w:val="24"/>
-          <w:szCs w:val="24"/>
-        </w:rPr>
-        <w:t xml:space="preserve">n </w:t>
-      </w:r>
-      <w:r>
-        <w:rPr>
-          <w:rFonts w:ascii="Fourier-Math-Symbols" w:hAnsi="Fourier-Math-Symbols" w:cs="Fourier-Math-Symbols"/>
-          <w:sz w:val="24"/>
-          <w:szCs w:val="24"/>
-        </w:rPr>
-        <w:t>=</w:t>
-      </w:r>
-      <w:r>
-        <w:rPr>
-          <w:rFonts w:ascii="Fourier-Math-Symbols" w:hAnsi="Fourier-Math-Symbols" w:cs="Fourier-Math-Symbols"/>
-          <w:sz w:val="24"/>
-          <w:szCs w:val="24"/>
-        </w:rPr>
-        <w:t xml:space="preserve"> </w:t>
-      </w:r>
-      <w:r>
-        <w:rPr>
-          <w:rFonts w:ascii="Utopia-Regular" w:hAnsi="Utopia-Regular" w:cs="Utopia-Regular"/>
-          <w:sz w:val="24"/>
-          <w:szCs w:val="24"/>
-        </w:rPr>
-        <w:t xml:space="preserve">10, </w:t>
-      </w:r>
-      <w:r>
-        <w:rPr>
-          <w:rFonts w:ascii="Utopia-Italic" w:hAnsi="Utopia-Italic" w:cs="Utopia-Italic"/>
-          <w:i/>
-          <w:iCs/>
-          <w:sz w:val="24"/>
-          <w:szCs w:val="24"/>
-        </w:rPr>
-        <w:t xml:space="preserve">n </w:t>
-      </w:r>
-      <w:r>
-        <w:rPr>
-          <w:rFonts w:ascii="Fourier-Math-Symbols" w:hAnsi="Fourier-Math-Symbols" w:cs="Fourier-Math-Symbols"/>
-          <w:sz w:val="24"/>
-          <w:szCs w:val="24"/>
-        </w:rPr>
-        <w:t>=</w:t>
-      </w:r>
-      <w:r>
-        <w:rPr>
-          <w:rFonts w:ascii="Fourier-Math-Symbols" w:hAnsi="Fourier-Math-Symbols" w:cs="Fourier-Math-Symbols"/>
-          <w:sz w:val="24"/>
-          <w:szCs w:val="24"/>
-        </w:rPr>
-        <w:t xml:space="preserve"> </w:t>
-      </w:r>
-      <w:r>
-        <w:rPr>
-          <w:rFonts w:ascii="Utopia-Regular" w:hAnsi="Utopia-Regular" w:cs="Utopia-Regular"/>
-          <w:sz w:val="24"/>
-          <w:szCs w:val="24"/>
-        </w:rPr>
-        <w:t>20,</w:t>
-      </w:r>
-    </w:p>
-    <w:p>
-      <w:pPr>
-        <w:autoSpaceDE w:val="0"/>
-        <w:autoSpaceDN w:val="0"/>
-        <w:adjustRightInd w:val="0"/>
-        <w:spacing w:after="0" w:line="240" w:lineRule="auto"/>
-        <w:rPr>
-          <w:rFonts w:ascii="Utopia-Regular" w:hAnsi="Utopia-Regular" w:cs="Utopia-Regular"/>
-          <w:sz w:val="24"/>
-          <w:szCs w:val="24"/>
-        </w:rPr>
-      </w:pPr>
-      <w:r>
-        <w:rPr>
-          <w:rFonts w:ascii="Utopia-Italic" w:hAnsi="Utopia-Italic" w:cs="Utopia-Italic"/>
-          <w:i/>
-          <w:iCs/>
-          <w:sz w:val="24"/>
-          <w:szCs w:val="24"/>
-        </w:rPr>
-        <w:t xml:space="preserve">n </w:t>
-      </w:r>
-      <w:r>
-        <w:rPr>
-          <w:rFonts w:ascii="Fourier-Math-Symbols" w:hAnsi="Fourier-Math-Symbols" w:cs="Fourier-Math-Symbols"/>
-          <w:sz w:val="24"/>
-          <w:szCs w:val="24"/>
-        </w:rPr>
-        <w:t>=</w:t>
-      </w:r>
-      <w:r>
-        <w:rPr>
-          <w:rFonts w:ascii="Fourier-Math-Symbols" w:hAnsi="Fourier-Math-Symbols" w:cs="Fourier-Math-Symbols"/>
-          <w:sz w:val="24"/>
-          <w:szCs w:val="24"/>
-        </w:rPr>
-        <w:t xml:space="preserve"> </w:t>
-      </w:r>
-      <w:r>
-        <w:rPr>
-          <w:rFonts w:ascii="Utopia-Regular" w:hAnsi="Utopia-Regular" w:cs="Utopia-Regular"/>
-          <w:sz w:val="24"/>
-          <w:szCs w:val="24"/>
-        </w:rPr>
-        <w:t xml:space="preserve">50 y </w:t>
-      </w:r>
-      <w:r>
-        <w:rPr>
-          <w:rFonts w:ascii="Utopia-Italic" w:hAnsi="Utopia-Italic" w:cs="Utopia-Italic"/>
-          <w:i/>
-          <w:iCs/>
-          <w:sz w:val="24"/>
-          <w:szCs w:val="24"/>
-        </w:rPr>
-        <w:t xml:space="preserve">n </w:t>
-      </w:r>
-      <w:r>
-        <w:rPr>
-          <w:rFonts w:ascii="Fourier-Math-Symbols" w:hAnsi="Fourier-Math-Symbols" w:cs="Fourier-Math-Symbols"/>
-          <w:sz w:val="24"/>
-          <w:szCs w:val="24"/>
-        </w:rPr>
-        <w:t>=</w:t>
-      </w:r>
-      <w:r>
-        <w:rPr>
-          <w:rFonts w:ascii="Fourier-Math-Symbols" w:hAnsi="Fourier-Math-Symbols" w:cs="Fourier-Math-Symbols"/>
-          <w:sz w:val="24"/>
-          <w:szCs w:val="24"/>
-        </w:rPr>
-        <w:t xml:space="preserve"> </w:t>
-      </w:r>
-      <w:r>
-        <w:rPr>
-          <w:rFonts w:ascii="Utopia-Regular" w:hAnsi="Utopia-Regular" w:cs="Utopia-Regular"/>
-          <w:sz w:val="24"/>
-          <w:szCs w:val="24"/>
-        </w:rPr>
-        <w:t>100 respectivamente. Graficar sus histogramas. ¿Qué observa?</w:t>
-      </w:r>
-    </w:p>
-    <w:p>
-      <w:pPr>
-        <w:autoSpaceDE w:val="0"/>
-        <w:autoSpaceDN w:val="0"/>
-        <w:adjustRightInd w:val="0"/>
-        <w:spacing w:after="0" w:line="240" w:lineRule="auto"/>
-        <w:rPr>
-          <w:rFonts w:ascii="Utopia-Regular" w:hAnsi="Utopia-Regular" w:cs="Utopia-Regular"/>
-          <w:sz w:val="24"/>
-          <w:szCs w:val="24"/>
-        </w:rPr>
-      </w:pPr>
-    </w:p>
-    <w:p>
-      <w:pPr>
-        <w:autoSpaceDE w:val="0"/>
-        <w:autoSpaceDN w:val="0"/>
-        <w:adjustRightInd w:val="0"/>
-        <w:spacing w:after="0" w:line="240" w:lineRule="auto"/>
-        <w:rPr>
-          <w:rFonts w:ascii="Utopia-Regular" w:hAnsi="Utopia-Regular" w:cs="Utopia-Regular"/>
-          <w:sz w:val="24"/>
-          <w:szCs w:val="24"/>
-        </w:rPr>
-      </w:pPr>
-    </w:p>
-    <w:p>
-      <w:pPr>
-        <w:autoSpaceDE w:val="0"/>
-        <w:autoSpaceDN w:val="0"/>
-        <w:adjustRightInd w:val="0"/>
-        <w:spacing w:after="0" w:line="240" w:lineRule="auto"/>
-        <w:rPr>
-          <w:rFonts w:ascii="Utopia-Regular" w:hAnsi="Utopia-Regular" w:cs="Utopia-Regular"/>
-          <w:sz w:val="24"/>
-          <w:szCs w:val="24"/>
-        </w:rPr>
-      </w:pPr>
-    </w:p>
-    <w:p>
-      <w:pPr>
-        <w:autoSpaceDE w:val="0"/>
-        <w:autoSpaceDN w:val="0"/>
-        <w:adjustRightInd w:val="0"/>
-        <w:spacing w:after="0" w:line="240" w:lineRule="auto"/>
-        <w:rPr>
-          <w:rFonts w:ascii="Utopia-Regular" w:hAnsi="Utopia-Regular" w:cs="Utopia-Regular"/>
-          <w:sz w:val="24"/>
-          <w:szCs w:val="24"/>
-        </w:rPr>
-      </w:pPr>
-      <w:r>
-        <w:rPr>
-          <w:rFonts w:ascii="Utopia-Regular" w:hAnsi="Utopia-Regular" w:cs="Utopia-Regular"/>
-          <w:sz w:val="24"/>
-          <w:szCs w:val="24"/>
-        </w:rPr>
-        <w:t>2. Elija la muestra de tamaño 200 y calcule la media y desviación estándar muestral. Luego, normalice cada dato de la muestra</w:t>
-      </w:r>
-    </w:p>
-    <w:p>
-      <w:pPr>
-        <w:autoSpaceDE w:val="0"/>
-        <w:autoSpaceDN w:val="0"/>
-        <w:adjustRightInd w:val="0"/>
-        <w:spacing w:after="0" w:line="240" w:lineRule="auto"/>
-        <w:rPr>
-          <w:rFonts w:ascii="Utopia-Regular" w:hAnsi="Utopia-Regular" w:cs="Utopia-Regular"/>
-          <w:sz w:val="24"/>
-          <w:szCs w:val="24"/>
-        </w:rPr>
-      </w:pPr>
-      <w:r>
-        <w:rPr>
-          <w:rFonts w:ascii="Utopia-Regular" w:hAnsi="Utopia-Regular" w:cs="Utopia-Regular"/>
-          <w:sz w:val="24"/>
-          <w:szCs w:val="24"/>
-        </w:rPr>
-        <w:t>y grafique el histograma de la muestra normalizada. Justifique lo que observa.</w:t>
-      </w:r>
-    </w:p>
-    <w:p>
-      <w:pPr>
-        <w:autoSpaceDE w:val="0"/>
-        <w:autoSpaceDN w:val="0"/>
-        <w:adjustRightInd w:val="0"/>
-        <w:spacing w:after="0" w:line="240" w:lineRule="auto"/>
-        <w:rPr>
-          <w:rFonts w:ascii="Utopia-Regular" w:hAnsi="Utopia-Regular" w:cs="Utopia-Regular"/>
-          <w:sz w:val="24"/>
-          <w:szCs w:val="24"/>
-        </w:rPr>
-      </w:pPr>
-    </w:p>
-    <w:p>
-      <w:pPr>
-        <w:autoSpaceDE w:val="0"/>
-        <w:autoSpaceDN w:val="0"/>
-        <w:adjustRightInd w:val="0"/>
-        <w:spacing w:after="0" w:line="240" w:lineRule="auto"/>
-        <w:rPr>
-          <w:rFonts w:ascii="Utopia-Regular" w:hAnsi="Utopia-Regular" w:cs="Utopia-Regular"/>
-          <w:sz w:val="24"/>
-          <w:szCs w:val="24"/>
-        </w:rPr>
-      </w:pPr>
-    </w:p>
-    <w:p>
-      <w:pPr>
-        <w:autoSpaceDE w:val="0"/>
-        <w:autoSpaceDN w:val="0"/>
-        <w:adjustRightInd w:val="0"/>
-        <w:spacing w:after="0" w:line="240" w:lineRule="auto"/>
-        <w:rPr>
-          <w:rFonts w:ascii="Utopia-Regular" w:hAnsi="Utopia-Regular" w:cs="Utopia-Regular"/>
-          <w:sz w:val="24"/>
-          <w:szCs w:val="24"/>
-        </w:rPr>
-      </w:pPr>
-    </w:p>
-    <w:p>
-      <w:pPr>
-        <w:autoSpaceDE w:val="0"/>
-        <w:autoSpaceDN w:val="0"/>
-        <w:adjustRightInd w:val="0"/>
-        <w:spacing w:after="0" w:line="240" w:lineRule="auto"/>
-        <w:rPr>
-          <w:rFonts w:ascii="Utopia-Regular" w:hAnsi="Utopia-Regular" w:cs="Utopia-Regular"/>
-          <w:sz w:val="24"/>
-          <w:szCs w:val="24"/>
-        </w:rPr>
-      </w:pPr>
-      <w:r>
-        <w:rPr>
-          <w:rFonts w:ascii="Utopia-Regular" w:hAnsi="Utopia-Regular" w:cs="Utopia-Regular"/>
-          <w:sz w:val="24"/>
-          <w:szCs w:val="24"/>
-        </w:rPr>
-        <w:t>3. Para cada una de las muestras anteriores, calcule la media muestral. Justifique lo que observa.</w:t>
-      </w:r>
-    </w:p>
-    <w:p>
-      <w:pPr>
-        <w:autoSpaceDE w:val="0"/>
-        <w:autoSpaceDN w:val="0"/>
-        <w:adjustRightInd w:val="0"/>
-        <w:spacing w:after="0" w:line="240" w:lineRule="auto"/>
-        <w:rPr>
-          <w:rFonts w:ascii="Utopia-Regular" w:hAnsi="Utopia-Regular" w:cs="Utopia-Regular"/>
-          <w:sz w:val="24"/>
-          <w:szCs w:val="24"/>
-        </w:rPr>
-      </w:pPr>
-    </w:p>
-    <w:p>
-      <w:pPr>
-        <w:autoSpaceDE w:val="0"/>
-        <w:autoSpaceDN w:val="0"/>
-        <w:adjustRightInd w:val="0"/>
-        <w:spacing w:after="0" w:line="240" w:lineRule="auto"/>
+      </w:pPr>
+      <w:r>
         <w:rPr>
           <w:rFonts w:ascii="Utopia-Bold" w:hAnsi="Utopia-Bold" w:cs="Utopia-Bold"/>
           <w:b/>
@@ -3314,6 +3491,386 @@
           <w:sz w:val="32"/>
           <w:szCs w:val="32"/>
         </w:rPr>
+        <w:t>Parte 3: Convergencia</w:t>
+      </w:r>
+    </w:p>
+    <w:p>
+      <w:pPr>
+        <w:autoSpaceDE w:val="0"/>
+        <w:autoSpaceDN w:val="0"/>
+        <w:adjustRightInd w:val="0"/>
+        <w:spacing w:after="0" w:line="240" w:lineRule="auto"/>
+        <w:rPr>
+          <w:rFonts w:ascii="Utopia-Regular" w:hAnsi="Utopia-Regular" w:cs="Utopia-Regular"/>
+          <w:sz w:val="24"/>
+          <w:szCs w:val="24"/>
+        </w:rPr>
+      </w:pPr>
+      <w:r>
+        <w:rPr>
+          <w:rFonts w:ascii="Utopia-Regular" w:hAnsi="Utopia-Regular" w:cs="Utopia-Regular"/>
+          <w:sz w:val="24"/>
+          <w:szCs w:val="24"/>
+        </w:rPr>
+        <w:t>El propósito de esta sección es ver en forma práctica los resultados de los teoremas de convergencia.</w:t>
+      </w:r>
+    </w:p>
+    <w:p>
+      <w:pPr>
+        <w:autoSpaceDE w:val="0"/>
+        <w:autoSpaceDN w:val="0"/>
+        <w:adjustRightInd w:val="0"/>
+        <w:spacing w:after="0" w:line="240" w:lineRule="auto"/>
+        <w:rPr>
+          <w:rFonts w:ascii="Utopia-Regular" w:hAnsi="Utopia-Regular" w:cs="Utopia-Regular"/>
+          <w:sz w:val="24"/>
+          <w:szCs w:val="24"/>
+        </w:rPr>
+      </w:pPr>
+      <w:r>
+        <w:rPr>
+          <w:rFonts w:ascii="Utopia-Regular" w:hAnsi="Utopia-Regular" w:cs="Utopia-Regular"/>
+          <w:sz w:val="24"/>
+          <w:szCs w:val="24"/>
+        </w:rPr>
+        <w:t xml:space="preserve">1. Generar cuatro muestras de números aleatorios de tamaño 100, todas con distribución binomial con </w:t>
+      </w:r>
+      <w:r>
+        <w:rPr>
+          <w:rFonts w:ascii="Utopia-Italic" w:hAnsi="Utopia-Italic" w:cs="Utopia-Italic"/>
+          <w:i/>
+          <w:iCs/>
+          <w:sz w:val="24"/>
+          <w:szCs w:val="24"/>
+        </w:rPr>
+        <w:t xml:space="preserve">p </w:t>
+      </w:r>
+      <w:r>
+        <w:rPr>
+          <w:rFonts w:ascii="Fourier-Math-Symbols" w:hAnsi="Fourier-Math-Symbols" w:cs="Fourier-Math-Symbols"/>
+          <w:sz w:val="24"/>
+          <w:szCs w:val="24"/>
+        </w:rPr>
+        <w:t>=</w:t>
+      </w:r>
+      <w:r>
+        <w:rPr>
+          <w:rFonts w:ascii="Fourier-Math-Symbols" w:hAnsi="Fourier-Math-Symbols" w:cs="Fourier-Math-Symbols"/>
+          <w:sz w:val="24"/>
+          <w:szCs w:val="24"/>
+        </w:rPr>
+        <w:t xml:space="preserve"> </w:t>
+      </w:r>
+      <w:r>
+        <w:rPr>
+          <w:rFonts w:ascii="Utopia-Regular" w:hAnsi="Utopia-Regular" w:cs="Utopia-Regular"/>
+          <w:sz w:val="24"/>
+          <w:szCs w:val="24"/>
+        </w:rPr>
+        <w:t xml:space="preserve">0,40 y </w:t>
+      </w:r>
+      <w:r>
+        <w:rPr>
+          <w:rFonts w:ascii="Utopia-Italic" w:hAnsi="Utopia-Italic" w:cs="Utopia-Italic"/>
+          <w:i/>
+          <w:iCs/>
+          <w:sz w:val="24"/>
+          <w:szCs w:val="24"/>
+        </w:rPr>
+        <w:t xml:space="preserve">n </w:t>
+      </w:r>
+      <w:r>
+        <w:rPr>
+          <w:rFonts w:ascii="Fourier-Math-Symbols" w:hAnsi="Fourier-Math-Symbols" w:cs="Fourier-Math-Symbols"/>
+          <w:sz w:val="24"/>
+          <w:szCs w:val="24"/>
+        </w:rPr>
+        <w:t>=</w:t>
+      </w:r>
+      <w:r>
+        <w:rPr>
+          <w:rFonts w:ascii="Fourier-Math-Symbols" w:hAnsi="Fourier-Math-Symbols" w:cs="Fourier-Math-Symbols"/>
+          <w:sz w:val="24"/>
+          <w:szCs w:val="24"/>
+        </w:rPr>
+        <w:t xml:space="preserve"> </w:t>
+      </w:r>
+      <w:r>
+        <w:rPr>
+          <w:rFonts w:ascii="Utopia-Regular" w:hAnsi="Utopia-Regular" w:cs="Utopia-Regular"/>
+          <w:sz w:val="24"/>
+          <w:szCs w:val="24"/>
+        </w:rPr>
+        <w:t xml:space="preserve">10, </w:t>
+      </w:r>
+      <w:r>
+        <w:rPr>
+          <w:rFonts w:ascii="Utopia-Italic" w:hAnsi="Utopia-Italic" w:cs="Utopia-Italic"/>
+          <w:i/>
+          <w:iCs/>
+          <w:sz w:val="24"/>
+          <w:szCs w:val="24"/>
+        </w:rPr>
+        <w:t xml:space="preserve">n </w:t>
+      </w:r>
+      <w:r>
+        <w:rPr>
+          <w:rFonts w:ascii="Fourier-Math-Symbols" w:hAnsi="Fourier-Math-Symbols" w:cs="Fourier-Math-Symbols"/>
+          <w:sz w:val="24"/>
+          <w:szCs w:val="24"/>
+        </w:rPr>
+        <w:t>=</w:t>
+      </w:r>
+      <w:r>
+        <w:rPr>
+          <w:rFonts w:ascii="Fourier-Math-Symbols" w:hAnsi="Fourier-Math-Symbols" w:cs="Fourier-Math-Symbols"/>
+          <w:sz w:val="24"/>
+          <w:szCs w:val="24"/>
+        </w:rPr>
+        <w:t xml:space="preserve"> </w:t>
+      </w:r>
+      <w:r>
+        <w:rPr>
+          <w:rFonts w:ascii="Utopia-Regular" w:hAnsi="Utopia-Regular" w:cs="Utopia-Regular"/>
+          <w:sz w:val="24"/>
+          <w:szCs w:val="24"/>
+        </w:rPr>
+        <w:t>20,</w:t>
+      </w:r>
+    </w:p>
+    <w:p>
+      <w:pPr>
+        <w:autoSpaceDE w:val="0"/>
+        <w:autoSpaceDN w:val="0"/>
+        <w:adjustRightInd w:val="0"/>
+        <w:spacing w:after="0" w:line="240" w:lineRule="auto"/>
+        <w:rPr>
+          <w:rFonts w:ascii="Utopia-Regular" w:hAnsi="Utopia-Regular" w:cs="Utopia-Regular"/>
+          <w:sz w:val="24"/>
+          <w:szCs w:val="24"/>
+        </w:rPr>
+      </w:pPr>
+      <w:r>
+        <w:rPr>
+          <w:rFonts w:ascii="Utopia-Italic" w:hAnsi="Utopia-Italic" w:cs="Utopia-Italic"/>
+          <w:i/>
+          <w:iCs/>
+          <w:sz w:val="24"/>
+          <w:szCs w:val="24"/>
+        </w:rPr>
+        <w:t xml:space="preserve">n </w:t>
+      </w:r>
+      <w:r>
+        <w:rPr>
+          <w:rFonts w:ascii="Fourier-Math-Symbols" w:hAnsi="Fourier-Math-Symbols" w:cs="Fourier-Math-Symbols"/>
+          <w:sz w:val="24"/>
+          <w:szCs w:val="24"/>
+        </w:rPr>
+        <w:t>=</w:t>
+      </w:r>
+      <w:r>
+        <w:rPr>
+          <w:rFonts w:ascii="Fourier-Math-Symbols" w:hAnsi="Fourier-Math-Symbols" w:cs="Fourier-Math-Symbols"/>
+          <w:sz w:val="24"/>
+          <w:szCs w:val="24"/>
+        </w:rPr>
+        <w:t xml:space="preserve"> </w:t>
+      </w:r>
+      <w:r>
+        <w:rPr>
+          <w:rFonts w:ascii="Utopia-Regular" w:hAnsi="Utopia-Regular" w:cs="Utopia-Regular"/>
+          <w:sz w:val="24"/>
+          <w:szCs w:val="24"/>
+        </w:rPr>
+        <w:t xml:space="preserve">50 y </w:t>
+      </w:r>
+      <w:r>
+        <w:rPr>
+          <w:rFonts w:ascii="Utopia-Italic" w:hAnsi="Utopia-Italic" w:cs="Utopia-Italic"/>
+          <w:i/>
+          <w:iCs/>
+          <w:sz w:val="24"/>
+          <w:szCs w:val="24"/>
+        </w:rPr>
+        <w:t xml:space="preserve">n </w:t>
+      </w:r>
+      <w:r>
+        <w:rPr>
+          <w:rFonts w:ascii="Fourier-Math-Symbols" w:hAnsi="Fourier-Math-Symbols" w:cs="Fourier-Math-Symbols"/>
+          <w:sz w:val="24"/>
+          <w:szCs w:val="24"/>
+        </w:rPr>
+        <w:t>=</w:t>
+      </w:r>
+      <w:r>
+        <w:rPr>
+          <w:rFonts w:ascii="Fourier-Math-Symbols" w:hAnsi="Fourier-Math-Symbols" w:cs="Fourier-Math-Symbols"/>
+          <w:sz w:val="24"/>
+          <w:szCs w:val="24"/>
+        </w:rPr>
+        <w:t xml:space="preserve"> </w:t>
+      </w:r>
+      <w:r>
+        <w:rPr>
+          <w:rFonts w:ascii="Utopia-Regular" w:hAnsi="Utopia-Regular" w:cs="Utopia-Regular"/>
+          <w:sz w:val="24"/>
+          <w:szCs w:val="24"/>
+        </w:rPr>
+        <w:t>100 respectivamente. Graficar sus histogramas. ¿Qué observa?</w:t>
+      </w:r>
+    </w:p>
+    <w:p>
+      <w:pPr>
+        <w:autoSpaceDE w:val="0"/>
+        <w:autoSpaceDN w:val="0"/>
+        <w:adjustRightInd w:val="0"/>
+        <w:spacing w:after="0" w:line="240" w:lineRule="auto"/>
+        <w:rPr>
+          <w:rFonts w:ascii="Utopia-Regular" w:hAnsi="Utopia-Regular" w:cs="Utopia-Regular"/>
+          <w:sz w:val="24"/>
+          <w:szCs w:val="24"/>
+        </w:rPr>
+      </w:pPr>
+    </w:p>
+    <w:p>
+      <w:pPr>
+        <w:autoSpaceDE w:val="0"/>
+        <w:autoSpaceDN w:val="0"/>
+        <w:adjustRightInd w:val="0"/>
+        <w:spacing w:after="0" w:line="240" w:lineRule="auto"/>
+        <w:rPr>
+          <w:rFonts w:ascii="Utopia-Regular" w:hAnsi="Utopia-Regular" w:cs="Utopia-Regular"/>
+          <w:sz w:val="24"/>
+          <w:szCs w:val="24"/>
+        </w:rPr>
+      </w:pPr>
+    </w:p>
+    <w:p>
+      <w:pPr>
+        <w:autoSpaceDE w:val="0"/>
+        <w:autoSpaceDN w:val="0"/>
+        <w:adjustRightInd w:val="0"/>
+        <w:spacing w:after="0" w:line="240" w:lineRule="auto"/>
+        <w:rPr>
+          <w:rFonts w:ascii="Utopia-Regular" w:hAnsi="Utopia-Regular" w:cs="Utopia-Regular"/>
+          <w:sz w:val="24"/>
+          <w:szCs w:val="24"/>
+        </w:rPr>
+      </w:pPr>
+    </w:p>
+    <w:p>
+      <w:pPr>
+        <w:autoSpaceDE w:val="0"/>
+        <w:autoSpaceDN w:val="0"/>
+        <w:adjustRightInd w:val="0"/>
+        <w:spacing w:after="0" w:line="240" w:lineRule="auto"/>
+        <w:rPr>
+          <w:rFonts w:ascii="Utopia-Regular" w:hAnsi="Utopia-Regular" w:cs="Utopia-Regular"/>
+          <w:sz w:val="24"/>
+          <w:szCs w:val="24"/>
+        </w:rPr>
+      </w:pPr>
+      <w:r>
+        <w:rPr>
+          <w:rFonts w:ascii="Utopia-Regular" w:hAnsi="Utopia-Regular" w:cs="Utopia-Regular"/>
+          <w:sz w:val="24"/>
+          <w:szCs w:val="24"/>
+        </w:rPr>
+        <w:t>2. Elija la muestra de tamaño 200 y calcule la media y desviación estándar muestral. Luego, normalice cada dato de la muestra</w:t>
+      </w:r>
+    </w:p>
+    <w:p>
+      <w:pPr>
+        <w:autoSpaceDE w:val="0"/>
+        <w:autoSpaceDN w:val="0"/>
+        <w:adjustRightInd w:val="0"/>
+        <w:spacing w:after="0" w:line="240" w:lineRule="auto"/>
+        <w:rPr>
+          <w:rFonts w:ascii="Utopia-Regular" w:hAnsi="Utopia-Regular" w:cs="Utopia-Regular"/>
+          <w:sz w:val="24"/>
+          <w:szCs w:val="24"/>
+        </w:rPr>
+      </w:pPr>
+      <w:r>
+        <w:rPr>
+          <w:rFonts w:ascii="Utopia-Regular" w:hAnsi="Utopia-Regular" w:cs="Utopia-Regular"/>
+          <w:sz w:val="24"/>
+          <w:szCs w:val="24"/>
+        </w:rPr>
+        <w:t>y grafique el histograma de la muestra normalizada. Justifique lo que observa.</w:t>
+      </w:r>
+    </w:p>
+    <w:p>
+      <w:pPr>
+        <w:autoSpaceDE w:val="0"/>
+        <w:autoSpaceDN w:val="0"/>
+        <w:adjustRightInd w:val="0"/>
+        <w:spacing w:after="0" w:line="240" w:lineRule="auto"/>
+        <w:rPr>
+          <w:rFonts w:ascii="Utopia-Regular" w:hAnsi="Utopia-Regular" w:cs="Utopia-Regular"/>
+          <w:sz w:val="24"/>
+          <w:szCs w:val="24"/>
+        </w:rPr>
+      </w:pPr>
+    </w:p>
+    <w:p>
+      <w:pPr>
+        <w:autoSpaceDE w:val="0"/>
+        <w:autoSpaceDN w:val="0"/>
+        <w:adjustRightInd w:val="0"/>
+        <w:spacing w:after="0" w:line="240" w:lineRule="auto"/>
+        <w:rPr>
+          <w:rFonts w:ascii="Utopia-Regular" w:hAnsi="Utopia-Regular" w:cs="Utopia-Regular"/>
+          <w:sz w:val="24"/>
+          <w:szCs w:val="24"/>
+        </w:rPr>
+      </w:pPr>
+    </w:p>
+    <w:p>
+      <w:pPr>
+        <w:autoSpaceDE w:val="0"/>
+        <w:autoSpaceDN w:val="0"/>
+        <w:adjustRightInd w:val="0"/>
+        <w:spacing w:after="0" w:line="240" w:lineRule="auto"/>
+        <w:rPr>
+          <w:rFonts w:ascii="Utopia-Regular" w:hAnsi="Utopia-Regular" w:cs="Utopia-Regular"/>
+          <w:sz w:val="24"/>
+          <w:szCs w:val="24"/>
+        </w:rPr>
+      </w:pPr>
+    </w:p>
+    <w:p>
+      <w:pPr>
+        <w:autoSpaceDE w:val="0"/>
+        <w:autoSpaceDN w:val="0"/>
+        <w:adjustRightInd w:val="0"/>
+        <w:spacing w:after="0" w:line="240" w:lineRule="auto"/>
+        <w:rPr>
+          <w:rFonts w:ascii="Utopia-Regular" w:hAnsi="Utopia-Regular" w:cs="Utopia-Regular"/>
+          <w:sz w:val="24"/>
+          <w:szCs w:val="24"/>
+        </w:rPr>
+      </w:pPr>
+      <w:r>
+        <w:rPr>
+          <w:rFonts w:ascii="Utopia-Regular" w:hAnsi="Utopia-Regular" w:cs="Utopia-Regular"/>
+          <w:sz w:val="24"/>
+          <w:szCs w:val="24"/>
+        </w:rPr>
+        <w:t>3. Para cada una de las muestras anteriores, calcule la media muestral. Justifique lo que observa.</w:t>
+      </w:r>
+    </w:p>
+    <w:p>
+      <w:pPr>
+        <w:autoSpaceDE w:val="0"/>
+        <w:autoSpaceDN w:val="0"/>
+        <w:adjustRightInd w:val="0"/>
+        <w:spacing w:after="0" w:line="240" w:lineRule="auto"/>
+        <w:rPr>
+          <w:rFonts w:ascii="Utopia-Regular" w:hAnsi="Utopia-Regular" w:cs="Utopia-Regular"/>
+          <w:sz w:val="24"/>
+          <w:szCs w:val="24"/>
+        </w:rPr>
       </w:pPr>
     </w:p>
     <w:p>
@@ -3345,7 +3902,13 @@
           <w:szCs w:val="32"/>
         </w:rPr>
       </w:pPr>
-      <w:r>
+    </w:p>
+    <w:p>
+      <w:pPr>
+        <w:autoSpaceDE w:val="0"/>
+        <w:autoSpaceDN w:val="0"/>
+        <w:adjustRightInd w:val="0"/>
+        <w:spacing w:after="0" w:line="240" w:lineRule="auto"/>
         <w:rPr>
           <w:rFonts w:ascii="Utopia-Bold" w:hAnsi="Utopia-Bold" w:cs="Utopia-Bold"/>
           <w:b/>
@@ -3353,6 +3916,15 @@
           <w:sz w:val="32"/>
           <w:szCs w:val="32"/>
         </w:rPr>
+      </w:pPr>
+      <w:r>
+        <w:rPr>
+          <w:rFonts w:ascii="Utopia-Bold" w:hAnsi="Utopia-Bold" w:cs="Utopia-Bold"/>
+          <w:b/>
+          <w:bCs/>
+          <w:sz w:val="32"/>
+          <w:szCs w:val="32"/>
+        </w:rPr>
         <w:t>Parte 4: Estadística inferencial</w:t>
       </w:r>
     </w:p>
@@ -3395,7 +3967,25 @@
           <w:sz w:val="24"/>
           <w:szCs w:val="24"/>
         </w:rPr>
-        <w:t xml:space="preserve">1. Generar dosmuestras </w:t>
+        <w:t xml:space="preserve">1. Generar </w:t>
+      </w:r>
+      <w:proofErr w:type="spellStart"/>
+      <w:r>
+        <w:rPr>
+          <w:rFonts w:ascii="Utopia-Regular" w:hAnsi="Utopia-Regular" w:cs="Utopia-Regular"/>
+          <w:sz w:val="24"/>
+          <w:szCs w:val="24"/>
+        </w:rPr>
+        <w:t>dosmuestras</w:t>
+      </w:r>
+      <w:proofErr w:type="spellEnd"/>
+      <w:r>
+        <w:rPr>
+          <w:rFonts w:ascii="Utopia-Regular" w:hAnsi="Utopia-Regular" w:cs="Utopia-Regular"/>
+          <w:sz w:val="24"/>
+          <w:szCs w:val="24"/>
+        </w:rPr>
+        <w:t xml:space="preserve"> </w:t>
       </w:r>
       <w:r>
         <w:rPr>
@@ -3465,8 +4055,18 @@
           <w:sz w:val="24"/>
           <w:szCs w:val="24"/>
         </w:rPr>
-        <w:t>30. Obtener estimaciones puntuales de sumedia</w:t>
-      </w:r>
+        <w:t xml:space="preserve">30. Obtener estimaciones puntuales de </w:t>
+      </w:r>
+      <w:proofErr w:type="spellStart"/>
+      <w:r>
+        <w:rPr>
+          <w:rFonts w:ascii="Utopia-Regular" w:hAnsi="Utopia-Regular" w:cs="Utopia-Regular"/>
+          <w:sz w:val="24"/>
+          <w:szCs w:val="24"/>
+        </w:rPr>
+        <w:t>sumedia</w:t>
+      </w:r>
+      <w:proofErr w:type="spellEnd"/>
     </w:p>
     <w:p>
       <w:pPr>
@@ -4595,7 +5195,7 @@
 </file>
 
 <file path=customXml/itemProps1.xml><?xml version="1.0" encoding="utf-8"?>
-<ds:datastoreItem xmlns:ds="http://schemas.openxmlformats.org/officeDocument/2006/customXml" ds:itemID="{B2D18F52-EB08-4131-8B97-BA19FB660401}">
+<ds:datastoreItem xmlns:ds="http://schemas.openxmlformats.org/officeDocument/2006/customXml" ds:itemID="{5CF209CB-5EAB-48A7-968D-77B388E955CA}">
   <ds:schemaRefs>
     <ds:schemaRef ds:uri="http://schemas.openxmlformats.org/officeDocument/2006/bibliography"/>
   </ds:schemaRefs>

</xml_diff>

<commit_message>
FINAL V2. CORRIJO 4.4
</commit_message>
<xml_diff>
--- a/TP-Informe.docx
+++ b/TP-Informe.docx
@@ -93,6 +93,7 @@
         </w:rPr>
         <w:t xml:space="preserve">1. Utilizando únicamente la función </w:t>
       </w:r>
+      <w:proofErr w:type="spellStart"/>
       <w:r>
         <w:rPr>
           <w:rFonts w:ascii="Utopia-Italic" w:hAnsi="Utopia-Italic" w:cs="Utopia-Italic"/>
@@ -101,37 +102,9 @@
           <w:sz w:val="24"/>
           <w:szCs w:val="24"/>
         </w:rPr>
-        <w:t xml:space="preserve">random </w:t>
-      </w:r>
-      <w:r>
-        <w:rPr>
-          <w:rFonts w:ascii="Utopia-Regular" w:hAnsi="Utopia-Regular" w:cs="Utopia-Regular"/>
-          <w:sz w:val="24"/>
-          <w:szCs w:val="24"/>
-        </w:rPr>
-        <w:t>de su lenguaje (la función que genera un número aleatorio uniforme entre 0 y 1),</w:t>
-      </w:r>
-    </w:p>
-    <w:p>
-      <w:pPr>
-        <w:autoSpaceDE w:val="0"/>
-        <w:autoSpaceDN w:val="0"/>
-        <w:adjustRightInd w:val="0"/>
-        <w:spacing w:after="0" w:line="240" w:lineRule="auto"/>
-        <w:rPr>
-          <w:rFonts w:ascii="Utopia-Regular" w:hAnsi="Utopia-Regular" w:cs="Utopia-Regular"/>
-          <w:sz w:val="24"/>
-          <w:szCs w:val="24"/>
-        </w:rPr>
-      </w:pPr>
-      <w:r>
-        <w:rPr>
-          <w:rFonts w:ascii="Utopia-Regular" w:hAnsi="Utopia-Regular" w:cs="Utopia-Regular"/>
-          <w:sz w:val="24"/>
-          <w:szCs w:val="24"/>
-        </w:rPr>
-        <w:t xml:space="preserve">implemente una función que genere un número distribuido Bernoulli con probabilidad </w:t>
-      </w:r>
+        <w:t>random</w:t>
+      </w:r>
+      <w:proofErr w:type="spellEnd"/>
       <w:r>
         <w:rPr>
           <w:rFonts w:ascii="Utopia-Italic" w:hAnsi="Utopia-Italic" w:cs="Utopia-Italic"/>
@@ -140,6 +113,45 @@
           <w:sz w:val="24"/>
           <w:szCs w:val="24"/>
         </w:rPr>
+        <w:t xml:space="preserve"> </w:t>
+      </w:r>
+      <w:r>
+        <w:rPr>
+          <w:rFonts w:ascii="Utopia-Regular" w:hAnsi="Utopia-Regular" w:cs="Utopia-Regular"/>
+          <w:sz w:val="24"/>
+          <w:szCs w:val="24"/>
+        </w:rPr>
+        <w:t>de su lenguaje (la función que genera un número aleatorio uniforme entre 0 y 1),</w:t>
+      </w:r>
+    </w:p>
+    <w:p>
+      <w:pPr>
+        <w:autoSpaceDE w:val="0"/>
+        <w:autoSpaceDN w:val="0"/>
+        <w:adjustRightInd w:val="0"/>
+        <w:spacing w:after="0" w:line="240" w:lineRule="auto"/>
+        <w:rPr>
+          <w:rFonts w:ascii="Utopia-Regular" w:hAnsi="Utopia-Regular" w:cs="Utopia-Regular"/>
+          <w:sz w:val="24"/>
+          <w:szCs w:val="24"/>
+        </w:rPr>
+      </w:pPr>
+      <w:r>
+        <w:rPr>
+          <w:rFonts w:ascii="Utopia-Regular" w:hAnsi="Utopia-Regular" w:cs="Utopia-Regular"/>
+          <w:sz w:val="24"/>
+          <w:szCs w:val="24"/>
+        </w:rPr>
+        <w:t xml:space="preserve">implemente una función que genere un número distribuido Bernoulli con probabilidad </w:t>
+      </w:r>
+      <w:r>
+        <w:rPr>
+          <w:rFonts w:ascii="Utopia-Italic" w:hAnsi="Utopia-Italic" w:cs="Utopia-Italic"/>
+          <w:i/>
+          <w:iCs/>
+          <w:sz w:val="24"/>
+          <w:szCs w:val="24"/>
+        </w:rPr>
         <w:t>p</w:t>
       </w:r>
       <w:r>
@@ -219,7 +231,25 @@
           <w:sz w:val="24"/>
           <w:szCs w:val="24"/>
         </w:rPr>
-        <w:t>La librería dice que es uniforme y no contempla el 1 - Random.random()</w:t>
+        <w:t xml:space="preserve">La librería dice que es uniforme y no contempla el 1 - </w:t>
+      </w:r>
+      <w:proofErr w:type="spellStart"/>
+      <w:r>
+        <w:rPr>
+          <w:rFonts w:ascii="Utopia-Regular" w:hAnsi="Utopia-Regular" w:cs="Utopia-Regular"/>
+          <w:sz w:val="24"/>
+          <w:szCs w:val="24"/>
+        </w:rPr>
+        <w:t>Random.random</w:t>
+      </w:r>
+      <w:proofErr w:type="spellEnd"/>
+      <w:r>
+        <w:rPr>
+          <w:rFonts w:ascii="Utopia-Regular" w:hAnsi="Utopia-Regular" w:cs="Utopia-Regular"/>
+          <w:sz w:val="24"/>
+          <w:szCs w:val="24"/>
+        </w:rPr>
+        <w:t>()</w:t>
       </w:r>
     </w:p>
     <w:p>
@@ -255,7 +285,25 @@
           <w:sz w:val="24"/>
           <w:szCs w:val="24"/>
         </w:rPr>
-        <w:t xml:space="preserve">Con la función random se genera el </w:t>
+        <w:t xml:space="preserve">Con la función </w:t>
+      </w:r>
+      <w:proofErr w:type="spellStart"/>
+      <w:r>
+        <w:rPr>
+          <w:rFonts w:ascii="Utopia-Regular" w:hAnsi="Utopia-Regular" w:cs="Utopia-Regular"/>
+          <w:sz w:val="24"/>
+          <w:szCs w:val="24"/>
+        </w:rPr>
+        <w:t>random</w:t>
+      </w:r>
+      <w:proofErr w:type="spellEnd"/>
+      <w:r>
+        <w:rPr>
+          <w:rFonts w:ascii="Utopia-Regular" w:hAnsi="Utopia-Regular" w:cs="Utopia-Regular"/>
+          <w:sz w:val="24"/>
+          <w:szCs w:val="24"/>
+        </w:rPr>
+        <w:t xml:space="preserve"> se genera el </w:t>
       </w:r>
       <w:r>
         <w:rPr>
@@ -918,6 +966,8 @@
         </w:rPr>
         <w:t xml:space="preserve">2. Utilizando la función del punto anterior, implemente otra que genere un número binomial con los parámetros </w:t>
       </w:r>
+      <w:proofErr w:type="spellStart"/>
+      <w:proofErr w:type="gramStart"/>
       <w:r>
         <w:rPr>
           <w:rFonts w:ascii="Utopia-Italic" w:hAnsi="Utopia-Italic" w:cs="Utopia-Italic"/>
@@ -946,6 +996,7 @@
         </w:rPr>
         <w:t>p</w:t>
       </w:r>
+      <w:proofErr w:type="spellEnd"/>
       <w:r>
         <w:rPr>
           <w:rFonts w:ascii="Utopia-Regular" w:hAnsi="Utopia-Regular" w:cs="Utopia-Regular"/>
@@ -954,6 +1005,7 @@
         </w:rPr>
         <w:t>.</w:t>
       </w:r>
+      <w:proofErr w:type="gramEnd"/>
     </w:p>
     <w:p>
       <w:pPr>
@@ -1354,7 +1406,25 @@
           <w:sz w:val="24"/>
           <w:szCs w:val="24"/>
         </w:rPr>
-        <w:t>3. Utilizando el procedimiento descrito en el capítulo 6 del Dekking (método de la función inversa o de Monte Carlo), implementar</w:t>
+        <w:t xml:space="preserve">3. Utilizando el procedimiento descrito en el capítulo 6 del </w:t>
+      </w:r>
+      <w:proofErr w:type="spellStart"/>
+      <w:r>
+        <w:rPr>
+          <w:rFonts w:ascii="Utopia-Regular" w:hAnsi="Utopia-Regular" w:cs="Utopia-Regular"/>
+          <w:sz w:val="24"/>
+          <w:szCs w:val="24"/>
+        </w:rPr>
+        <w:t>Dekking</w:t>
+      </w:r>
+      <w:proofErr w:type="spellEnd"/>
+      <w:r>
+        <w:rPr>
+          <w:rFonts w:ascii="Utopia-Regular" w:hAnsi="Utopia-Regular" w:cs="Utopia-Regular"/>
+          <w:sz w:val="24"/>
+          <w:szCs w:val="24"/>
+        </w:rPr>
+        <w:t xml:space="preserve"> (método de la función inversa o de Monte Carlo), implementar</w:t>
       </w:r>
       <w:r>
         <w:rPr>
@@ -1372,6 +1442,8 @@
         </w:rPr>
         <w:t xml:space="preserve">una función que permita generar un número aleatorio con distribución </w:t>
       </w:r>
+      <w:proofErr w:type="spellStart"/>
+      <w:proofErr w:type="gramStart"/>
       <w:r>
         <w:rPr>
           <w:rFonts w:ascii="Utopia-Italic" w:hAnsi="Utopia-Italic" w:cs="Utopia-Italic"/>
@@ -1382,6 +1454,7 @@
         </w:rPr>
         <w:t>Exp</w:t>
       </w:r>
+      <w:proofErr w:type="spellEnd"/>
       <w:r>
         <w:rPr>
           <w:rFonts w:ascii="Utopia-Regular" w:hAnsi="Utopia-Regular" w:cs="Utopia-Regular"/>
@@ -1390,6 +1463,7 @@
         </w:rPr>
         <w:t>(</w:t>
       </w:r>
+      <w:proofErr w:type="gramEnd"/>
       <w:r>
         <w:rPr>
           <w:rFonts w:ascii="Fourier-Math-Letters-Italic" w:hAnsi="Fourier-Math-Letters-Italic" w:cs="Fourier-Math-Letters-Italic"/>
@@ -1440,7 +1514,25 @@
           <w:sz w:val="24"/>
           <w:szCs w:val="24"/>
         </w:rPr>
-        <w:t xml:space="preserve"> Tal como se demuestra en el Dekking, invertimos la función exponencial, quedando:</w:t>
+        <w:t xml:space="preserve"> Tal como se demuestra en el </w:t>
+      </w:r>
+      <w:proofErr w:type="spellStart"/>
+      <w:r>
+        <w:rPr>
+          <w:rFonts w:ascii="Utopia-Regular" w:hAnsi="Utopia-Regular" w:cs="Utopia-Regular"/>
+          <w:sz w:val="24"/>
+          <w:szCs w:val="24"/>
+        </w:rPr>
+        <w:t>Dekking</w:t>
+      </w:r>
+      <w:proofErr w:type="spellEnd"/>
+      <w:r>
+        <w:rPr>
+          <w:rFonts w:ascii="Utopia-Regular" w:hAnsi="Utopia-Regular" w:cs="Utopia-Regular"/>
+          <w:sz w:val="24"/>
+          <w:szCs w:val="24"/>
+        </w:rPr>
+        <w:t>, invertimos la función exponencial, quedando:</w:t>
       </w:r>
     </w:p>
     <w:p>
@@ -1754,7 +1846,25 @@
           <w:sz w:val="24"/>
           <w:szCs w:val="24"/>
         </w:rPr>
-        <w:t xml:space="preserve"> – Encontramos que existe el método de box muller para generar muestras normales a partir de números uniformes aleatorios</w:t>
+        <w:t xml:space="preserve"> – Encontramos que existe el método de box </w:t>
+      </w:r>
+      <w:proofErr w:type="spellStart"/>
+      <w:r>
+        <w:rPr>
+          <w:rFonts w:ascii="Utopia-Regular" w:hAnsi="Utopia-Regular" w:cs="Utopia-Regular"/>
+          <w:sz w:val="24"/>
+          <w:szCs w:val="24"/>
+        </w:rPr>
+        <w:t>muller</w:t>
+      </w:r>
+      <w:proofErr w:type="spellEnd"/>
+      <w:r>
+        <w:rPr>
+          <w:rFonts w:ascii="Utopia-Regular" w:hAnsi="Utopia-Regular" w:cs="Utopia-Regular"/>
+          <w:sz w:val="24"/>
+          <w:szCs w:val="24"/>
+        </w:rPr>
+        <w:t xml:space="preserve"> para generar muestras normales a partir de números uniformes aleatorios</w:t>
       </w:r>
       <w:r>
         <w:rPr>
@@ -2258,6 +2368,8 @@
         </w:rPr>
         <w:t xml:space="preserve">1. Generar tres muestras de números aleatorios </w:t>
       </w:r>
+      <w:proofErr w:type="spellStart"/>
+      <w:proofErr w:type="gramStart"/>
       <w:r>
         <w:rPr>
           <w:rFonts w:ascii="Utopia-Italic" w:hAnsi="Utopia-Italic" w:cs="Utopia-Italic"/>
@@ -2268,13 +2380,23 @@
         </w:rPr>
         <w:t>Exp</w:t>
       </w:r>
-      <w:r>
-        <w:rPr>
-          <w:rFonts w:ascii="Utopia-Regular" w:hAnsi="Utopia-Regular" w:cs="Utopia-Regular"/>
-          <w:sz w:val="24"/>
-          <w:szCs w:val="24"/>
-        </w:rPr>
-        <w:t xml:space="preserve">(0,5) de tamaño </w:t>
+      <w:proofErr w:type="spellEnd"/>
+      <w:r>
+        <w:rPr>
+          <w:rFonts w:ascii="Utopia-Regular" w:hAnsi="Utopia-Regular" w:cs="Utopia-Regular"/>
+          <w:sz w:val="24"/>
+          <w:szCs w:val="24"/>
+        </w:rPr>
+        <w:t>(</w:t>
+      </w:r>
+      <w:proofErr w:type="gramEnd"/>
+      <w:r>
+        <w:rPr>
+          <w:rFonts w:ascii="Utopia-Regular" w:hAnsi="Utopia-Regular" w:cs="Utopia-Regular"/>
+          <w:sz w:val="24"/>
+          <w:szCs w:val="24"/>
+        </w:rPr>
+        <w:t xml:space="preserve">0,5) de tamaño </w:t>
       </w:r>
       <w:r>
         <w:rPr>
@@ -2658,7 +2780,43 @@
           <w:sz w:val="18"/>
           <w:szCs w:val="18"/>
         </w:rPr>
-        <w:t xml:space="preserve"> Observamos que la media y la varianza a medida que va creciendo N es masomenos la misma. No cambia porque todos las muestras rondan sobre los mismos valores. </w:t>
+        <w:t xml:space="preserve"> Observamos que la media y la varianza a medida que va creciendo N es </w:t>
+      </w:r>
+      <w:proofErr w:type="spellStart"/>
+      <w:r>
+        <w:rPr>
+          <w:rFonts w:ascii="Utopia-Regular" w:hAnsi="Utopia-Regular" w:cs="Utopia-Regular"/>
+          <w:sz w:val="18"/>
+          <w:szCs w:val="18"/>
+        </w:rPr>
+        <w:t>masomenos</w:t>
+      </w:r>
+      <w:proofErr w:type="spellEnd"/>
+      <w:r>
+        <w:rPr>
+          <w:rFonts w:ascii="Utopia-Regular" w:hAnsi="Utopia-Regular" w:cs="Utopia-Regular"/>
+          <w:sz w:val="18"/>
+          <w:szCs w:val="18"/>
+        </w:rPr>
+        <w:t xml:space="preserve"> la misma. No cambia porque </w:t>
+      </w:r>
+      <w:proofErr w:type="gramStart"/>
+      <w:r>
+        <w:rPr>
+          <w:rFonts w:ascii="Utopia-Regular" w:hAnsi="Utopia-Regular" w:cs="Utopia-Regular"/>
+          <w:sz w:val="18"/>
+          <w:szCs w:val="18"/>
+        </w:rPr>
+        <w:t>todos las muestras</w:t>
+      </w:r>
+      <w:proofErr w:type="gramEnd"/>
+      <w:r>
+        <w:rPr>
+          <w:rFonts w:ascii="Utopia-Regular" w:hAnsi="Utopia-Regular" w:cs="Utopia-Regular"/>
+          <w:sz w:val="18"/>
+          <w:szCs w:val="18"/>
+        </w:rPr>
+        <w:t xml:space="preserve"> rondan sobre los mismos valores. </w:t>
       </w:r>
     </w:p>
     <w:p>
@@ -3592,6 +3750,8 @@
         <w:lastRenderedPageBreak/>
         <w:t xml:space="preserve">3. Generar una muestra de números </w:t>
       </w:r>
+      <w:proofErr w:type="spellStart"/>
+      <w:proofErr w:type="gramStart"/>
       <w:r>
         <w:rPr>
           <w:rFonts w:ascii="Utopia-Italic" w:hAnsi="Utopia-Italic" w:cs="Utopia-Italic"/>
@@ -3602,13 +3762,23 @@
         </w:rPr>
         <w:t>Bin</w:t>
       </w:r>
-      <w:r>
-        <w:rPr>
-          <w:rFonts w:ascii="Utopia-Regular" w:hAnsi="Utopia-Regular" w:cs="Utopia-Regular"/>
-          <w:sz w:val="24"/>
-          <w:szCs w:val="24"/>
-        </w:rPr>
-        <w:t>(10,</w:t>
+      <w:proofErr w:type="spellEnd"/>
+      <w:r>
+        <w:rPr>
+          <w:rFonts w:ascii="Utopia-Regular" w:hAnsi="Utopia-Regular" w:cs="Utopia-Regular"/>
+          <w:sz w:val="24"/>
+          <w:szCs w:val="24"/>
+        </w:rPr>
+        <w:t>(</w:t>
+      </w:r>
+      <w:proofErr w:type="gramEnd"/>
+      <w:r>
+        <w:rPr>
+          <w:rFonts w:ascii="Utopia-Regular" w:hAnsi="Utopia-Regular" w:cs="Utopia-Regular"/>
+          <w:sz w:val="24"/>
+          <w:szCs w:val="24"/>
+        </w:rPr>
+        <w:t>10,</w:t>
       </w:r>
       <w:r>
         <w:rPr>
@@ -3793,7 +3963,27 @@
           <w:sz w:val="20"/>
           <w:szCs w:val="20"/>
         </w:rPr>
-        <w:t>Función de distribución empirica:</w:t>
+        <w:t xml:space="preserve">Función de distribución </w:t>
+      </w:r>
+      <w:proofErr w:type="spellStart"/>
+      <w:r>
+        <w:rPr>
+          <w:rFonts w:ascii="Utopia-Regular" w:hAnsi="Utopia-Regular" w:cs="Utopia-Regular"/>
+          <w:color w:val="C00000"/>
+          <w:sz w:val="20"/>
+          <w:szCs w:val="20"/>
+        </w:rPr>
+        <w:t>empirica</w:t>
+      </w:r>
+      <w:proofErr w:type="spellEnd"/>
+      <w:r>
+        <w:rPr>
+          <w:rFonts w:ascii="Utopia-Regular" w:hAnsi="Utopia-Regular" w:cs="Utopia-Regular"/>
+          <w:color w:val="C00000"/>
+          <w:sz w:val="20"/>
+          <w:szCs w:val="20"/>
+        </w:rPr>
+        <w:t>:</w:t>
       </w:r>
     </w:p>
     <w:p>
@@ -3922,71 +4112,68 @@
           <w:sz w:val="20"/>
           <w:szCs w:val="20"/>
         </w:rPr>
-        <w:t>Para x &gt;  0</w:t>
-      </w:r>
-    </w:p>
-    <w:p>
-      <w:pPr>
-        <w:autoSpaceDE w:val="0"/>
-        <w:autoSpaceDN w:val="0"/>
-        <w:adjustRightInd w:val="0"/>
-        <w:spacing w:after="0" w:line="240" w:lineRule="auto"/>
-        <w:jc w:val="center"/>
+        <w:t xml:space="preserve">Para x </w:t>
+      </w:r>
+      <w:proofErr w:type="gramStart"/>
+      <w:r>
         <w:rPr>
           <w:rFonts w:ascii="Utopia-Regular" w:hAnsi="Utopia-Regular" w:cs="Utopia-Regular"/>
           <w:color w:val="C00000"/>
           <w:sz w:val="20"/>
           <w:szCs w:val="20"/>
         </w:rPr>
-      </w:pPr>
-      <w:r>
+        <w:t>&gt;  0</w:t>
+      </w:r>
+      <w:proofErr w:type="gramEnd"/>
+    </w:p>
+    <w:p>
+      <w:pPr>
+        <w:autoSpaceDE w:val="0"/>
+        <w:autoSpaceDN w:val="0"/>
+        <w:adjustRightInd w:val="0"/>
+        <w:spacing w:after="0" w:line="240" w:lineRule="auto"/>
+        <w:jc w:val="center"/>
         <w:rPr>
           <w:rFonts w:ascii="Utopia-Regular" w:hAnsi="Utopia-Regular" w:cs="Utopia-Regular"/>
           <w:color w:val="C00000"/>
           <w:sz w:val="20"/>
           <w:szCs w:val="20"/>
         </w:rPr>
-        <w:t>F(x) es:  0.06</w:t>
-      </w:r>
-    </w:p>
-    <w:p>
-      <w:pPr>
-        <w:autoSpaceDE w:val="0"/>
-        <w:autoSpaceDN w:val="0"/>
-        <w:adjustRightInd w:val="0"/>
-        <w:spacing w:after="0" w:line="240" w:lineRule="auto"/>
-        <w:jc w:val="center"/>
+      </w:pPr>
+      <w:r>
         <w:rPr>
           <w:rFonts w:ascii="Utopia-Regular" w:hAnsi="Utopia-Regular" w:cs="Utopia-Regular"/>
           <w:color w:val="C00000"/>
           <w:sz w:val="20"/>
           <w:szCs w:val="20"/>
         </w:rPr>
-      </w:pPr>
-      <w:r>
+        <w:t>F(x) es:  0.06</w:t>
+      </w:r>
+    </w:p>
+    <w:p>
+      <w:pPr>
+        <w:autoSpaceDE w:val="0"/>
+        <w:autoSpaceDN w:val="0"/>
+        <w:adjustRightInd w:val="0"/>
+        <w:spacing w:after="0" w:line="240" w:lineRule="auto"/>
+        <w:jc w:val="center"/>
         <w:rPr>
           <w:rFonts w:ascii="Utopia-Regular" w:hAnsi="Utopia-Regular" w:cs="Utopia-Regular"/>
           <w:color w:val="C00000"/>
           <w:sz w:val="20"/>
           <w:szCs w:val="20"/>
         </w:rPr>
-        <w:t>Para x &gt;  1</w:t>
-      </w:r>
-    </w:p>
-    <w:p>
-      <w:pPr>
-        <w:autoSpaceDE w:val="0"/>
-        <w:autoSpaceDN w:val="0"/>
-        <w:adjustRightInd w:val="0"/>
-        <w:spacing w:after="0" w:line="240" w:lineRule="auto"/>
-        <w:jc w:val="center"/>
+      </w:pPr>
+      <w:r>
         <w:rPr>
           <w:rFonts w:ascii="Utopia-Regular" w:hAnsi="Utopia-Regular" w:cs="Utopia-Regular"/>
           <w:color w:val="C00000"/>
           <w:sz w:val="20"/>
           <w:szCs w:val="20"/>
         </w:rPr>
-      </w:pPr>
+        <w:t xml:space="preserve">Para x </w:t>
+      </w:r>
+      <w:proofErr w:type="gramStart"/>
       <w:r>
         <w:rPr>
           <w:rFonts w:ascii="Utopia-Regular" w:hAnsi="Utopia-Regular" w:cs="Utopia-Regular"/>
@@ -3994,8 +4181,9 @@
           <w:sz w:val="20"/>
           <w:szCs w:val="20"/>
         </w:rPr>
-        <w:t>F(x) es:  0.2</w:t>
-      </w:r>
+        <w:t>&gt;  1</w:t>
+      </w:r>
+      <w:proofErr w:type="gramEnd"/>
     </w:p>
     <w:p>
       <w:pPr>
@@ -4018,7 +4206,7 @@
           <w:sz w:val="20"/>
           <w:szCs w:val="20"/>
         </w:rPr>
-        <w:t>Para x &gt;  2</w:t>
+        <w:t>F(x) es:  0.2</w:t>
       </w:r>
     </w:p>
     <w:p>
@@ -4042,71 +4230,68 @@
           <w:sz w:val="20"/>
           <w:szCs w:val="20"/>
         </w:rPr>
-        <w:t>F(x) es:  0.38</w:t>
-      </w:r>
-    </w:p>
-    <w:p>
-      <w:pPr>
-        <w:autoSpaceDE w:val="0"/>
-        <w:autoSpaceDN w:val="0"/>
-        <w:adjustRightInd w:val="0"/>
-        <w:spacing w:after="0" w:line="240" w:lineRule="auto"/>
-        <w:jc w:val="center"/>
+        <w:t xml:space="preserve">Para x </w:t>
+      </w:r>
+      <w:proofErr w:type="gramStart"/>
+      <w:r>
         <w:rPr>
           <w:rFonts w:ascii="Utopia-Regular" w:hAnsi="Utopia-Regular" w:cs="Utopia-Regular"/>
           <w:color w:val="C00000"/>
           <w:sz w:val="20"/>
           <w:szCs w:val="20"/>
         </w:rPr>
-      </w:pPr>
-      <w:r>
+        <w:t>&gt;  2</w:t>
+      </w:r>
+      <w:proofErr w:type="gramEnd"/>
+    </w:p>
+    <w:p>
+      <w:pPr>
+        <w:autoSpaceDE w:val="0"/>
+        <w:autoSpaceDN w:val="0"/>
+        <w:adjustRightInd w:val="0"/>
+        <w:spacing w:after="0" w:line="240" w:lineRule="auto"/>
+        <w:jc w:val="center"/>
         <w:rPr>
           <w:rFonts w:ascii="Utopia-Regular" w:hAnsi="Utopia-Regular" w:cs="Utopia-Regular"/>
           <w:color w:val="C00000"/>
           <w:sz w:val="20"/>
           <w:szCs w:val="20"/>
         </w:rPr>
-        <w:t>Para x &gt;  3</w:t>
-      </w:r>
-    </w:p>
-    <w:p>
-      <w:pPr>
-        <w:autoSpaceDE w:val="0"/>
-        <w:autoSpaceDN w:val="0"/>
-        <w:adjustRightInd w:val="0"/>
-        <w:spacing w:after="0" w:line="240" w:lineRule="auto"/>
-        <w:jc w:val="center"/>
+      </w:pPr>
+      <w:r>
         <w:rPr>
           <w:rFonts w:ascii="Utopia-Regular" w:hAnsi="Utopia-Regular" w:cs="Utopia-Regular"/>
           <w:color w:val="C00000"/>
           <w:sz w:val="20"/>
           <w:szCs w:val="20"/>
         </w:rPr>
-      </w:pPr>
-      <w:r>
+        <w:t>F(x) es:  0.38</w:t>
+      </w:r>
+    </w:p>
+    <w:p>
+      <w:pPr>
+        <w:autoSpaceDE w:val="0"/>
+        <w:autoSpaceDN w:val="0"/>
+        <w:adjustRightInd w:val="0"/>
+        <w:spacing w:after="0" w:line="240" w:lineRule="auto"/>
+        <w:jc w:val="center"/>
         <w:rPr>
           <w:rFonts w:ascii="Utopia-Regular" w:hAnsi="Utopia-Regular" w:cs="Utopia-Regular"/>
           <w:color w:val="C00000"/>
           <w:sz w:val="20"/>
           <w:szCs w:val="20"/>
         </w:rPr>
-        <w:t>F(x) es:  0.62</w:t>
-      </w:r>
-    </w:p>
-    <w:p>
-      <w:pPr>
-        <w:autoSpaceDE w:val="0"/>
-        <w:autoSpaceDN w:val="0"/>
-        <w:adjustRightInd w:val="0"/>
-        <w:spacing w:after="0" w:line="240" w:lineRule="auto"/>
-        <w:jc w:val="center"/>
+      </w:pPr>
+      <w:r>
         <w:rPr>
           <w:rFonts w:ascii="Utopia-Regular" w:hAnsi="Utopia-Regular" w:cs="Utopia-Regular"/>
           <w:color w:val="C00000"/>
           <w:sz w:val="20"/>
           <w:szCs w:val="20"/>
         </w:rPr>
-      </w:pPr>
+        <w:t xml:space="preserve">Para x </w:t>
+      </w:r>
+      <w:proofErr w:type="gramStart"/>
       <w:r>
         <w:rPr>
           <w:rFonts w:ascii="Utopia-Regular" w:hAnsi="Utopia-Regular" w:cs="Utopia-Regular"/>
@@ -4114,8 +4299,9 @@
           <w:sz w:val="20"/>
           <w:szCs w:val="20"/>
         </w:rPr>
-        <w:t>Para x &gt;  4</w:t>
-      </w:r>
+        <w:t>&gt;  3</w:t>
+      </w:r>
+      <w:proofErr w:type="gramEnd"/>
     </w:p>
     <w:p>
       <w:pPr>
@@ -4138,7 +4324,7 @@
           <w:sz w:val="20"/>
           <w:szCs w:val="20"/>
         </w:rPr>
-        <w:t>F(x) es:  0.9</w:t>
+        <w:t>F(x) es:  0.62</w:t>
       </w:r>
     </w:p>
     <w:p>
@@ -4162,71 +4348,68 @@
           <w:sz w:val="20"/>
           <w:szCs w:val="20"/>
         </w:rPr>
-        <w:t>Para x &gt;  5</w:t>
-      </w:r>
-    </w:p>
-    <w:p>
-      <w:pPr>
-        <w:autoSpaceDE w:val="0"/>
-        <w:autoSpaceDN w:val="0"/>
-        <w:adjustRightInd w:val="0"/>
-        <w:spacing w:after="0" w:line="240" w:lineRule="auto"/>
-        <w:jc w:val="center"/>
+        <w:t xml:space="preserve">Para x </w:t>
+      </w:r>
+      <w:proofErr w:type="gramStart"/>
+      <w:r>
         <w:rPr>
           <w:rFonts w:ascii="Utopia-Regular" w:hAnsi="Utopia-Regular" w:cs="Utopia-Regular"/>
           <w:color w:val="C00000"/>
           <w:sz w:val="20"/>
           <w:szCs w:val="20"/>
         </w:rPr>
-      </w:pPr>
-      <w:r>
+        <w:t>&gt;  4</w:t>
+      </w:r>
+      <w:proofErr w:type="gramEnd"/>
+    </w:p>
+    <w:p>
+      <w:pPr>
+        <w:autoSpaceDE w:val="0"/>
+        <w:autoSpaceDN w:val="0"/>
+        <w:adjustRightInd w:val="0"/>
+        <w:spacing w:after="0" w:line="240" w:lineRule="auto"/>
+        <w:jc w:val="center"/>
         <w:rPr>
           <w:rFonts w:ascii="Utopia-Regular" w:hAnsi="Utopia-Regular" w:cs="Utopia-Regular"/>
           <w:color w:val="C00000"/>
           <w:sz w:val="20"/>
           <w:szCs w:val="20"/>
         </w:rPr>
-        <w:t>F(x) es:  0.94</w:t>
-      </w:r>
-    </w:p>
-    <w:p>
-      <w:pPr>
-        <w:autoSpaceDE w:val="0"/>
-        <w:autoSpaceDN w:val="0"/>
-        <w:adjustRightInd w:val="0"/>
-        <w:spacing w:after="0" w:line="240" w:lineRule="auto"/>
-        <w:jc w:val="center"/>
+      </w:pPr>
+      <w:r>
         <w:rPr>
           <w:rFonts w:ascii="Utopia-Regular" w:hAnsi="Utopia-Regular" w:cs="Utopia-Regular"/>
           <w:color w:val="C00000"/>
           <w:sz w:val="20"/>
           <w:szCs w:val="20"/>
         </w:rPr>
-      </w:pPr>
-      <w:r>
+        <w:t>F(x) es:  0.9</w:t>
+      </w:r>
+    </w:p>
+    <w:p>
+      <w:pPr>
+        <w:autoSpaceDE w:val="0"/>
+        <w:autoSpaceDN w:val="0"/>
+        <w:adjustRightInd w:val="0"/>
+        <w:spacing w:after="0" w:line="240" w:lineRule="auto"/>
+        <w:jc w:val="center"/>
         <w:rPr>
           <w:rFonts w:ascii="Utopia-Regular" w:hAnsi="Utopia-Regular" w:cs="Utopia-Regular"/>
           <w:color w:val="C00000"/>
           <w:sz w:val="20"/>
           <w:szCs w:val="20"/>
         </w:rPr>
-        <w:t>Para x &gt;  6</w:t>
-      </w:r>
-    </w:p>
-    <w:p>
-      <w:pPr>
-        <w:autoSpaceDE w:val="0"/>
-        <w:autoSpaceDN w:val="0"/>
-        <w:adjustRightInd w:val="0"/>
-        <w:spacing w:after="0" w:line="240" w:lineRule="auto"/>
-        <w:jc w:val="center"/>
+      </w:pPr>
+      <w:r>
         <w:rPr>
           <w:rFonts w:ascii="Utopia-Regular" w:hAnsi="Utopia-Regular" w:cs="Utopia-Regular"/>
           <w:color w:val="C00000"/>
           <w:sz w:val="20"/>
           <w:szCs w:val="20"/>
         </w:rPr>
-      </w:pPr>
+        <w:t xml:space="preserve">Para x </w:t>
+      </w:r>
+      <w:proofErr w:type="gramStart"/>
       <w:r>
         <w:rPr>
           <w:rFonts w:ascii="Utopia-Regular" w:hAnsi="Utopia-Regular" w:cs="Utopia-Regular"/>
@@ -4234,8 +4417,9 @@
           <w:sz w:val="20"/>
           <w:szCs w:val="20"/>
         </w:rPr>
-        <w:t>F(x) es:  0.98</w:t>
-      </w:r>
+        <w:t>&gt;  5</w:t>
+      </w:r>
+      <w:proofErr w:type="gramEnd"/>
     </w:p>
     <w:p>
       <w:pPr>
@@ -4258,8 +4442,102 @@
           <w:sz w:val="20"/>
           <w:szCs w:val="20"/>
         </w:rPr>
-        <w:t>Para x &gt;  8</w:t>
-      </w:r>
+        <w:t>F(x) es:  0.94</w:t>
+      </w:r>
+    </w:p>
+    <w:p>
+      <w:pPr>
+        <w:autoSpaceDE w:val="0"/>
+        <w:autoSpaceDN w:val="0"/>
+        <w:adjustRightInd w:val="0"/>
+        <w:spacing w:after="0" w:line="240" w:lineRule="auto"/>
+        <w:jc w:val="center"/>
+        <w:rPr>
+          <w:rFonts w:ascii="Utopia-Regular" w:hAnsi="Utopia-Regular" w:cs="Utopia-Regular"/>
+          <w:color w:val="C00000"/>
+          <w:sz w:val="20"/>
+          <w:szCs w:val="20"/>
+        </w:rPr>
+      </w:pPr>
+      <w:r>
+        <w:rPr>
+          <w:rFonts w:ascii="Utopia-Regular" w:hAnsi="Utopia-Regular" w:cs="Utopia-Regular"/>
+          <w:color w:val="C00000"/>
+          <w:sz w:val="20"/>
+          <w:szCs w:val="20"/>
+        </w:rPr>
+        <w:t xml:space="preserve">Para x </w:t>
+      </w:r>
+      <w:proofErr w:type="gramStart"/>
+      <w:r>
+        <w:rPr>
+          <w:rFonts w:ascii="Utopia-Regular" w:hAnsi="Utopia-Regular" w:cs="Utopia-Regular"/>
+          <w:color w:val="C00000"/>
+          <w:sz w:val="20"/>
+          <w:szCs w:val="20"/>
+        </w:rPr>
+        <w:t>&gt;  6</w:t>
+      </w:r>
+      <w:proofErr w:type="gramEnd"/>
+    </w:p>
+    <w:p>
+      <w:pPr>
+        <w:autoSpaceDE w:val="0"/>
+        <w:autoSpaceDN w:val="0"/>
+        <w:adjustRightInd w:val="0"/>
+        <w:spacing w:after="0" w:line="240" w:lineRule="auto"/>
+        <w:jc w:val="center"/>
+        <w:rPr>
+          <w:rFonts w:ascii="Utopia-Regular" w:hAnsi="Utopia-Regular" w:cs="Utopia-Regular"/>
+          <w:color w:val="C00000"/>
+          <w:sz w:val="20"/>
+          <w:szCs w:val="20"/>
+        </w:rPr>
+      </w:pPr>
+      <w:r>
+        <w:rPr>
+          <w:rFonts w:ascii="Utopia-Regular" w:hAnsi="Utopia-Regular" w:cs="Utopia-Regular"/>
+          <w:color w:val="C00000"/>
+          <w:sz w:val="20"/>
+          <w:szCs w:val="20"/>
+        </w:rPr>
+        <w:t>F(x) es:  0.98</w:t>
+      </w:r>
+    </w:p>
+    <w:p>
+      <w:pPr>
+        <w:autoSpaceDE w:val="0"/>
+        <w:autoSpaceDN w:val="0"/>
+        <w:adjustRightInd w:val="0"/>
+        <w:spacing w:after="0" w:line="240" w:lineRule="auto"/>
+        <w:jc w:val="center"/>
+        <w:rPr>
+          <w:rFonts w:ascii="Utopia-Regular" w:hAnsi="Utopia-Regular" w:cs="Utopia-Regular"/>
+          <w:color w:val="C00000"/>
+          <w:sz w:val="20"/>
+          <w:szCs w:val="20"/>
+        </w:rPr>
+      </w:pPr>
+      <w:r>
+        <w:rPr>
+          <w:rFonts w:ascii="Utopia-Regular" w:hAnsi="Utopia-Regular" w:cs="Utopia-Regular"/>
+          <w:color w:val="C00000"/>
+          <w:sz w:val="20"/>
+          <w:szCs w:val="20"/>
+        </w:rPr>
+        <w:t xml:space="preserve">Para x </w:t>
+      </w:r>
+      <w:proofErr w:type="gramStart"/>
+      <w:r>
+        <w:rPr>
+          <w:rFonts w:ascii="Utopia-Regular" w:hAnsi="Utopia-Regular" w:cs="Utopia-Regular"/>
+          <w:color w:val="C00000"/>
+          <w:sz w:val="20"/>
+          <w:szCs w:val="20"/>
+        </w:rPr>
+        <w:t>&gt;  8</w:t>
+      </w:r>
+      <w:proofErr w:type="gramEnd"/>
     </w:p>
     <w:p>
       <w:pPr>
@@ -4689,22 +4967,19 @@
           <w:szCs w:val="24"/>
         </w:rPr>
         <w:lastRenderedPageBreak/>
-        <w:t>#Primero generamos la empirica a partir de la acumulada de las muestras binomiales. Luego para generar muestras aleatorias a partir</w:t>
-      </w:r>
-    </w:p>
-    <w:p>
-      <w:pPr>
-        <w:autoSpaceDE w:val="0"/>
-        <w:autoSpaceDN w:val="0"/>
-        <w:adjustRightInd w:val="0"/>
-        <w:spacing w:after="0" w:line="240" w:lineRule="auto"/>
+        <w:t xml:space="preserve">#Primero generamos la </w:t>
+      </w:r>
+      <w:proofErr w:type="spellStart"/>
+      <w:r>
         <w:rPr>
           <w:rFonts w:ascii="Utopia-Regular" w:hAnsi="Utopia-Regular" w:cs="Utopia-Regular"/>
           <w:color w:val="C00000"/>
           <w:sz w:val="24"/>
           <w:szCs w:val="24"/>
         </w:rPr>
-      </w:pPr>
+        <w:t>empirica</w:t>
+      </w:r>
+      <w:proofErr w:type="spellEnd"/>
       <w:r>
         <w:rPr>
           <w:rFonts w:ascii="Utopia-Regular" w:hAnsi="Utopia-Regular" w:cs="Utopia-Regular"/>
@@ -4712,7 +4987,7 @@
           <w:sz w:val="24"/>
           <w:szCs w:val="24"/>
         </w:rPr>
-        <w:t xml:space="preserve">    #de la empirica, se realiza una inversa. Genero un numero aleatorio uniforme, y lo comparo con la muesta empirica en la posicion.</w:t>
+        <w:t xml:space="preserve"> a partir de la acumulada de las muestras binomiales. Luego para generar muestras aleatorias a partir</w:t>
       </w:r>
     </w:p>
     <w:p>
@@ -4735,22 +5010,19 @@
           <w:sz w:val="24"/>
           <w:szCs w:val="24"/>
         </w:rPr>
-        <w:t xml:space="preserve">    #si la empirica es mayor o igual al aleatorio, devuelvo la muestra binomial en la posicion CONTADOR</w:t>
-      </w:r>
-    </w:p>
-    <w:p>
-      <w:pPr>
-        <w:autoSpaceDE w:val="0"/>
-        <w:autoSpaceDN w:val="0"/>
-        <w:adjustRightInd w:val="0"/>
-        <w:spacing w:after="0" w:line="240" w:lineRule="auto"/>
+        <w:t xml:space="preserve">    #de la </w:t>
+      </w:r>
+      <w:proofErr w:type="spellStart"/>
+      <w:r>
         <w:rPr>
           <w:rFonts w:ascii="Utopia-Regular" w:hAnsi="Utopia-Regular" w:cs="Utopia-Regular"/>
           <w:color w:val="C00000"/>
           <w:sz w:val="24"/>
           <w:szCs w:val="24"/>
         </w:rPr>
-      </w:pPr>
+        <w:t>empirica</w:t>
+      </w:r>
+      <w:proofErr w:type="spellEnd"/>
       <w:r>
         <w:rPr>
           <w:rFonts w:ascii="Utopia-Regular" w:hAnsi="Utopia-Regular" w:cs="Utopia-Regular"/>
@@ -4758,7 +5030,173 @@
           <w:sz w:val="24"/>
           <w:szCs w:val="24"/>
         </w:rPr>
-        <w:t xml:space="preserve">    #si es menor, sumo el contador y comparo la siguiente muestra empirica.</w:t>
+        <w:t xml:space="preserve">, se realiza una inversa. Genero un numero aleatorio uniforme, y lo comparo con la </w:t>
+      </w:r>
+      <w:proofErr w:type="spellStart"/>
+      <w:r>
+        <w:rPr>
+          <w:rFonts w:ascii="Utopia-Regular" w:hAnsi="Utopia-Regular" w:cs="Utopia-Regular"/>
+          <w:color w:val="C00000"/>
+          <w:sz w:val="24"/>
+          <w:szCs w:val="24"/>
+        </w:rPr>
+        <w:t>muesta</w:t>
+      </w:r>
+      <w:proofErr w:type="spellEnd"/>
+      <w:r>
+        <w:rPr>
+          <w:rFonts w:ascii="Utopia-Regular" w:hAnsi="Utopia-Regular" w:cs="Utopia-Regular"/>
+          <w:color w:val="C00000"/>
+          <w:sz w:val="24"/>
+          <w:szCs w:val="24"/>
+        </w:rPr>
+        <w:t xml:space="preserve"> </w:t>
+      </w:r>
+      <w:proofErr w:type="spellStart"/>
+      <w:r>
+        <w:rPr>
+          <w:rFonts w:ascii="Utopia-Regular" w:hAnsi="Utopia-Regular" w:cs="Utopia-Regular"/>
+          <w:color w:val="C00000"/>
+          <w:sz w:val="24"/>
+          <w:szCs w:val="24"/>
+        </w:rPr>
+        <w:t>empirica</w:t>
+      </w:r>
+      <w:proofErr w:type="spellEnd"/>
+      <w:r>
+        <w:rPr>
+          <w:rFonts w:ascii="Utopia-Regular" w:hAnsi="Utopia-Regular" w:cs="Utopia-Regular"/>
+          <w:color w:val="C00000"/>
+          <w:sz w:val="24"/>
+          <w:szCs w:val="24"/>
+        </w:rPr>
+        <w:t xml:space="preserve"> en la </w:t>
+      </w:r>
+      <w:proofErr w:type="spellStart"/>
+      <w:r>
+        <w:rPr>
+          <w:rFonts w:ascii="Utopia-Regular" w:hAnsi="Utopia-Regular" w:cs="Utopia-Regular"/>
+          <w:color w:val="C00000"/>
+          <w:sz w:val="24"/>
+          <w:szCs w:val="24"/>
+        </w:rPr>
+        <w:t>posicion</w:t>
+      </w:r>
+      <w:proofErr w:type="spellEnd"/>
+      <w:r>
+        <w:rPr>
+          <w:rFonts w:ascii="Utopia-Regular" w:hAnsi="Utopia-Regular" w:cs="Utopia-Regular"/>
+          <w:color w:val="C00000"/>
+          <w:sz w:val="24"/>
+          <w:szCs w:val="24"/>
+        </w:rPr>
+        <w:t>.</w:t>
+      </w:r>
+    </w:p>
+    <w:p>
+      <w:pPr>
+        <w:autoSpaceDE w:val="0"/>
+        <w:autoSpaceDN w:val="0"/>
+        <w:adjustRightInd w:val="0"/>
+        <w:spacing w:after="0" w:line="240" w:lineRule="auto"/>
+        <w:rPr>
+          <w:rFonts w:ascii="Utopia-Regular" w:hAnsi="Utopia-Regular" w:cs="Utopia-Regular"/>
+          <w:color w:val="C00000"/>
+          <w:sz w:val="24"/>
+          <w:szCs w:val="24"/>
+        </w:rPr>
+      </w:pPr>
+      <w:r>
+        <w:rPr>
+          <w:rFonts w:ascii="Utopia-Regular" w:hAnsi="Utopia-Regular" w:cs="Utopia-Regular"/>
+          <w:color w:val="C00000"/>
+          <w:sz w:val="24"/>
+          <w:szCs w:val="24"/>
+        </w:rPr>
+        <w:t xml:space="preserve">    #si la </w:t>
+      </w:r>
+      <w:proofErr w:type="spellStart"/>
+      <w:r>
+        <w:rPr>
+          <w:rFonts w:ascii="Utopia-Regular" w:hAnsi="Utopia-Regular" w:cs="Utopia-Regular"/>
+          <w:color w:val="C00000"/>
+          <w:sz w:val="24"/>
+          <w:szCs w:val="24"/>
+        </w:rPr>
+        <w:t>empirica</w:t>
+      </w:r>
+      <w:proofErr w:type="spellEnd"/>
+      <w:r>
+        <w:rPr>
+          <w:rFonts w:ascii="Utopia-Regular" w:hAnsi="Utopia-Regular" w:cs="Utopia-Regular"/>
+          <w:color w:val="C00000"/>
+          <w:sz w:val="24"/>
+          <w:szCs w:val="24"/>
+        </w:rPr>
+        <w:t xml:space="preserve"> es mayor o igual al aleatorio, devuelvo la muestra binomial en la </w:t>
+      </w:r>
+      <w:proofErr w:type="spellStart"/>
+      <w:r>
+        <w:rPr>
+          <w:rFonts w:ascii="Utopia-Regular" w:hAnsi="Utopia-Regular" w:cs="Utopia-Regular"/>
+          <w:color w:val="C00000"/>
+          <w:sz w:val="24"/>
+          <w:szCs w:val="24"/>
+        </w:rPr>
+        <w:t>posicion</w:t>
+      </w:r>
+      <w:proofErr w:type="spellEnd"/>
+      <w:r>
+        <w:rPr>
+          <w:rFonts w:ascii="Utopia-Regular" w:hAnsi="Utopia-Regular" w:cs="Utopia-Regular"/>
+          <w:color w:val="C00000"/>
+          <w:sz w:val="24"/>
+          <w:szCs w:val="24"/>
+        </w:rPr>
+        <w:t xml:space="preserve"> CONTADOR</w:t>
+      </w:r>
+    </w:p>
+    <w:p>
+      <w:pPr>
+        <w:autoSpaceDE w:val="0"/>
+        <w:autoSpaceDN w:val="0"/>
+        <w:adjustRightInd w:val="0"/>
+        <w:spacing w:after="0" w:line="240" w:lineRule="auto"/>
+        <w:rPr>
+          <w:rFonts w:ascii="Utopia-Regular" w:hAnsi="Utopia-Regular" w:cs="Utopia-Regular"/>
+          <w:color w:val="C00000"/>
+          <w:sz w:val="24"/>
+          <w:szCs w:val="24"/>
+        </w:rPr>
+      </w:pPr>
+      <w:r>
+        <w:rPr>
+          <w:rFonts w:ascii="Utopia-Regular" w:hAnsi="Utopia-Regular" w:cs="Utopia-Regular"/>
+          <w:color w:val="C00000"/>
+          <w:sz w:val="24"/>
+          <w:szCs w:val="24"/>
+        </w:rPr>
+        <w:t xml:space="preserve">    #si es menor, sumo el contador y comparo la siguiente muestra </w:t>
+      </w:r>
+      <w:proofErr w:type="spellStart"/>
+      <w:r>
+        <w:rPr>
+          <w:rFonts w:ascii="Utopia-Regular" w:hAnsi="Utopia-Regular" w:cs="Utopia-Regular"/>
+          <w:color w:val="C00000"/>
+          <w:sz w:val="24"/>
+          <w:szCs w:val="24"/>
+        </w:rPr>
+        <w:t>empirica</w:t>
+      </w:r>
+      <w:proofErr w:type="spellEnd"/>
+      <w:r>
+        <w:rPr>
+          <w:rFonts w:ascii="Utopia-Regular" w:hAnsi="Utopia-Regular" w:cs="Utopia-Regular"/>
+          <w:color w:val="C00000"/>
+          <w:sz w:val="24"/>
+          <w:szCs w:val="24"/>
+        </w:rPr>
+        <w:t>.</w:t>
       </w:r>
     </w:p>
     <w:p>
@@ -5471,6 +5909,7 @@
           <w:highlight w:val="green"/>
         </w:rPr>
       </w:pPr>
+      <w:proofErr w:type="spellStart"/>
       <w:r>
         <w:rPr>
           <w:rFonts w:ascii="Utopia-Regular" w:hAnsi="Utopia-Regular" w:cs="Utopia-Regular"/>
@@ -5478,7 +5917,16 @@
           <w:szCs w:val="24"/>
         </w:rPr>
         <w:lastRenderedPageBreak/>
-        <w:t>Graficos:</w:t>
+        <w:t>Graficos</w:t>
+      </w:r>
+      <w:proofErr w:type="spellEnd"/>
+      <w:r>
+        <w:rPr>
+          <w:rFonts w:ascii="Utopia-Regular" w:hAnsi="Utopia-Regular" w:cs="Utopia-Regular"/>
+          <w:sz w:val="24"/>
+          <w:szCs w:val="24"/>
+        </w:rPr>
+        <w:t>:</w:t>
       </w:r>
       <w:r>
         <w:rPr>
@@ -5513,7 +5961,23 @@
           <w:rFonts w:ascii="URWPalladioL-Roma" w:hAnsi="URWPalladioL-Roma" w:cs="URWPalladioL-Roma"/>
           <w:highlight w:val="green"/>
         </w:rPr>
-        <w:t>aproxima a una muestra de distribucion normal.</w:t>
+        <w:t xml:space="preserve">aproxima a una muestra de </w:t>
+      </w:r>
+      <w:proofErr w:type="spellStart"/>
+      <w:r>
+        <w:rPr>
+          <w:rFonts w:ascii="URWPalladioL-Roma" w:hAnsi="URWPalladioL-Roma" w:cs="URWPalladioL-Roma"/>
+          <w:highlight w:val="green"/>
+        </w:rPr>
+        <w:t>distribucion</w:t>
+      </w:r>
+      <w:proofErr w:type="spellEnd"/>
+      <w:r>
+        <w:rPr>
+          <w:rFonts w:ascii="URWPalladioL-Roma" w:hAnsi="URWPalladioL-Roma" w:cs="URWPalladioL-Roma"/>
+          <w:highlight w:val="green"/>
+        </w:rPr>
+        <w:t xml:space="preserve"> normal.</w:t>
       </w:r>
     </w:p>
     <w:p>
@@ -5850,7 +6314,55 @@
           <w:rFonts w:ascii="URWPalladioL-Roma" w:hAnsi="URWPalladioL-Roma" w:cs="URWPalladioL-Roma"/>
           <w:highlight w:val="green"/>
         </w:rPr>
-        <w:t>La forma de la campana caracteristica de una muestra con distribucion normal es mas marcada</w:t>
+        <w:t xml:space="preserve">La forma de la campana </w:t>
+      </w:r>
+      <w:proofErr w:type="spellStart"/>
+      <w:r>
+        <w:rPr>
+          <w:rFonts w:ascii="URWPalladioL-Roma" w:hAnsi="URWPalladioL-Roma" w:cs="URWPalladioL-Roma"/>
+          <w:highlight w:val="green"/>
+        </w:rPr>
+        <w:t>caracteristica</w:t>
+      </w:r>
+      <w:proofErr w:type="spellEnd"/>
+      <w:r>
+        <w:rPr>
+          <w:rFonts w:ascii="URWPalladioL-Roma" w:hAnsi="URWPalladioL-Roma" w:cs="URWPalladioL-Roma"/>
+          <w:highlight w:val="green"/>
+        </w:rPr>
+        <w:t xml:space="preserve"> de una muestra con </w:t>
+      </w:r>
+      <w:proofErr w:type="spellStart"/>
+      <w:r>
+        <w:rPr>
+          <w:rFonts w:ascii="URWPalladioL-Roma" w:hAnsi="URWPalladioL-Roma" w:cs="URWPalladioL-Roma"/>
+          <w:highlight w:val="green"/>
+        </w:rPr>
+        <w:t>distribucion</w:t>
+      </w:r>
+      <w:proofErr w:type="spellEnd"/>
+      <w:r>
+        <w:rPr>
+          <w:rFonts w:ascii="URWPalladioL-Roma" w:hAnsi="URWPalladioL-Roma" w:cs="URWPalladioL-Roma"/>
+          <w:highlight w:val="green"/>
+        </w:rPr>
+        <w:t xml:space="preserve"> normal es </w:t>
+      </w:r>
+      <w:proofErr w:type="spellStart"/>
+      <w:r>
+        <w:rPr>
+          <w:rFonts w:ascii="URWPalladioL-Roma" w:hAnsi="URWPalladioL-Roma" w:cs="URWPalladioL-Roma"/>
+          <w:highlight w:val="green"/>
+        </w:rPr>
+        <w:t>mas</w:t>
+      </w:r>
+      <w:proofErr w:type="spellEnd"/>
+      <w:r>
+        <w:rPr>
+          <w:rFonts w:ascii="URWPalladioL-Roma" w:hAnsi="URWPalladioL-Roma" w:cs="URWPalladioL-Roma"/>
+          <w:highlight w:val="green"/>
+        </w:rPr>
+        <w:t xml:space="preserve"> marcada</w:t>
       </w:r>
     </w:p>
     <w:p>
@@ -6258,6 +6770,7 @@
         </w:rPr>
         <w:t xml:space="preserve">muestras </w:t>
       </w:r>
+      <w:proofErr w:type="gramStart"/>
       <w:r>
         <w:rPr>
           <w:rFonts w:ascii="Utopia-Italic" w:hAnsi="Utopia-Italic" w:cs="Utopia-Italic"/>
@@ -6274,7 +6787,16 @@
           <w:sz w:val="24"/>
           <w:szCs w:val="24"/>
         </w:rPr>
-        <w:t xml:space="preserve">(100, 5), una de tamaño </w:t>
+        <w:t>(</w:t>
+      </w:r>
+      <w:proofErr w:type="gramEnd"/>
+      <w:r>
+        <w:rPr>
+          <w:rFonts w:ascii="Utopia-Regular" w:hAnsi="Utopia-Regular" w:cs="Utopia-Regular"/>
+          <w:sz w:val="24"/>
+          <w:szCs w:val="24"/>
+        </w:rPr>
+        <w:t xml:space="preserve">100, 5), una de tamaño </w:t>
       </w:r>
       <w:r>
         <w:rPr>
@@ -6471,7 +6993,23 @@
           <w:rFonts w:ascii="URWPalladioL-Roma" w:hAnsi="URWPalladioL-Roma" w:cs="URWPalladioL-Roma"/>
           <w:highlight w:val="cyan"/>
         </w:rPr>
-        <w:t xml:space="preserve">La varianza muestral(o </w:t>
+        <w:t xml:space="preserve">La varianza </w:t>
+      </w:r>
+      <w:proofErr w:type="gramStart"/>
+      <w:r>
+        <w:rPr>
+          <w:rFonts w:ascii="URWPalladioL-Roma" w:hAnsi="URWPalladioL-Roma" w:cs="URWPalladioL-Roma"/>
+          <w:highlight w:val="cyan"/>
+        </w:rPr>
+        <w:t>muestral(</w:t>
+      </w:r>
+      <w:proofErr w:type="gramEnd"/>
+      <w:r>
+        <w:rPr>
+          <w:rFonts w:ascii="URWPalladioL-Roma" w:hAnsi="URWPalladioL-Roma" w:cs="URWPalladioL-Roma"/>
+          <w:highlight w:val="cyan"/>
+        </w:rPr>
+        <w:t xml:space="preserve">o </w:t>
       </w:r>
       <w:r>
         <w:rPr>
@@ -6740,7 +7278,25 @@
           <w:sz w:val="24"/>
           <w:szCs w:val="24"/>
         </w:rPr>
-        <w:t>Como tenemos varianza conocida, se utiliza T de Student.</w:t>
+        <w:t xml:space="preserve">Como tenemos varianza conocida, se utiliza T de </w:t>
+      </w:r>
+      <w:proofErr w:type="spellStart"/>
+      <w:r>
+        <w:rPr>
+          <w:rFonts w:ascii="Utopia-Regular" w:hAnsi="Utopia-Regular" w:cs="Utopia-Regular"/>
+          <w:sz w:val="24"/>
+          <w:szCs w:val="24"/>
+        </w:rPr>
+        <w:t>Student</w:t>
+      </w:r>
+      <w:proofErr w:type="spellEnd"/>
+      <w:r>
+        <w:rPr>
+          <w:rFonts w:ascii="Utopia-Regular" w:hAnsi="Utopia-Regular" w:cs="Utopia-Regular"/>
+          <w:sz w:val="24"/>
+          <w:szCs w:val="24"/>
+        </w:rPr>
+        <w:t>.</w:t>
       </w:r>
     </w:p>
     <w:p>
@@ -7178,7 +7734,43 @@
           <w:sz w:val="24"/>
           <w:szCs w:val="24"/>
         </w:rPr>
-        <w:t>Calculo cotas con T de student a 95% -&gt; ((media)+ -(ALPHA POR TABLA = 1.96)*(DESVIACION EST) / RAIZ(N) )</w:t>
+        <w:t xml:space="preserve">Calculo cotas con T de </w:t>
+      </w:r>
+      <w:proofErr w:type="spellStart"/>
+      <w:r>
+        <w:rPr>
+          <w:rFonts w:ascii="Utopia-Regular" w:hAnsi="Utopia-Regular" w:cs="Utopia-Regular"/>
+          <w:sz w:val="24"/>
+          <w:szCs w:val="24"/>
+        </w:rPr>
+        <w:t>student</w:t>
+      </w:r>
+      <w:proofErr w:type="spellEnd"/>
+      <w:r>
+        <w:rPr>
+          <w:rFonts w:ascii="Utopia-Regular" w:hAnsi="Utopia-Regular" w:cs="Utopia-Regular"/>
+          <w:sz w:val="24"/>
+          <w:szCs w:val="24"/>
+        </w:rPr>
+        <w:t xml:space="preserve"> a 95% -&gt; ((media)+ -(ALPHA POR TABLA = </w:t>
+      </w:r>
+      <w:proofErr w:type="gramStart"/>
+      <w:r>
+        <w:rPr>
+          <w:rFonts w:ascii="Utopia-Regular" w:hAnsi="Utopia-Regular" w:cs="Utopia-Regular"/>
+          <w:sz w:val="24"/>
+          <w:szCs w:val="24"/>
+        </w:rPr>
+        <w:t>1.96)*</w:t>
+      </w:r>
+      <w:proofErr w:type="gramEnd"/>
+      <w:r>
+        <w:rPr>
+          <w:rFonts w:ascii="Utopia-Regular" w:hAnsi="Utopia-Regular" w:cs="Utopia-Regular"/>
+          <w:sz w:val="24"/>
+          <w:szCs w:val="24"/>
+        </w:rPr>
+        <w:t>(DESVIACION EST) / RAIZ(N) )</w:t>
       </w:r>
     </w:p>
     <w:p>
@@ -7218,19 +7810,33 @@
         <w:rPr>
           <w:rFonts w:ascii="F90" w:hAnsi="F90" w:cs="F90"/>
         </w:rPr>
-        <w:t>(99.208</w:t>
-      </w:r>
+        <w:t>(</w:t>
+      </w:r>
+      <w:proofErr w:type="gramStart"/>
       <w:r>
         <w:rPr>
           <w:rFonts w:ascii="F90" w:hAnsi="F90" w:cs="F90"/>
         </w:rPr>
+        <w:t>99.208</w:t>
+      </w:r>
+      <w:r>
+        <w:rPr>
+          <w:rFonts w:ascii="F90" w:hAnsi="F90" w:cs="F90"/>
+        </w:rPr>
         <w:t xml:space="preserve"> </w:t>
       </w:r>
       <w:r>
         <w:rPr>
           <w:rFonts w:ascii="F90" w:hAnsi="F90" w:cs="F90"/>
         </w:rPr>
-        <w:t>, 100.808)</w:t>
+        <w:t>,</w:t>
+      </w:r>
+      <w:proofErr w:type="gramEnd"/>
+      <w:r>
+        <w:rPr>
+          <w:rFonts w:ascii="F90" w:hAnsi="F90" w:cs="F90"/>
+        </w:rPr>
+        <w:t xml:space="preserve"> 100.808)</w:t>
       </w:r>
     </w:p>
     <w:p>
@@ -7853,13 +8459,27 @@
         <w:rPr>
           <w:rFonts w:ascii="Arial" w:hAnsi="Arial" w:cs="Arial"/>
         </w:rPr>
-        <w:t xml:space="preserve">30(N) </w:t>
-      </w:r>
+        <w:t>30(</w:t>
+      </w:r>
+      <w:proofErr w:type="gramStart"/>
       <w:r>
         <w:rPr>
           <w:rFonts w:ascii="Arial" w:hAnsi="Arial" w:cs="Arial"/>
         </w:rPr>
-        <w:t xml:space="preserve"> de aquí, el intervalo de confianza de 9</w:t>
+        <w:t xml:space="preserve">N) </w:t>
+      </w:r>
+      <w:r>
+        <w:rPr>
+          <w:rFonts w:ascii="Arial" w:hAnsi="Arial" w:cs="Arial"/>
+        </w:rPr>
+        <w:t xml:space="preserve"> de</w:t>
+      </w:r>
+      <w:proofErr w:type="gramEnd"/>
+      <w:r>
+        <w:rPr>
+          <w:rFonts w:ascii="Arial" w:hAnsi="Arial" w:cs="Arial"/>
+        </w:rPr>
+        <w:t xml:space="preserve"> aquí, el intervalo de confianza de 9</w:t>
       </w:r>
       <w:r>
         <w:rPr>
@@ -9577,7 +10197,25 @@
           <w:sz w:val="24"/>
           <w:szCs w:val="24"/>
         </w:rPr>
-        <w:t>A partir de la formula despejando la varianza hipotetica:</w:t>
+        <w:t xml:space="preserve">A partir de la formula despejando la varianza </w:t>
+      </w:r>
+      <w:proofErr w:type="spellStart"/>
+      <w:r>
+        <w:rPr>
+          <w:rFonts w:ascii="Utopia-Regular" w:hAnsi="Utopia-Regular" w:cs="Utopia-Regular"/>
+          <w:sz w:val="24"/>
+          <w:szCs w:val="24"/>
+        </w:rPr>
+        <w:t>hipotetica</w:t>
+      </w:r>
+      <w:proofErr w:type="spellEnd"/>
+      <w:r>
+        <w:rPr>
+          <w:rFonts w:ascii="Utopia-Regular" w:hAnsi="Utopia-Regular" w:cs="Utopia-Regular"/>
+          <w:sz w:val="24"/>
+          <w:szCs w:val="24"/>
+        </w:rPr>
+        <w:t>:</w:t>
       </w:r>
     </w:p>
     <w:p>
@@ -9809,7 +10447,25 @@
           <w:sz w:val="24"/>
           <w:szCs w:val="24"/>
         </w:rPr>
-        <w:t>(Varianza_muestral*(N-1)) / CHI2 = NOS DA 2,74</w:t>
+        <w:t>(</w:t>
+      </w:r>
+      <w:proofErr w:type="spellStart"/>
+      <w:r>
+        <w:rPr>
+          <w:rFonts w:ascii="Utopia-Regular" w:hAnsi="Utopia-Regular" w:cs="Utopia-Regular"/>
+          <w:sz w:val="24"/>
+          <w:szCs w:val="24"/>
+        </w:rPr>
+        <w:t>Varianza_muestral</w:t>
+      </w:r>
+      <w:proofErr w:type="spellEnd"/>
+      <w:r>
+        <w:rPr>
+          <w:rFonts w:ascii="Utopia-Regular" w:hAnsi="Utopia-Regular" w:cs="Utopia-Regular"/>
+          <w:sz w:val="24"/>
+          <w:szCs w:val="24"/>
+        </w:rPr>
+        <w:t>*(N-1)) / CHI2 = NOS DA 2,74</w:t>
       </w:r>
     </w:p>
     <w:p>
@@ -9885,7 +10541,25 @@
           <w:sz w:val="24"/>
           <w:szCs w:val="24"/>
         </w:rPr>
-        <w:t>Si cumple -&gt; Hipotesis VERDADERA</w:t>
+        <w:t xml:space="preserve">Si cumple -&gt; </w:t>
+      </w:r>
+      <w:proofErr w:type="spellStart"/>
+      <w:r>
+        <w:rPr>
+          <w:rFonts w:ascii="Utopia-Regular" w:hAnsi="Utopia-Regular" w:cs="Utopia-Regular"/>
+          <w:sz w:val="24"/>
+          <w:szCs w:val="24"/>
+        </w:rPr>
+        <w:t>Hipotesis</w:t>
+      </w:r>
+      <w:proofErr w:type="spellEnd"/>
+      <w:r>
+        <w:rPr>
+          <w:rFonts w:ascii="Utopia-Regular" w:hAnsi="Utopia-Regular" w:cs="Utopia-Regular"/>
+          <w:sz w:val="24"/>
+          <w:szCs w:val="24"/>
+        </w:rPr>
+        <w:t xml:space="preserve"> VERDADERA</w:t>
       </w:r>
     </w:p>
     <w:p>
@@ -10149,305 +10823,16 @@
           <w:szCs w:val="24"/>
         </w:rPr>
       </w:pPr>
-    </w:p>
-    <w:p>
-      <w:pPr>
-        <w:autoSpaceDE w:val="0"/>
-        <w:autoSpaceDN w:val="0"/>
-        <w:adjustRightInd w:val="0"/>
-        <w:spacing w:after="0" w:line="240" w:lineRule="auto"/>
-        <w:rPr>
-          <w:rFonts w:ascii="Utopia-Regular" w:hAnsi="Utopia-Regular" w:cs="Utopia-Regular"/>
-          <w:sz w:val="24"/>
-          <w:szCs w:val="24"/>
-        </w:rPr>
-      </w:pPr>
-      <w:r>
-        <w:rPr>
-          <w:rFonts w:ascii="Utopia-Regular" w:hAnsi="Utopia-Regular" w:cs="Utopia-Regular"/>
-          <w:sz w:val="24"/>
-          <w:szCs w:val="24"/>
-        </w:rPr>
-        <w:t>H0 (nula)          =&gt; varianza = 6</w:t>
-      </w:r>
-    </w:p>
-    <w:p>
-      <w:pPr>
-        <w:autoSpaceDE w:val="0"/>
-        <w:autoSpaceDN w:val="0"/>
-        <w:adjustRightInd w:val="0"/>
-        <w:spacing w:after="0" w:line="240" w:lineRule="auto"/>
-        <w:rPr>
-          <w:rFonts w:ascii="Utopia-Regular" w:hAnsi="Utopia-Regular" w:cs="Utopia-Regular"/>
-          <w:sz w:val="24"/>
-          <w:szCs w:val="24"/>
-        </w:rPr>
-      </w:pPr>
-      <w:r>
-        <w:rPr>
-          <w:rFonts w:ascii="Utopia-Regular" w:hAnsi="Utopia-Regular" w:cs="Utopia-Regular"/>
-          <w:sz w:val="24"/>
-          <w:szCs w:val="24"/>
-        </w:rPr>
-        <w:t>H1(alternativa</w:t>
-      </w:r>
-      <w:r>
-        <w:rPr>
-          <w:rFonts w:ascii="Utopia-Regular" w:hAnsi="Utopia-Regular" w:cs="Utopia-Regular"/>
-          <w:sz w:val="24"/>
-          <w:szCs w:val="24"/>
-        </w:rPr>
-        <w:t>)</w:t>
-      </w:r>
-      <w:r>
-        <w:rPr>
-          <w:rFonts w:ascii="Utopia-Regular" w:hAnsi="Utopia-Regular" w:cs="Utopia-Regular"/>
-          <w:sz w:val="24"/>
-          <w:szCs w:val="24"/>
-        </w:rPr>
-        <w:t xml:space="preserve"> =&gt; varianza &lt; 6 </w:t>
-      </w:r>
-    </w:p>
-    <w:p>
-      <w:pPr>
-        <w:autoSpaceDE w:val="0"/>
-        <w:autoSpaceDN w:val="0"/>
-        <w:adjustRightInd w:val="0"/>
-        <w:spacing w:after="0" w:line="240" w:lineRule="auto"/>
-        <w:rPr>
-          <w:rFonts w:ascii="Utopia-Regular" w:hAnsi="Utopia-Regular" w:cs="Utopia-Regular"/>
-          <w:sz w:val="24"/>
-          <w:szCs w:val="24"/>
-          <w:lang w:val="en-US"/>
-        </w:rPr>
-      </w:pPr>
-    </w:p>
-    <w:p>
-      <w:pPr>
-        <w:autoSpaceDE w:val="0"/>
-        <w:autoSpaceDN w:val="0"/>
-        <w:adjustRightInd w:val="0"/>
-        <w:spacing w:after="0" w:line="240" w:lineRule="auto"/>
-        <w:rPr>
-          <w:rFonts w:ascii="Utopia-Regular" w:hAnsi="Utopia-Regular" w:cs="Utopia-Regular"/>
-          <w:sz w:val="24"/>
-          <w:szCs w:val="24"/>
-        </w:rPr>
-      </w:pPr>
-      <w:r>
-        <w:rPr>
-          <w:rFonts w:ascii="Utopia-Regular" w:hAnsi="Utopia-Regular" w:cs="Utopia-Regular"/>
-          <w:sz w:val="24"/>
-          <w:szCs w:val="24"/>
-        </w:rPr>
-        <w:t xml:space="preserve">H0 (nula)          </w:t>
-      </w:r>
-      <w:r>
-        <w:rPr>
-          <w:rFonts w:ascii="Utopia-Regular" w:hAnsi="Utopia-Regular" w:cs="Utopia-Regular"/>
-          <w:sz w:val="24"/>
-          <w:szCs w:val="24"/>
-        </w:rPr>
-        <w:t xml:space="preserve"> </w:t>
-      </w:r>
-      <w:r>
-        <w:rPr>
-          <w:rFonts w:ascii="Utopia-Regular" w:hAnsi="Utopia-Regular" w:cs="Utopia-Regular"/>
-          <w:sz w:val="24"/>
-          <w:szCs w:val="24"/>
-        </w:rPr>
-        <w:t xml:space="preserve">=&gt; varianza </w:t>
-      </w:r>
-      <w:r>
-        <w:rPr>
-          <w:rFonts w:ascii="Helvetica" w:hAnsi="Helvetica"/>
-          <w:color w:val="FF0000"/>
-        </w:rPr>
-        <w:t>σ² ≠ 6</w:t>
-      </w:r>
-      <w:r>
-        <w:rPr>
-          <w:rFonts w:ascii="Utopia-Regular" w:hAnsi="Utopia-Regular" w:cs="Utopia-Regular"/>
-          <w:sz w:val="24"/>
-          <w:szCs w:val="24"/>
-        </w:rPr>
-        <w:t xml:space="preserve">-&gt; decimos que es </w:t>
-      </w:r>
-      <w:r>
-        <w:rPr>
-          <w:rFonts w:ascii="Helvetica" w:hAnsi="Helvetica"/>
-          <w:color w:val="FF0000"/>
-        </w:rPr>
-        <w:t>≠</w:t>
-      </w:r>
-      <w:r>
-        <w:rPr>
-          <w:rFonts w:ascii="Utopia-Regular" w:hAnsi="Utopia-Regular" w:cs="Utopia-Regular"/>
-          <w:sz w:val="24"/>
-          <w:szCs w:val="24"/>
-        </w:rPr>
-        <w:t xml:space="preserve"> 6</w:t>
-      </w:r>
-      <w:r>
-        <w:rPr>
-          <w:rFonts w:ascii="Utopia-Regular" w:hAnsi="Utopia-Regular" w:cs="Utopia-Regular"/>
-          <w:sz w:val="24"/>
-          <w:szCs w:val="24"/>
-        </w:rPr>
-        <w:t xml:space="preserve"> </w:t>
-      </w:r>
-      <w:r>
-        <w:rPr>
-          <w:rFonts w:ascii="Utopia-Regular" w:hAnsi="Utopia-Regular" w:cs="Utopia-Regular"/>
-          <w:sz w:val="24"/>
-          <w:szCs w:val="24"/>
-        </w:rPr>
-        <w:t xml:space="preserve"> -----rechazarla</w:t>
-      </w:r>
-      <w:r>
-        <w:rPr>
-          <w:rFonts w:ascii="Utopia-Regular" w:hAnsi="Utopia-Regular" w:cs="Utopia-Regular"/>
-          <w:sz w:val="24"/>
-          <w:szCs w:val="24"/>
-        </w:rPr>
-        <w:t xml:space="preserve"> es </w:t>
-      </w:r>
-      <w:r>
-        <w:rPr>
-          <w:rFonts w:ascii="Utopia-Regular" w:hAnsi="Utopia-Regular" w:cs="Utopia-Regular"/>
-          <w:sz w:val="24"/>
-          <w:szCs w:val="24"/>
-        </w:rPr>
-        <w:t>=</w:t>
-      </w:r>
-      <w:r>
-        <w:rPr>
-          <w:rFonts w:ascii="Utopia-Regular" w:hAnsi="Utopia-Regular" w:cs="Utopia-Regular"/>
-          <w:sz w:val="24"/>
-          <w:szCs w:val="24"/>
-        </w:rPr>
-        <w:t xml:space="preserve"> </w:t>
-      </w:r>
-      <w:r>
-        <w:rPr>
-          <w:rFonts w:ascii="Utopia-Regular" w:hAnsi="Utopia-Regular" w:cs="Utopia-Regular"/>
-          <w:sz w:val="24"/>
-          <w:szCs w:val="24"/>
-        </w:rPr>
-        <w:t>6</w:t>
-      </w:r>
-    </w:p>
-    <w:p>
-      <w:pPr>
-        <w:autoSpaceDE w:val="0"/>
-        <w:autoSpaceDN w:val="0"/>
-        <w:adjustRightInd w:val="0"/>
-        <w:spacing w:after="0" w:line="240" w:lineRule="auto"/>
-        <w:rPr>
-          <w:rFonts w:ascii="Utopia-Regular" w:hAnsi="Utopia-Regular" w:cs="Utopia-Regular"/>
-          <w:sz w:val="24"/>
-          <w:szCs w:val="24"/>
-        </w:rPr>
-      </w:pPr>
-    </w:p>
-    <w:p>
-      <w:pPr>
-        <w:autoSpaceDE w:val="0"/>
-        <w:autoSpaceDN w:val="0"/>
-        <w:adjustRightInd w:val="0"/>
-        <w:spacing w:after="0" w:line="240" w:lineRule="auto"/>
-        <w:rPr>
-          <w:rFonts w:ascii="Utopia-Regular" w:hAnsi="Utopia-Regular" w:cs="Utopia-Regular"/>
-          <w:sz w:val="24"/>
-          <w:szCs w:val="24"/>
-        </w:rPr>
-      </w:pPr>
-      <w:r>
-        <w:rPr>
-          <w:rFonts w:ascii="Utopia-Regular" w:hAnsi="Utopia-Regular" w:cs="Utopia-Regular"/>
-          <w:sz w:val="24"/>
-          <w:szCs w:val="24"/>
-        </w:rPr>
-        <w:t>H1(alternativa</w:t>
-      </w:r>
-      <w:r>
-        <w:rPr>
-          <w:rFonts w:ascii="Utopia-Regular" w:hAnsi="Utopia-Regular" w:cs="Utopia-Regular"/>
-          <w:sz w:val="24"/>
-          <w:szCs w:val="24"/>
-        </w:rPr>
-        <w:t>)</w:t>
-      </w:r>
-      <w:r>
-        <w:rPr>
-          <w:rFonts w:ascii="Utopia-Regular" w:hAnsi="Utopia-Regular" w:cs="Utopia-Regular"/>
-          <w:sz w:val="24"/>
-          <w:szCs w:val="24"/>
-        </w:rPr>
-        <w:t xml:space="preserve"> =&gt; varianza </w:t>
-      </w:r>
-      <w:r>
-        <w:rPr>
-          <w:rFonts w:ascii="Helvetica" w:hAnsi="Helvetica"/>
-          <w:color w:val="FF0000"/>
-        </w:rPr>
-        <w:t xml:space="preserve">σ² </w:t>
-      </w:r>
-      <w:r>
-        <w:rPr>
-          <w:rFonts w:ascii="Helvetica" w:hAnsi="Helvetica"/>
-          <w:color w:val="FF0000"/>
-        </w:rPr>
-        <w:t>=</w:t>
-      </w:r>
-      <w:r>
-        <w:rPr>
-          <w:rFonts w:ascii="Helvetica" w:hAnsi="Helvetica"/>
-          <w:color w:val="FF0000"/>
-        </w:rPr>
-        <w:t xml:space="preserve"> 6</w:t>
-      </w:r>
-      <w:r>
-        <w:rPr>
-          <w:rFonts w:ascii="Utopia-Regular" w:hAnsi="Utopia-Regular" w:cs="Utopia-Regular"/>
-          <w:sz w:val="24"/>
-          <w:szCs w:val="24"/>
-        </w:rPr>
-        <w:t xml:space="preserve">-&gt; error tipo 2 </w:t>
-      </w:r>
-      <w:r>
-        <w:rPr>
-          <w:rFonts w:ascii="TimesLTStd-Roman" w:eastAsia="TimesLTStd-Roman" w:cs="TimesLTStd-Roman"/>
-          <w:sz w:val="20"/>
-          <w:szCs w:val="20"/>
-        </w:rPr>
-        <w:t>No rechazar la hipotesis nula cuando es falsa</w:t>
-      </w:r>
-    </w:p>
-    <w:p>
-      <w:pPr>
-        <w:autoSpaceDE w:val="0"/>
-        <w:autoSpaceDN w:val="0"/>
-        <w:adjustRightInd w:val="0"/>
-        <w:spacing w:after="0" w:line="240" w:lineRule="auto"/>
-        <w:rPr>
-          <w:rFonts w:ascii="Utopia-Regular" w:hAnsi="Utopia-Regular" w:cs="Utopia-Regular"/>
-          <w:sz w:val="24"/>
-          <w:szCs w:val="24"/>
-        </w:rPr>
-      </w:pPr>
-      <w:r>
-        <w:rPr>
-          <w:rFonts w:ascii="Utopia-Regular" w:hAnsi="Utopia-Regular" w:cs="Utopia-Regular"/>
+      <w:r>
+        <w:rPr>
           <w:noProof/>
-          <w:sz w:val="24"/>
-          <w:szCs w:val="24"/>
-        </w:rPr>
+        </w:rPr>
+        <w:lastRenderedPageBreak/>
         <w:drawing>
-          <wp:inline distT="0" distB="0" distL="0" distR="0" wp14:anchorId="04776B69" wp14:editId="34FF5DA7">
-            <wp:extent cx="3296132" cy="5860071"/>
-            <wp:effectExtent l="0" t="5715" r="0" b="0"/>
-            <wp:docPr id="96" name="Imagen 96"/>
+          <wp:inline distT="0" distB="0" distL="0" distR="0" wp14:anchorId="1E85D01C" wp14:editId="7C18103A">
+            <wp:extent cx="5731510" cy="3542030"/>
+            <wp:effectExtent l="0" t="0" r="2540" b="1270"/>
+            <wp:docPr id="98" name="Imagen 98"/>
             <wp:cNvGraphicFramePr>
               <a:graphicFrameLocks xmlns:a="http://schemas.openxmlformats.org/drawingml/2006/main" noChangeAspect="1"/>
             </wp:cNvGraphicFramePr>
@@ -10455,25 +10840,19 @@
               <a:graphicData uri="http://schemas.openxmlformats.org/drawingml/2006/picture">
                 <pic:pic xmlns:pic="http://schemas.openxmlformats.org/drawingml/2006/picture">
                   <pic:nvPicPr>
-                    <pic:cNvPr id="96" name="Imagen 96"/>
+                    <pic:cNvPr id="1" name=""/>
                     <pic:cNvPicPr/>
                   </pic:nvPicPr>
                   <pic:blipFill>
-                    <a:blip r:embed="rId66">
-                      <a:extLst>
-                        <a:ext uri="{28A0092B-C50C-407E-A947-70E740481C1C}">
-                          <a14:useLocalDpi xmlns:a14="http://schemas.microsoft.com/office/drawing/2010/main" val="0"/>
-                        </a:ext>
-                      </a:extLst>
-                    </a:blip>
+                    <a:blip r:embed="rId66"/>
                     <a:stretch>
                       <a:fillRect/>
                     </a:stretch>
                   </pic:blipFill>
                   <pic:spPr>
-                    <a:xfrm rot="16200000">
+                    <a:xfrm>
                       <a:off x="0" y="0"/>
-                      <a:ext cx="3300988" cy="5868704"/>
+                      <a:ext cx="5731510" cy="3542030"/>
                     </a:xfrm>
                     <a:prstGeom prst="rect">
                       <a:avLst/>
@@ -10505,11 +10884,435 @@
         <w:autoSpaceDN w:val="0"/>
         <w:adjustRightInd w:val="0"/>
         <w:spacing w:after="0" w:line="240" w:lineRule="auto"/>
+        <w:rPr>
+          <w:rFonts w:ascii="Utopia-Regular" w:hAnsi="Utopia-Regular" w:cs="Utopia-Regular"/>
+          <w:sz w:val="24"/>
+          <w:szCs w:val="24"/>
+        </w:rPr>
+      </w:pPr>
+    </w:p>
+    <w:p>
+      <w:pPr>
+        <w:autoSpaceDE w:val="0"/>
+        <w:autoSpaceDN w:val="0"/>
+        <w:adjustRightInd w:val="0"/>
+        <w:spacing w:after="0" w:line="240" w:lineRule="auto"/>
+        <w:rPr>
+          <w:rFonts w:ascii="Utopia-Regular" w:hAnsi="Utopia-Regular" w:cs="Utopia-Regular"/>
+          <w:sz w:val="24"/>
+          <w:szCs w:val="24"/>
+        </w:rPr>
+      </w:pPr>
+      <w:r>
+        <w:rPr>
+          <w:rFonts w:ascii="Utopia-Regular" w:hAnsi="Utopia-Regular" w:cs="Utopia-Regular"/>
+          <w:sz w:val="24"/>
+          <w:szCs w:val="24"/>
+        </w:rPr>
+        <w:t>ERROR TIPO 2 es NO RECHAZAR LA HIPOTESIS NULA DE QUE VARIANZA HIPOTETICA = 6.</w:t>
+      </w:r>
+    </w:p>
+    <w:p>
+      <w:pPr>
+        <w:autoSpaceDE w:val="0"/>
+        <w:autoSpaceDN w:val="0"/>
+        <w:adjustRightInd w:val="0"/>
+        <w:spacing w:after="0" w:line="240" w:lineRule="auto"/>
+        <w:rPr>
+          <w:rFonts w:ascii="Utopia-Regular" w:hAnsi="Utopia-Regular" w:cs="Utopia-Regular"/>
+          <w:sz w:val="24"/>
+          <w:szCs w:val="24"/>
+        </w:rPr>
+      </w:pPr>
+    </w:p>
+    <w:p>
+      <w:pPr>
+        <w:autoSpaceDE w:val="0"/>
+        <w:autoSpaceDN w:val="0"/>
+        <w:adjustRightInd w:val="0"/>
+        <w:spacing w:after="0" w:line="240" w:lineRule="auto"/>
+        <w:rPr>
+          <w:rFonts w:ascii="Utopia-Regular" w:hAnsi="Utopia-Regular" w:cs="Utopia-Regular"/>
+          <w:sz w:val="24"/>
+          <w:szCs w:val="24"/>
+        </w:rPr>
+      </w:pPr>
+      <w:r>
+        <w:rPr>
+          <w:rFonts w:ascii="Utopia-Regular" w:hAnsi="Utopia-Regular" w:cs="Utopia-Regular"/>
+          <w:sz w:val="24"/>
+          <w:szCs w:val="24"/>
+        </w:rPr>
+        <w:t>Nuestro CHI2(</w:t>
+      </w:r>
+      <w:proofErr w:type="gramStart"/>
+      <w:r>
+        <w:rPr>
+          <w:rFonts w:ascii="Utopia-Regular" w:hAnsi="Utopia-Regular" w:cs="Utopia-Regular"/>
+          <w:sz w:val="24"/>
+          <w:szCs w:val="24"/>
+        </w:rPr>
+        <w:t>0.95 ,</w:t>
+      </w:r>
+      <w:proofErr w:type="gramEnd"/>
+      <w:r>
+        <w:rPr>
+          <w:rFonts w:ascii="Utopia-Regular" w:hAnsi="Utopia-Regular" w:cs="Utopia-Regular"/>
+          <w:sz w:val="24"/>
+          <w:szCs w:val="24"/>
+        </w:rPr>
+        <w:t xml:space="preserve"> 29) = es </w:t>
+      </w:r>
+      <w:r>
+        <w:rPr>
+          <w:rFonts w:ascii="Utopia-Regular" w:hAnsi="Utopia-Regular" w:cs="Utopia-Regular"/>
+          <w:sz w:val="24"/>
+          <w:szCs w:val="24"/>
+        </w:rPr>
+        <w:t>24.91</w:t>
+      </w:r>
+    </w:p>
+    <w:p>
+      <w:pPr>
+        <w:autoSpaceDE w:val="0"/>
+        <w:autoSpaceDN w:val="0"/>
+        <w:adjustRightInd w:val="0"/>
+        <w:spacing w:after="0" w:line="240" w:lineRule="auto"/>
+        <w:rPr>
+          <w:rFonts w:ascii="Utopia-Regular" w:hAnsi="Utopia-Regular" w:cs="Utopia-Regular"/>
+          <w:sz w:val="24"/>
+          <w:szCs w:val="24"/>
+        </w:rPr>
+      </w:pPr>
+      <w:r>
+        <w:rPr>
+          <w:rFonts w:ascii="Utopia-Regular" w:hAnsi="Utopia-Regular" w:cs="Utopia-Regular"/>
+          <w:sz w:val="24"/>
+          <w:szCs w:val="24"/>
+        </w:rPr>
+        <w:t>Nuestro estadístico de prueba calculado: CHI = 13,5</w:t>
+      </w:r>
+    </w:p>
+    <w:p>
+      <w:pPr>
+        <w:autoSpaceDE w:val="0"/>
+        <w:autoSpaceDN w:val="0"/>
+        <w:adjustRightInd w:val="0"/>
+        <w:spacing w:after="0" w:line="240" w:lineRule="auto"/>
+        <w:rPr>
+          <w:rFonts w:ascii="Utopia-Regular" w:hAnsi="Utopia-Regular" w:cs="Utopia-Regular"/>
+          <w:sz w:val="24"/>
+          <w:szCs w:val="24"/>
+        </w:rPr>
+      </w:pPr>
+    </w:p>
+    <w:p>
+      <w:pPr>
+        <w:autoSpaceDE w:val="0"/>
+        <w:autoSpaceDN w:val="0"/>
+        <w:adjustRightInd w:val="0"/>
+        <w:spacing w:after="0" w:line="240" w:lineRule="auto"/>
+        <w:rPr>
+          <w:rFonts w:ascii="Utopia-Regular" w:hAnsi="Utopia-Regular" w:cs="Utopia-Regular"/>
+          <w:sz w:val="24"/>
+          <w:szCs w:val="24"/>
+        </w:rPr>
+      </w:pPr>
+      <w:r>
+        <w:rPr>
+          <w:rFonts w:ascii="Utopia-Regular" w:hAnsi="Utopia-Regular" w:cs="Utopia-Regular"/>
+          <w:sz w:val="24"/>
+          <w:szCs w:val="24"/>
+        </w:rPr>
+        <w:t xml:space="preserve">Para rechazar la hipótesis buscamos un </w:t>
+      </w:r>
+      <w:proofErr w:type="spellStart"/>
+      <w:r>
+        <w:rPr>
+          <w:rFonts w:ascii="Utopia-Regular" w:hAnsi="Utopia-Regular" w:cs="Utopia-Regular"/>
+          <w:sz w:val="24"/>
+          <w:szCs w:val="24"/>
+        </w:rPr>
+        <w:t>numero</w:t>
+      </w:r>
+      <w:proofErr w:type="spellEnd"/>
+      <w:r>
+        <w:rPr>
+          <w:rFonts w:ascii="Utopia-Regular" w:hAnsi="Utopia-Regular" w:cs="Utopia-Regular"/>
+          <w:sz w:val="24"/>
+          <w:szCs w:val="24"/>
+        </w:rPr>
+        <w:t xml:space="preserve"> MAYOR a 14,25</w:t>
+      </w:r>
+    </w:p>
+    <w:p>
+      <w:pPr>
+        <w:autoSpaceDE w:val="0"/>
+        <w:autoSpaceDN w:val="0"/>
+        <w:adjustRightInd w:val="0"/>
+        <w:spacing w:after="0" w:line="240" w:lineRule="auto"/>
+        <w:rPr>
+          <w:rFonts w:ascii="Utopia-Regular" w:hAnsi="Utopia-Regular" w:cs="Utopia-Regular"/>
+          <w:sz w:val="24"/>
+          <w:szCs w:val="24"/>
+        </w:rPr>
+      </w:pPr>
+      <w:r>
+        <w:rPr>
+          <w:rFonts w:ascii="Utopia-Regular" w:hAnsi="Utopia-Regular" w:cs="Utopia-Regular"/>
+          <w:sz w:val="24"/>
+          <w:szCs w:val="24"/>
+        </w:rPr>
+        <w:t xml:space="preserve">Para NO rechazar la hipótesis buscamos un </w:t>
+      </w:r>
+      <w:proofErr w:type="spellStart"/>
+      <w:r>
+        <w:rPr>
+          <w:rFonts w:ascii="Utopia-Regular" w:hAnsi="Utopia-Regular" w:cs="Utopia-Regular"/>
+          <w:sz w:val="24"/>
+          <w:szCs w:val="24"/>
+        </w:rPr>
+        <w:t>numero</w:t>
+      </w:r>
+      <w:proofErr w:type="spellEnd"/>
+      <w:r>
+        <w:rPr>
+          <w:rFonts w:ascii="Utopia-Regular" w:hAnsi="Utopia-Regular" w:cs="Utopia-Regular"/>
+          <w:sz w:val="24"/>
+          <w:szCs w:val="24"/>
+        </w:rPr>
+        <w:t xml:space="preserve"> MENOR a 14,25</w:t>
+      </w:r>
+    </w:p>
+    <w:p>
+      <w:pPr>
+        <w:autoSpaceDE w:val="0"/>
+        <w:autoSpaceDN w:val="0"/>
+        <w:adjustRightInd w:val="0"/>
+        <w:spacing w:after="0" w:line="240" w:lineRule="auto"/>
+        <w:rPr>
+          <w:rFonts w:ascii="Utopia-Regular" w:hAnsi="Utopia-Regular" w:cs="Utopia-Regular"/>
+          <w:sz w:val="24"/>
+          <w:szCs w:val="24"/>
+        </w:rPr>
+      </w:pPr>
+    </w:p>
+    <w:p>
+      <w:pPr>
+        <w:autoSpaceDE w:val="0"/>
+        <w:autoSpaceDN w:val="0"/>
+        <w:adjustRightInd w:val="0"/>
+        <w:spacing w:after="0" w:line="240" w:lineRule="auto"/>
+        <w:rPr>
+          <w:rFonts w:ascii="Utopia-Regular" w:hAnsi="Utopia-Regular" w:cs="Utopia-Regular"/>
+          <w:sz w:val="24"/>
+          <w:szCs w:val="24"/>
+        </w:rPr>
+      </w:pPr>
+      <w:r>
+        <w:rPr>
+          <w:rFonts w:ascii="Utopia-Regular" w:hAnsi="Utopia-Regular" w:cs="Utopia-Regular"/>
+          <w:sz w:val="24"/>
+          <w:szCs w:val="24"/>
+        </w:rPr>
+        <w:t>Error tipo 2 busca NO rechazar -&gt; 24,91 &lt; 14,25 ¿?? FALSO</w:t>
+      </w:r>
+    </w:p>
+    <w:p>
+      <w:pPr>
+        <w:autoSpaceDE w:val="0"/>
+        <w:autoSpaceDN w:val="0"/>
+        <w:adjustRightInd w:val="0"/>
+        <w:spacing w:after="0" w:line="240" w:lineRule="auto"/>
+        <w:rPr>
+          <w:rFonts w:ascii="Utopia-Regular" w:hAnsi="Utopia-Regular" w:cs="Utopia-Regular"/>
+          <w:sz w:val="24"/>
+          <w:szCs w:val="24"/>
+        </w:rPr>
+      </w:pPr>
+      <w:r>
+        <w:rPr>
+          <w:rFonts w:ascii="Utopia-Regular" w:hAnsi="Utopia-Regular" w:cs="Utopia-Regular"/>
+          <w:sz w:val="24"/>
+          <w:szCs w:val="24"/>
+        </w:rPr>
+        <w:t>Como es mayor caigo en la región de RECHAZO</w:t>
+      </w:r>
+    </w:p>
+    <w:p>
+      <w:pPr>
+        <w:autoSpaceDE w:val="0"/>
+        <w:autoSpaceDN w:val="0"/>
+        <w:adjustRightInd w:val="0"/>
+        <w:spacing w:after="0" w:line="240" w:lineRule="auto"/>
+        <w:rPr>
+          <w:rFonts w:ascii="Utopia-Regular" w:hAnsi="Utopia-Regular" w:cs="Utopia-Regular"/>
+          <w:sz w:val="24"/>
+          <w:szCs w:val="24"/>
+        </w:rPr>
+      </w:pPr>
+    </w:p>
+    <w:p>
+      <w:pPr>
+        <w:autoSpaceDE w:val="0"/>
+        <w:autoSpaceDN w:val="0"/>
+        <w:adjustRightInd w:val="0"/>
+        <w:spacing w:after="0" w:line="240" w:lineRule="auto"/>
+        <w:rPr>
+          <w:rFonts w:ascii="Utopia-Regular" w:hAnsi="Utopia-Regular" w:cs="Utopia-Regular"/>
+          <w:sz w:val="24"/>
+          <w:szCs w:val="24"/>
+        </w:rPr>
+      </w:pPr>
+      <w:r>
+        <w:rPr>
+          <w:rFonts w:ascii="Utopia-Regular" w:hAnsi="Utopia-Regular" w:cs="Utopia-Regular"/>
+          <w:sz w:val="24"/>
+          <w:szCs w:val="24"/>
+        </w:rPr>
+        <w:t>NO tengo evidencia para indicar que s2 no exceda 6 con nivel 0,99</w:t>
+      </w:r>
+    </w:p>
+    <w:p>
+      <w:pPr>
+        <w:autoSpaceDE w:val="0"/>
+        <w:autoSpaceDN w:val="0"/>
+        <w:adjustRightInd w:val="0"/>
+        <w:spacing w:after="0" w:line="240" w:lineRule="auto"/>
+        <w:rPr>
+          <w:rFonts w:ascii="Utopia-Regular" w:hAnsi="Utopia-Regular" w:cs="Utopia-Regular"/>
+          <w:sz w:val="24"/>
+          <w:szCs w:val="24"/>
+        </w:rPr>
+      </w:pPr>
+    </w:p>
+    <w:p>
+      <w:pPr>
+        <w:autoSpaceDE w:val="0"/>
+        <w:autoSpaceDN w:val="0"/>
+        <w:adjustRightInd w:val="0"/>
+        <w:spacing w:after="0" w:line="240" w:lineRule="auto"/>
+        <w:rPr>
+          <w:rFonts w:ascii="MathematicalPiLTStd" w:eastAsia="MathematicalPiLTStd" w:cs="MathematicalPiLTStd"/>
+          <w:sz w:val="20"/>
+          <w:szCs w:val="20"/>
+          <w:u w:val="single"/>
+        </w:rPr>
+      </w:pPr>
+      <w:r>
+        <w:rPr>
+          <w:rFonts w:ascii="Utopia-Regular" w:hAnsi="Utopia-Regular" w:cs="Utopia-Regular"/>
+          <w:sz w:val="24"/>
+          <w:szCs w:val="24"/>
+        </w:rPr>
+        <w:t xml:space="preserve">La probabilidad la calculo como: </w:t>
+      </w:r>
+      <w:r>
+        <w:rPr>
+          <w:rFonts w:ascii="TimesLTStd-Italic" w:eastAsia="TimesLTStd-Italic" w:cs="TimesLTStd-Italic"/>
+          <w:i/>
+          <w:iCs/>
+          <w:sz w:val="20"/>
+          <w:szCs w:val="20"/>
+        </w:rPr>
+        <w:t xml:space="preserve">P </w:t>
+      </w:r>
+      <w:r>
+        <w:rPr>
+          <w:rFonts w:ascii="TimesLTStd-Roman" w:eastAsia="TimesLTStd-Roman" w:cs="TimesLTStd-Roman"/>
+          <w:sz w:val="20"/>
+          <w:szCs w:val="20"/>
+        </w:rPr>
+        <w:t>(</w:t>
+      </w:r>
+      <w:r>
+        <w:rPr>
+          <w:rFonts w:ascii="Grk2k" w:eastAsia="TimesLTStd-Italic" w:hAnsi="Grk2k" w:cs="Grk2k"/>
+          <w:sz w:val="20"/>
+          <w:szCs w:val="20"/>
+        </w:rPr>
+        <w:t>x</w:t>
+      </w:r>
+      <w:r>
+        <w:rPr>
+          <w:rFonts w:ascii="TimesLTStd-Roman" w:eastAsia="TimesLTStd-Roman" w:cs="TimesLTStd-Roman"/>
+          <w:sz w:val="13"/>
+          <w:szCs w:val="13"/>
+        </w:rPr>
+        <w:t xml:space="preserve">2 </w:t>
+      </w:r>
+      <w:r>
+        <w:rPr>
+          <w:rFonts w:ascii="MathematicalPiLTStd" w:eastAsia="MathematicalPiLTStd" w:cs="MathematicalPiLTStd"/>
+          <w:sz w:val="20"/>
+          <w:szCs w:val="20"/>
+        </w:rPr>
+        <w:t xml:space="preserve">&gt; </w:t>
+      </w:r>
+      <w:r>
+        <w:rPr>
+          <w:rFonts w:ascii="TimesLTStd-Roman" w:eastAsia="TimesLTStd-Roman" w:cs="TimesLTStd-Roman"/>
+          <w:sz w:val="20"/>
+          <w:szCs w:val="20"/>
+        </w:rPr>
+        <w:t>24.91</w:t>
+      </w:r>
+      <w:r>
+        <w:rPr>
+          <w:rFonts w:ascii="TimesLTStd-Roman" w:eastAsia="TimesLTStd-Roman" w:cs="TimesLTStd-Roman"/>
+          <w:sz w:val="20"/>
+          <w:szCs w:val="20"/>
+        </w:rPr>
+        <w:t xml:space="preserve">) </w:t>
+      </w:r>
+      <w:r>
+        <w:rPr>
+          <w:rFonts w:ascii="MathematicalPiLTStd" w:eastAsia="MathematicalPiLTStd" w:cs="MathematicalPiLTStd"/>
+          <w:sz w:val="20"/>
+          <w:szCs w:val="20"/>
+        </w:rPr>
+        <w:t>=</w:t>
+      </w:r>
+      <w:r>
+        <w:rPr>
+          <w:rFonts w:ascii="MathematicalPiLTStd" w:eastAsia="MathematicalPiLTStd" w:cs="MathematicalPiLTStd"/>
+          <w:sz w:val="20"/>
+          <w:szCs w:val="20"/>
+        </w:rPr>
+        <w:t xml:space="preserve"> </w:t>
+      </w:r>
+      <w:r>
+        <w:rPr>
+          <w:rFonts w:ascii="MathematicalPiLTStd" w:eastAsia="MathematicalPiLTStd" w:cs="MathematicalPiLTStd"/>
+          <w:sz w:val="20"/>
+          <w:szCs w:val="20"/>
+        </w:rPr>
+        <w:t>0.68</w:t>
+      </w:r>
+    </w:p>
+    <w:p>
+      <w:pPr>
+        <w:autoSpaceDE w:val="0"/>
+        <w:autoSpaceDN w:val="0"/>
+        <w:adjustRightInd w:val="0"/>
+        <w:spacing w:after="0" w:line="240" w:lineRule="auto"/>
+        <w:rPr>
+          <w:noProof/>
+        </w:rPr>
+      </w:pPr>
+    </w:p>
+    <w:p>
+      <w:pPr>
+        <w:autoSpaceDE w:val="0"/>
+        <w:autoSpaceDN w:val="0"/>
+        <w:adjustRightInd w:val="0"/>
+        <w:spacing w:after="0" w:line="240" w:lineRule="auto"/>
         <w:jc w:val="center"/>
         <w:rPr>
           <w:rFonts w:ascii="Utopia-Regular" w:hAnsi="Utopia-Regular" w:cs="Utopia-Regular"/>
           <w:sz w:val="24"/>
           <w:szCs w:val="24"/>
+          <w:u w:val="single"/>
         </w:rPr>
       </w:pPr>
       <w:r>
@@ -10517,10 +11320,10 @@
           <w:noProof/>
         </w:rPr>
         <w:drawing>
-          <wp:inline distT="0" distB="0" distL="0" distR="0" wp14:anchorId="7705FA89" wp14:editId="3B6963A3">
-            <wp:extent cx="2876550" cy="1819275"/>
-            <wp:effectExtent l="0" t="0" r="0" b="9525"/>
-            <wp:docPr id="97" name="Imagen 97"/>
+          <wp:inline distT="0" distB="0" distL="0" distR="0" wp14:anchorId="429487C2" wp14:editId="4D81E5DE">
+            <wp:extent cx="4479721" cy="2098410"/>
+            <wp:effectExtent l="0" t="0" r="0" b="0"/>
+            <wp:docPr id="99" name="Imagen 99"/>
             <wp:cNvGraphicFramePr>
               <a:graphicFrameLocks xmlns:a="http://schemas.openxmlformats.org/drawingml/2006/main" noChangeAspect="1"/>
             </wp:cNvGraphicFramePr>
@@ -10540,7 +11343,7 @@
                   <pic:spPr>
                     <a:xfrm>
                       <a:off x="0" y="0"/>
-                      <a:ext cx="2876550" cy="1819275"/>
+                      <a:ext cx="4500202" cy="2108004"/>
                     </a:xfrm>
                     <a:prstGeom prst="rect">
                       <a:avLst/>
@@ -10591,202 +11394,214 @@
           <w:szCs w:val="24"/>
         </w:rPr>
       </w:pPr>
-      <w:r>
-        <w:rPr>
-          <w:rFonts w:ascii="Utopia-Regular" w:hAnsi="Utopia-Regular" w:cs="Utopia-Regular"/>
-          <w:sz w:val="24"/>
-          <w:szCs w:val="24"/>
-        </w:rPr>
-        <w:t>Primero calculo la varianza muestral (que va a ser nuestra varianza limite) con la hipótesis nula (varianza hipotética = 5)</w:t>
-      </w:r>
-    </w:p>
-    <w:p>
-      <w:pPr>
-        <w:autoSpaceDE w:val="0"/>
-        <w:autoSpaceDN w:val="0"/>
-        <w:adjustRightInd w:val="0"/>
-        <w:spacing w:after="0" w:line="240" w:lineRule="auto"/>
-        <w:rPr>
-          <w:rFonts w:ascii="Utopia-Regular" w:hAnsi="Utopia-Regular" w:cs="Utopia-Regular"/>
-          <w:sz w:val="24"/>
-          <w:szCs w:val="24"/>
-        </w:rPr>
-      </w:pPr>
-    </w:p>
-    <w:p>
-      <w:pPr>
-        <w:pStyle w:val="Ttulo2"/>
-      </w:pPr>
-      <w:r>
-        <w:tab/>
-        <w:t>S^2 = chi(0.99,n-1)*(5-&gt;varianza hipotética) / (N-1)</w:t>
-      </w:r>
-    </w:p>
-    <w:p>
-      <w:pPr>
-        <w:autoSpaceDE w:val="0"/>
-        <w:autoSpaceDN w:val="0"/>
-        <w:adjustRightInd w:val="0"/>
-        <w:spacing w:after="0" w:line="240" w:lineRule="auto"/>
-        <w:rPr>
-          <w:rFonts w:ascii="Utopia-Regular" w:hAnsi="Utopia-Regular" w:cs="Utopia-Regular"/>
-          <w:sz w:val="24"/>
-          <w:szCs w:val="24"/>
-        </w:rPr>
-      </w:pPr>
-    </w:p>
-    <w:p>
-      <w:pPr>
-        <w:autoSpaceDE w:val="0"/>
-        <w:autoSpaceDN w:val="0"/>
-        <w:adjustRightInd w:val="0"/>
-        <w:spacing w:after="0" w:line="240" w:lineRule="auto"/>
-        <w:rPr>
-          <w:rFonts w:ascii="Utopia-Regular" w:hAnsi="Utopia-Regular" w:cs="Utopia-Regular"/>
-          <w:sz w:val="24"/>
-          <w:szCs w:val="24"/>
-        </w:rPr>
-      </w:pPr>
-      <w:r>
-        <w:rPr>
-          <w:rFonts w:ascii="Utopia-Regular" w:hAnsi="Utopia-Regular" w:cs="Utopia-Regular"/>
-          <w:sz w:val="24"/>
-          <w:szCs w:val="24"/>
-        </w:rPr>
-        <w:t>Una vez que tengo mi nueva varianza limite, calculo cuanto debería ser mi chi2 suponiendo que tengo varianza hipotética = 6 (hipótesis alternativa).</w:t>
-      </w:r>
-    </w:p>
-    <w:p>
-      <w:pPr>
-        <w:autoSpaceDE w:val="0"/>
-        <w:autoSpaceDN w:val="0"/>
-        <w:adjustRightInd w:val="0"/>
-        <w:spacing w:after="0" w:line="240" w:lineRule="auto"/>
-        <w:rPr>
-          <w:rFonts w:ascii="Utopia-Regular" w:hAnsi="Utopia-Regular" w:cs="Utopia-Regular"/>
-          <w:sz w:val="24"/>
-          <w:szCs w:val="24"/>
-        </w:rPr>
-      </w:pPr>
-    </w:p>
-    <w:p>
-      <w:pPr>
-        <w:autoSpaceDE w:val="0"/>
-        <w:autoSpaceDN w:val="0"/>
-        <w:adjustRightInd w:val="0"/>
-        <w:spacing w:after="0" w:line="240" w:lineRule="auto"/>
-        <w:rPr>
-          <w:rFonts w:ascii="Utopia-Regular" w:hAnsi="Utopia-Regular" w:cs="Utopia-Regular"/>
-          <w:sz w:val="24"/>
-          <w:szCs w:val="24"/>
-        </w:rPr>
-      </w:pPr>
-      <w:r>
-        <w:rPr>
-          <w:rFonts w:ascii="Utopia-Regular" w:hAnsi="Utopia-Regular" w:cs="Utopia-Regular"/>
-          <w:sz w:val="24"/>
-          <w:szCs w:val="24"/>
-        </w:rPr>
-        <w:tab/>
-      </w:r>
-      <w:r>
-        <w:t xml:space="preserve">chi(0.99,n-1)= </w:t>
-      </w:r>
-      <w:r>
-        <w:t xml:space="preserve"> </w:t>
-      </w:r>
-      <w:r>
-        <w:t>S^2</w:t>
-      </w:r>
-      <w:r>
-        <w:t>(lo que dio anterior * (N-1)</w:t>
-      </w:r>
-      <w:r>
-        <w:t xml:space="preserve"> / (</w:t>
-      </w:r>
-      <w:r>
-        <w:t>6 -&gt; varianza hipotética de la alternativa</w:t>
-      </w:r>
-      <w:r>
-        <w:t>)</w:t>
-      </w:r>
-    </w:p>
-    <w:p>
-      <w:pPr>
-        <w:autoSpaceDE w:val="0"/>
-        <w:autoSpaceDN w:val="0"/>
-        <w:adjustRightInd w:val="0"/>
-        <w:spacing w:after="0" w:line="240" w:lineRule="auto"/>
-        <w:rPr>
-          <w:rFonts w:ascii="Utopia-Regular" w:hAnsi="Utopia-Regular" w:cs="Utopia-Regular"/>
-          <w:sz w:val="24"/>
-          <w:szCs w:val="24"/>
-        </w:rPr>
-      </w:pPr>
-    </w:p>
-    <w:p>
-      <w:pPr>
-        <w:autoSpaceDE w:val="0"/>
-        <w:autoSpaceDN w:val="0"/>
-        <w:adjustRightInd w:val="0"/>
-        <w:spacing w:after="0" w:line="240" w:lineRule="auto"/>
-        <w:rPr>
-          <w:rFonts w:ascii="Utopia-Regular" w:hAnsi="Utopia-Regular" w:cs="Utopia-Regular"/>
-          <w:sz w:val="24"/>
-          <w:szCs w:val="24"/>
-        </w:rPr>
-      </w:pPr>
-      <w:r>
-        <w:rPr>
-          <w:rFonts w:ascii="Utopia-Regular" w:hAnsi="Utopia-Regular" w:cs="Utopia-Regular"/>
-          <w:sz w:val="24"/>
-          <w:szCs w:val="24"/>
-        </w:rPr>
-        <w:t>Con esa chi2, la probabilidad la buscamos realizando la operación inversa en TABLA CHI2.</w:t>
-      </w:r>
-    </w:p>
-    <w:p>
-      <w:pPr>
-        <w:autoSpaceDE w:val="0"/>
-        <w:autoSpaceDN w:val="0"/>
-        <w:adjustRightInd w:val="0"/>
-        <w:spacing w:after="0" w:line="240" w:lineRule="auto"/>
-        <w:rPr>
-          <w:rFonts w:ascii="Utopia-Regular" w:hAnsi="Utopia-Regular" w:cs="Utopia-Regular"/>
-          <w:sz w:val="24"/>
-          <w:szCs w:val="24"/>
-        </w:rPr>
-      </w:pPr>
-      <w:r>
-        <w:rPr>
-          <w:rFonts w:ascii="Utopia-Regular" w:hAnsi="Utopia-Regular" w:cs="Utopia-Regular"/>
-          <w:sz w:val="24"/>
-          <w:szCs w:val="24"/>
-        </w:rPr>
-        <w:t>En nuestro la sacamos por una función que la arroja directamente.</w:t>
-      </w:r>
-    </w:p>
-    <w:p>
-      <w:pPr>
-        <w:autoSpaceDE w:val="0"/>
-        <w:autoSpaceDN w:val="0"/>
-        <w:adjustRightInd w:val="0"/>
-        <w:spacing w:after="0" w:line="240" w:lineRule="auto"/>
-        <w:rPr>
-          <w:rFonts w:ascii="Utopia-Regular" w:hAnsi="Utopia-Regular" w:cs="Utopia-Regular"/>
-          <w:sz w:val="24"/>
-          <w:szCs w:val="24"/>
-          <w:u w:val="single"/>
-        </w:rPr>
-      </w:pPr>
-      <w:r>
-        <w:rPr>
-          <w:rFonts w:ascii="Utopia-Regular" w:hAnsi="Utopia-Regular" w:cs="Utopia-Regular"/>
-          <w:sz w:val="24"/>
-          <w:szCs w:val="24"/>
-        </w:rPr>
-        <w:t>Ese resultado (que vendría a ser el nivel de significancia) es la PROBABILIDAD!</w:t>
-      </w:r>
+    </w:p>
+    <w:p>
+      <w:pPr>
+        <w:autoSpaceDE w:val="0"/>
+        <w:autoSpaceDN w:val="0"/>
+        <w:adjustRightInd w:val="0"/>
+        <w:spacing w:after="0" w:line="240" w:lineRule="auto"/>
+        <w:rPr>
+          <w:rFonts w:ascii="Utopia-Regular" w:hAnsi="Utopia-Regular" w:cs="Utopia-Regular"/>
+          <w:sz w:val="24"/>
+          <w:szCs w:val="24"/>
+        </w:rPr>
+      </w:pPr>
+    </w:p>
+    <w:p>
+      <w:pPr>
+        <w:autoSpaceDE w:val="0"/>
+        <w:autoSpaceDN w:val="0"/>
+        <w:adjustRightInd w:val="0"/>
+        <w:spacing w:after="0" w:line="240" w:lineRule="auto"/>
+        <w:rPr>
+          <w:rFonts w:ascii="Utopia-Regular" w:hAnsi="Utopia-Regular" w:cs="Utopia-Regular"/>
+          <w:sz w:val="24"/>
+          <w:szCs w:val="24"/>
+        </w:rPr>
+      </w:pPr>
+    </w:p>
+    <w:p>
+      <w:pPr>
+        <w:autoSpaceDE w:val="0"/>
+        <w:autoSpaceDN w:val="0"/>
+        <w:adjustRightInd w:val="0"/>
+        <w:spacing w:after="0" w:line="240" w:lineRule="auto"/>
+        <w:rPr>
+          <w:rFonts w:ascii="Utopia-Regular" w:hAnsi="Utopia-Regular" w:cs="Utopia-Regular"/>
+          <w:sz w:val="24"/>
+          <w:szCs w:val="24"/>
+        </w:rPr>
+      </w:pPr>
+    </w:p>
+    <w:p>
+      <w:pPr>
+        <w:autoSpaceDE w:val="0"/>
+        <w:autoSpaceDN w:val="0"/>
+        <w:adjustRightInd w:val="0"/>
+        <w:spacing w:after="0" w:line="240" w:lineRule="auto"/>
+        <w:rPr>
+          <w:rFonts w:ascii="Utopia-Regular" w:hAnsi="Utopia-Regular" w:cs="Utopia-Regular"/>
+          <w:sz w:val="24"/>
+          <w:szCs w:val="24"/>
+        </w:rPr>
+      </w:pPr>
+    </w:p>
+    <w:p>
+      <w:pPr>
+        <w:autoSpaceDE w:val="0"/>
+        <w:autoSpaceDN w:val="0"/>
+        <w:adjustRightInd w:val="0"/>
+        <w:spacing w:after="0" w:line="240" w:lineRule="auto"/>
+        <w:rPr>
+          <w:rFonts w:ascii="Utopia-Regular" w:hAnsi="Utopia-Regular" w:cs="Utopia-Regular"/>
+          <w:sz w:val="24"/>
+          <w:szCs w:val="24"/>
+        </w:rPr>
+      </w:pPr>
+    </w:p>
+    <w:p>
+      <w:pPr>
+        <w:autoSpaceDE w:val="0"/>
+        <w:autoSpaceDN w:val="0"/>
+        <w:adjustRightInd w:val="0"/>
+        <w:spacing w:after="0" w:line="240" w:lineRule="auto"/>
+        <w:rPr>
+          <w:rFonts w:ascii="Utopia-Regular" w:hAnsi="Utopia-Regular" w:cs="Utopia-Regular"/>
+          <w:sz w:val="24"/>
+          <w:szCs w:val="24"/>
+        </w:rPr>
+      </w:pPr>
+    </w:p>
+    <w:p>
+      <w:pPr>
+        <w:autoSpaceDE w:val="0"/>
+        <w:autoSpaceDN w:val="0"/>
+        <w:adjustRightInd w:val="0"/>
+        <w:spacing w:after="0" w:line="240" w:lineRule="auto"/>
+        <w:rPr>
+          <w:rFonts w:ascii="Utopia-Regular" w:hAnsi="Utopia-Regular" w:cs="Utopia-Regular"/>
+          <w:sz w:val="24"/>
+          <w:szCs w:val="24"/>
+        </w:rPr>
+      </w:pPr>
+    </w:p>
+    <w:p>
+      <w:pPr>
+        <w:autoSpaceDE w:val="0"/>
+        <w:autoSpaceDN w:val="0"/>
+        <w:adjustRightInd w:val="0"/>
+        <w:spacing w:after="0" w:line="240" w:lineRule="auto"/>
+        <w:rPr>
+          <w:rFonts w:ascii="Utopia-Regular" w:hAnsi="Utopia-Regular" w:cs="Utopia-Regular"/>
+          <w:sz w:val="24"/>
+          <w:szCs w:val="24"/>
+        </w:rPr>
+      </w:pPr>
+    </w:p>
+    <w:p>
+      <w:pPr>
+        <w:autoSpaceDE w:val="0"/>
+        <w:autoSpaceDN w:val="0"/>
+        <w:adjustRightInd w:val="0"/>
+        <w:spacing w:after="0" w:line="240" w:lineRule="auto"/>
+        <w:rPr>
+          <w:rFonts w:ascii="Utopia-Regular" w:hAnsi="Utopia-Regular" w:cs="Utopia-Regular"/>
+          <w:sz w:val="24"/>
+          <w:szCs w:val="24"/>
+        </w:rPr>
+      </w:pPr>
+    </w:p>
+    <w:p>
+      <w:pPr>
+        <w:autoSpaceDE w:val="0"/>
+        <w:autoSpaceDN w:val="0"/>
+        <w:adjustRightInd w:val="0"/>
+        <w:spacing w:after="0" w:line="240" w:lineRule="auto"/>
+        <w:rPr>
+          <w:rFonts w:ascii="Utopia-Regular" w:hAnsi="Utopia-Regular" w:cs="Utopia-Regular"/>
+          <w:sz w:val="24"/>
+          <w:szCs w:val="24"/>
+        </w:rPr>
+      </w:pPr>
+    </w:p>
+    <w:p>
+      <w:pPr>
+        <w:autoSpaceDE w:val="0"/>
+        <w:autoSpaceDN w:val="0"/>
+        <w:adjustRightInd w:val="0"/>
+        <w:spacing w:after="0" w:line="240" w:lineRule="auto"/>
+        <w:rPr>
+          <w:rFonts w:ascii="Utopia-Regular" w:hAnsi="Utopia-Regular" w:cs="Utopia-Regular"/>
+          <w:sz w:val="24"/>
+          <w:szCs w:val="24"/>
+        </w:rPr>
+      </w:pPr>
+    </w:p>
+    <w:p>
+      <w:pPr>
+        <w:autoSpaceDE w:val="0"/>
+        <w:autoSpaceDN w:val="0"/>
+        <w:adjustRightInd w:val="0"/>
+        <w:spacing w:after="0" w:line="240" w:lineRule="auto"/>
+        <w:rPr>
+          <w:rFonts w:ascii="Utopia-Regular" w:hAnsi="Utopia-Regular" w:cs="Utopia-Regular"/>
+          <w:sz w:val="24"/>
+          <w:szCs w:val="24"/>
+        </w:rPr>
+      </w:pPr>
+    </w:p>
+    <w:p>
+      <w:pPr>
+        <w:autoSpaceDE w:val="0"/>
+        <w:autoSpaceDN w:val="0"/>
+        <w:adjustRightInd w:val="0"/>
+        <w:spacing w:after="0" w:line="240" w:lineRule="auto"/>
+        <w:rPr>
+          <w:rFonts w:ascii="Utopia-Regular" w:hAnsi="Utopia-Regular" w:cs="Utopia-Regular"/>
+          <w:sz w:val="24"/>
+          <w:szCs w:val="24"/>
+        </w:rPr>
+      </w:pPr>
+    </w:p>
+    <w:p>
+      <w:pPr>
+        <w:autoSpaceDE w:val="0"/>
+        <w:autoSpaceDN w:val="0"/>
+        <w:adjustRightInd w:val="0"/>
+        <w:spacing w:after="0" w:line="240" w:lineRule="auto"/>
+        <w:rPr>
+          <w:rFonts w:ascii="Utopia-Regular" w:hAnsi="Utopia-Regular" w:cs="Utopia-Regular"/>
+          <w:sz w:val="24"/>
+          <w:szCs w:val="24"/>
+        </w:rPr>
+      </w:pPr>
+    </w:p>
+    <w:p>
+      <w:pPr>
+        <w:autoSpaceDE w:val="0"/>
+        <w:autoSpaceDN w:val="0"/>
+        <w:adjustRightInd w:val="0"/>
+        <w:spacing w:after="0" w:line="240" w:lineRule="auto"/>
+        <w:rPr>
+          <w:rFonts w:ascii="Utopia-Regular" w:hAnsi="Utopia-Regular" w:cs="Utopia-Regular"/>
+          <w:sz w:val="24"/>
+          <w:szCs w:val="24"/>
+        </w:rPr>
+      </w:pPr>
+    </w:p>
+    <w:p>
+      <w:pPr>
+        <w:autoSpaceDE w:val="0"/>
+        <w:autoSpaceDN w:val="0"/>
+        <w:adjustRightInd w:val="0"/>
+        <w:spacing w:after="0" w:line="240" w:lineRule="auto"/>
+        <w:rPr>
+          <w:rFonts w:ascii="Utopia-Regular" w:hAnsi="Utopia-Regular" w:cs="Utopia-Regular"/>
+          <w:sz w:val="24"/>
+          <w:szCs w:val="24"/>
+        </w:rPr>
+      </w:pPr>
     </w:p>
     <w:p>
       <w:pPr>

</xml_diff>